<commit_message>
modify ch6 xlsx , ch7 xlsx
</commit_message>
<xml_diff>
--- a/doc/integrated/document.docx
+++ b/doc/integrated/document.docx
@@ -1,6 +1,6 @@
 
 <file path=word/document.xml><?xml version="1.0" encoding="utf-8"?>
-<w:document xmlns:wpc="http://schemas.microsoft.com/office/word/2010/wordprocessingCanvas" xmlns:mc="http://schemas.openxmlformats.org/markup-compatibility/2006" xmlns:o="urn:schemas-microsoft-com:office:office" xmlns:r="http://schemas.openxmlformats.org/officeDocument/2006/relationships" xmlns:m="http://schemas.openxmlformats.org/officeDocument/2006/math" xmlns:v="urn:schemas-microsoft-com:vml" xmlns:wp14="http://schemas.microsoft.com/office/word/2010/wordprocessingDrawing" xmlns:wp="http://schemas.openxmlformats.org/drawingml/2006/wordprocessingDrawing" xmlns:w10="urn:schemas-microsoft-com:office:word" xmlns:w="http://schemas.openxmlformats.org/wordprocessingml/2006/main" xmlns:w14="http://schemas.microsoft.com/office/word/2010/wordml" xmlns:w15="http://schemas.microsoft.com/office/word/2012/wordml" xmlns:wpg="http://schemas.microsoft.com/office/word/2010/wordprocessingGroup" xmlns:wpi="http://schemas.microsoft.com/office/word/2010/wordprocessingInk" xmlns:wne="http://schemas.microsoft.com/office/word/2006/wordml" xmlns:wps="http://schemas.microsoft.com/office/word/2010/wordprocessingShape" mc:Ignorable="w14 w15 wp14">
+<w:document xmlns:ve="http://schemas.openxmlformats.org/markup-compatibility/2006" xmlns:o="urn:schemas-microsoft-com:office:office" xmlns:r="http://schemas.openxmlformats.org/officeDocument/2006/relationships" xmlns:m="http://schemas.openxmlformats.org/officeDocument/2006/math" xmlns:v="urn:schemas-microsoft-com:vml" xmlns:wp="http://schemas.openxmlformats.org/drawingml/2006/wordprocessingDrawing" xmlns:w10="urn:schemas-microsoft-com:office:word" xmlns:w="http://schemas.openxmlformats.org/wordprocessingml/2006/main" xmlns:wne="http://schemas.microsoft.com/office/word/2006/wordml">
   <w:body>
     <w:p>
       <w:pPr>
@@ -25,7 +25,6 @@
     <w:p>
       <w:pPr>
         <w:rPr>
-          <w:rFonts w:hint="eastAsia"/>
           <w:b/>
         </w:rPr>
       </w:pPr>
@@ -38,21 +37,7 @@
         <w:rPr>
           <w:rFonts w:hint="eastAsia"/>
         </w:rPr>
-        <w:t>本系在發展茁壯的同時培養了許多傑出的人才，這些人散布在各個不同領域。在超級專業化的現代若能連結正確領域的人來提供系上一些建議與幫助，必能讓資管系所內的課程內容與訓練更加的紮實。所以除了</w:t>
-      </w:r>
-      <w:proofErr w:type="gramStart"/>
-      <w:r>
-        <w:rPr>
-          <w:rFonts w:hint="eastAsia"/>
-        </w:rPr>
-        <w:t>學生間的相互</w:t>
-      </w:r>
-      <w:proofErr w:type="gramEnd"/>
-      <w:r>
-        <w:rPr>
-          <w:rFonts w:hint="eastAsia"/>
-        </w:rPr>
-        <w:t>聯絡，本系統也將會提供系友與教授及行政人員進入本系統，對其所擅長之專業領域提供協助。學生亦可藉由本系統盡早深入了解產業現況，獲得更多正確且即時的資訊並對未來發展方向有更確實精確的判斷。</w:t>
+        <w:t>本系在發展茁壯的同時培養了許多傑出的人才，這些人散布在各個不同領域。在超級專業化的現代若能連結正確領域的人來提供系上一些建議與幫助，必能讓資管系所內的課程內容與訓練更加的紮實。所以除了學生間的相互聯絡，本系統也將會提供系友與教授及行政人員進入本系統，對其所擅長之專業領域提供協助。學生亦可藉由本系統盡早深入了解產業現況，獲得更多正確且即時的資訊並對未來發展方向有更確實精確的判斷。</w:t>
       </w:r>
     </w:p>
     <w:p>
@@ -171,7 +156,6 @@
     <w:p>
       <w:pPr>
         <w:rPr>
-          <w:rFonts w:hint="eastAsia"/>
           <w:b/>
         </w:rPr>
       </w:pPr>
@@ -251,33 +235,19 @@
         <w:rPr>
           <w:rFonts w:hint="eastAsia"/>
         </w:rPr>
+        <w:t>硬體</w:t>
+      </w:r>
+    </w:p>
+    <w:p>
+      <w:pPr>
+        <w:ind w:left="360" w:firstLine="480"/>
+      </w:pPr>
+      <w:r>
+        <w:rPr>
+          <w:rFonts w:hint="eastAsia"/>
+        </w:rPr>
         <w:lastRenderedPageBreak/>
-        <w:t>硬體</w:t>
-      </w:r>
-    </w:p>
-    <w:p>
-      <w:pPr>
-        <w:ind w:left="360" w:firstLine="480"/>
-      </w:pPr>
-      <w:r>
-        <w:rPr>
-          <w:rFonts w:hint="eastAsia"/>
-        </w:rPr>
-        <w:t>台大資管系必須能夠提供用於</w:t>
-      </w:r>
-      <w:proofErr w:type="gramStart"/>
-      <w:r>
-        <w:rPr>
-          <w:rFonts w:hint="eastAsia"/>
-        </w:rPr>
-        <w:t>最後架</w:t>
-      </w:r>
-      <w:proofErr w:type="gramEnd"/>
-      <w:r>
-        <w:rPr>
-          <w:rFonts w:hint="eastAsia"/>
-        </w:rPr>
-        <w:t>站所需之伺服器的硬體設備或虛擬伺服器。</w:t>
+        <w:t>台大資管系必須能夠提供用於最後架站所需之伺服器的硬體設備或虛擬伺服器。</w:t>
       </w:r>
     </w:p>
     <w:p>
@@ -331,35 +301,7 @@
         <w:rPr>
           <w:rFonts w:hint="eastAsia"/>
         </w:rPr>
-        <w:t>本系統需能夠對隸屬於每</w:t>
-      </w:r>
-      <w:proofErr w:type="gramStart"/>
-      <w:r>
-        <w:rPr>
-          <w:rFonts w:hint="eastAsia"/>
-        </w:rPr>
-        <w:t>個</w:t>
-      </w:r>
-      <w:proofErr w:type="gramEnd"/>
-      <w:r>
-        <w:rPr>
-          <w:rFonts w:hint="eastAsia"/>
-        </w:rPr>
-        <w:t>不同預設分類項下之使用者做指定形式之訪談，以便了解每</w:t>
-      </w:r>
-      <w:proofErr w:type="gramStart"/>
-      <w:r>
-        <w:rPr>
-          <w:rFonts w:hint="eastAsia"/>
-        </w:rPr>
-        <w:t>個</w:t>
-      </w:r>
-      <w:proofErr w:type="gramEnd"/>
-      <w:r>
-        <w:rPr>
-          <w:rFonts w:hint="eastAsia"/>
-        </w:rPr>
-        <w:t>職位之使用者對本系統之期望與意見。此意見將影響預設帳號類別之新增與刪去、朋友關係的用途與系統未來發展之用。</w:t>
+        <w:t>本系統需能夠對隸屬於每個不同預設分類項下之使用者做指定形式之訪談，以便了解每個職位之使用者對本系統之期望與意見。此意見將影響預設帳號類別之新增與刪去、朋友關係的用途與系統未來發展之用。</w:t>
       </w:r>
     </w:p>
     <w:p>
@@ -426,12 +368,6 @@
         </w:rPr>
         <w:t>討論區測試</w:t>
       </w:r>
-      <w:r>
-        <w:rPr>
-          <w:rFonts w:hint="eastAsia"/>
-        </w:rPr>
-        <w:t xml:space="preserve"> </w:t>
-      </w:r>
     </w:p>
     <w:p>
       <w:pPr>
@@ -473,21 +409,7 @@
         <w:rPr>
           <w:rFonts w:hint="eastAsia"/>
         </w:rPr>
-        <w:t>本系統預設之使用者範圍為校友、學生、教授及行政人員、與院系人員及朋友幾種，超出本</w:t>
-      </w:r>
-      <w:proofErr w:type="gramStart"/>
-      <w:r>
-        <w:rPr>
-          <w:rFonts w:hint="eastAsia"/>
-        </w:rPr>
-        <w:t>規</w:t>
-      </w:r>
-      <w:proofErr w:type="gramEnd"/>
-      <w:r>
-        <w:rPr>
-          <w:rFonts w:hint="eastAsia"/>
-        </w:rPr>
-        <w:t>畫範圍者將必須等到完整系統上線後發現有必要才會以更新版本的新增。</w:t>
+        <w:t>本系統預設之使用者範圍為校友、學生、教授及行政人員、與院系人員及朋友幾種，超出本規畫範圍者將必須等到完整系統上線後發現有必要才會以更新版本的新增。</w:t>
       </w:r>
     </w:p>
     <w:p>
@@ -553,7 +475,6 @@
     <w:p>
       <w:pPr>
         <w:rPr>
-          <w:rFonts w:hint="eastAsia"/>
           <w:b/>
         </w:rPr>
       </w:pPr>
@@ -697,8 +618,14 @@
         <w:rPr>
           <w:rFonts w:hint="eastAsia"/>
         </w:rPr>
+        <w:t>在宣稱身分的地方必須由使用者宣稱自己的身分並提供相關認證資料，在</w:t>
+      </w:r>
+      <w:r>
+        <w:rPr>
+          <w:rFonts w:hint="eastAsia"/>
+        </w:rPr>
         <w:lastRenderedPageBreak/>
-        <w:t>在宣稱身分的地方必須由使用者宣稱自己的身分並提供相關認證資料，在經由計算機中心所提供之</w:t>
+        <w:t>經由計算機中心所提供之</w:t>
       </w:r>
       <w:r>
         <w:rPr>
@@ -734,21 +661,7 @@
         <w:rPr>
           <w:rFonts w:hint="eastAsia"/>
         </w:rPr>
-        <w:t>在經系統解構之後必須能夠抽取部分必要資料填入系統之資料庫中做為使用者</w:t>
-      </w:r>
-      <w:proofErr w:type="gramStart"/>
-      <w:r>
-        <w:rPr>
-          <w:rFonts w:hint="eastAsia"/>
-        </w:rPr>
-        <w:t>個</w:t>
-      </w:r>
-      <w:proofErr w:type="gramEnd"/>
-      <w:r>
-        <w:rPr>
-          <w:rFonts w:hint="eastAsia"/>
-        </w:rPr>
-        <w:t>基礎資訊。此行為將於前端網頁系統中完成，若有需要填入時則會交由後端資料系統負責。</w:t>
+        <w:t>在經系統解構之後必須能夠抽取部分必要資料填入系統之資料庫中做為使用者個基礎資訊。此行為將於前端網頁系統中完成，若有需要填入時則會交由後端資料系統負責。</w:t>
       </w:r>
     </w:p>
     <w:p>
@@ -760,7 +673,7 @@
       <w:tblPr>
         <w:tblStyle w:val="a4"/>
         <w:tblW w:w="0" w:type="auto"/>
-        <w:tblLook w:val="04A0" w:firstRow="1" w:lastRow="0" w:firstColumn="1" w:lastColumn="0" w:noHBand="0" w:noVBand="1"/>
+        <w:tblLook w:val="04A0"/>
       </w:tblPr>
       <w:tblGrid>
         <w:gridCol w:w="704"/>
@@ -1022,35 +935,7 @@
         <w:rPr>
           <w:rFonts w:hint="eastAsia"/>
         </w:rPr>
-        <w:t>個人資料管理模組將負責管理每</w:t>
-      </w:r>
-      <w:proofErr w:type="gramStart"/>
-      <w:r>
-        <w:rPr>
-          <w:rFonts w:hint="eastAsia"/>
-        </w:rPr>
-        <w:t>個</w:t>
-      </w:r>
-      <w:proofErr w:type="gramEnd"/>
-      <w:r>
-        <w:rPr>
-          <w:rFonts w:hint="eastAsia"/>
-        </w:rPr>
-        <w:t>使用者各自的資料組，此資料組中包含使用者的公開資料、個人連絡資料、職業生涯相關資料與隱私權管理及關係管理。使用者必須能夠看見目前系統內的資料狀況並且能夠更動大部分的資料，</w:t>
-      </w:r>
-      <w:proofErr w:type="gramStart"/>
-      <w:r>
-        <w:rPr>
-          <w:rFonts w:hint="eastAsia"/>
-        </w:rPr>
-        <w:t>其中如學號</w:t>
-      </w:r>
-      <w:proofErr w:type="gramEnd"/>
-      <w:r>
-        <w:rPr>
-          <w:rFonts w:hint="eastAsia"/>
-        </w:rPr>
-        <w:t>等等的則必須要經過系統管理者之認證後方可變更。此更改之行為將於前端網頁系統中完成，若有資料必須儲存則會交由後段資料系統負責。</w:t>
+        <w:t>個人資料管理模組將負責管理每個使用者各自的資料組，此資料組中包含使用者的公開資料、個人連絡資料、職業生涯相關資料與隱私權管理及關係管理。使用者必須能夠看見目前系統內的資料狀況並且能夠更動大部分的資料，其中如學號等等的則必須要經過系統管理者之認證後方可變更。此更改之行為將於前端網頁系統中完成，若有資料必須儲存則會交由後段資料系統負責。</w:t>
       </w:r>
     </w:p>
     <w:p/>
@@ -1058,7 +943,7 @@
       <w:tblPr>
         <w:tblStyle w:val="a4"/>
         <w:tblW w:w="8296" w:type="dxa"/>
-        <w:tblLook w:val="04A0" w:firstRow="1" w:lastRow="0" w:firstColumn="1" w:lastColumn="0" w:noHBand="0" w:noVBand="1"/>
+        <w:tblLook w:val="04A0"/>
       </w:tblPr>
       <w:tblGrid>
         <w:gridCol w:w="704"/>
@@ -1575,36 +1460,14 @@
         <w:rPr>
           <w:rFonts w:hint="eastAsia"/>
         </w:rPr>
+        <w:t>其中議題將由時間排序由新至舊顯示於主畫面，為確保下面的評論具順序</w:t>
+      </w:r>
+      <w:r>
+        <w:rPr>
+          <w:rFonts w:hint="eastAsia"/>
+        </w:rPr>
         <w:lastRenderedPageBreak/>
-        <w:t>其中議題將由時間排序</w:t>
-      </w:r>
-      <w:proofErr w:type="gramStart"/>
-      <w:r>
-        <w:rPr>
-          <w:rFonts w:hint="eastAsia"/>
-        </w:rPr>
-        <w:t>由新至舊</w:t>
-      </w:r>
-      <w:proofErr w:type="gramEnd"/>
-      <w:r>
-        <w:rPr>
-          <w:rFonts w:hint="eastAsia"/>
-        </w:rPr>
-        <w:t>顯示於主畫面，為確保下面的評論具順序性則</w:t>
-      </w:r>
-      <w:proofErr w:type="gramStart"/>
-      <w:r>
-        <w:rPr>
-          <w:rFonts w:hint="eastAsia"/>
-        </w:rPr>
-        <w:t>採</w:t>
-      </w:r>
-      <w:proofErr w:type="gramEnd"/>
-      <w:r>
-        <w:rPr>
-          <w:rFonts w:hint="eastAsia"/>
-        </w:rPr>
-        <w:t>用舊到新的方式依序呈現。為了保障系統的流暢度，本討論區在使用者新增資料時將只會刷新部分的頁面內容。在討論區採取的任何行為所產生的資料將會由後端資料系統負責，其他動作反應則會交由前端網頁系統呈現。</w:t>
+        <w:t>性則採用舊到新的方式依序呈現。為了保障系統的流暢度，本討論區在使用者新增資料時將只會刷新部分的頁面內容。在討論區採取的任何行為所產生的資料將會由後端資料系統負責，其他動作反應則會交由前端網頁系統呈現。</w:t>
       </w:r>
     </w:p>
     <w:p/>
@@ -1612,7 +1475,7 @@
       <w:tblPr>
         <w:tblStyle w:val="a4"/>
         <w:tblW w:w="0" w:type="auto"/>
-        <w:tblLook w:val="04A0" w:firstRow="1" w:lastRow="0" w:firstColumn="1" w:lastColumn="0" w:noHBand="0" w:noVBand="1"/>
+        <w:tblLook w:val="04A0"/>
       </w:tblPr>
       <w:tblGrid>
         <w:gridCol w:w="704"/>
@@ -2032,7 +1895,7 @@
       <w:tblPr>
         <w:tblStyle w:val="a4"/>
         <w:tblW w:w="0" w:type="auto"/>
-        <w:tblLook w:val="04A0" w:firstRow="1" w:lastRow="0" w:firstColumn="1" w:lastColumn="0" w:noHBand="0" w:noVBand="1"/>
+        <w:tblLook w:val="04A0"/>
       </w:tblPr>
       <w:tblGrid>
         <w:gridCol w:w="704"/>
@@ -2242,7 +2105,7 @@
       <w:tblPr>
         <w:tblStyle w:val="a4"/>
         <w:tblW w:w="0" w:type="auto"/>
-        <w:tblLook w:val="04A0" w:firstRow="1" w:lastRow="0" w:firstColumn="1" w:lastColumn="0" w:noHBand="0" w:noVBand="1"/>
+        <w:tblLook w:val="04A0"/>
       </w:tblPr>
       <w:tblGrid>
         <w:gridCol w:w="704"/>
@@ -2340,14 +2203,7 @@
               <w:rPr>
                 <w:rFonts w:hint="eastAsia"/>
               </w:rPr>
-              <w:t>提供被要求者訊息，由被要求</w:t>
-            </w:r>
-            <w:r>
-              <w:rPr>
-                <w:rFonts w:hint="eastAsia"/>
-              </w:rPr>
-              <w:lastRenderedPageBreak/>
-              <w:t>者決定是否成為該用戶之朋友</w:t>
+              <w:t>提供被要求者訊息，由被要求者決定是否成為該用戶之朋友</w:t>
             </w:r>
           </w:p>
         </w:tc>
@@ -2360,7 +2216,6 @@
               <w:rPr>
                 <w:rFonts w:hint="eastAsia"/>
               </w:rPr>
-              <w:lastRenderedPageBreak/>
               <w:t>前端網頁系統</w:t>
             </w:r>
           </w:p>
@@ -2533,7 +2388,7 @@
       <w:tblPr>
         <w:tblStyle w:val="a4"/>
         <w:tblW w:w="8296" w:type="dxa"/>
-        <w:tblLook w:val="04A0" w:firstRow="1" w:lastRow="0" w:firstColumn="1" w:lastColumn="0" w:noHBand="0" w:noVBand="1"/>
+        <w:tblLook w:val="04A0"/>
       </w:tblPr>
       <w:tblGrid>
         <w:gridCol w:w="704"/>
@@ -2666,12 +2521,6 @@
         </w:rPr>
         <w:t>非功能性需求</w:t>
       </w:r>
-      <w:r>
-        <w:rPr>
-          <w:rFonts w:hint="eastAsia"/>
-        </w:rPr>
-        <w:t xml:space="preserve"> </w:t>
-      </w:r>
     </w:p>
     <w:p>
       <w:pPr>
@@ -2699,12 +2548,6 @@
         </w:rPr>
         <w:t>資料可變性</w:t>
       </w:r>
-      <w:r>
-        <w:rPr>
-          <w:rFonts w:hint="eastAsia"/>
-        </w:rPr>
-        <w:t xml:space="preserve"> </w:t>
-      </w:r>
     </w:p>
     <w:p>
       <w:pPr>
@@ -2732,12 +2575,6 @@
         </w:rPr>
         <w:t>系統穩定性</w:t>
       </w:r>
-      <w:r>
-        <w:rPr>
-          <w:rFonts w:hint="eastAsia"/>
-        </w:rPr>
-        <w:t xml:space="preserve"> </w:t>
-      </w:r>
     </w:p>
     <w:p>
       <w:pPr>
@@ -2747,21 +2584,7 @@
         <w:rPr>
           <w:rFonts w:hint="eastAsia"/>
         </w:rPr>
-        <w:t>硬體方面，需配置</w:t>
-      </w:r>
-      <w:proofErr w:type="gramStart"/>
-      <w:r>
-        <w:rPr>
-          <w:rFonts w:hint="eastAsia"/>
-        </w:rPr>
-        <w:t>不</w:t>
-      </w:r>
-      <w:proofErr w:type="gramEnd"/>
-      <w:r>
-        <w:rPr>
-          <w:rFonts w:hint="eastAsia"/>
-        </w:rPr>
-        <w:t>斷電系統以及資料自動備份系統以維持系統不斷線的能力。另一方面，也需要設計具有平衡流量能力的伺服器架構，以有效降平均回應時間。</w:t>
+        <w:t>硬體方面，需配置不斷電系統以及資料自動備份系統以維持系統不斷線的能力。另一方面，也需要設計具有平衡流量能力的伺服器架構，以有效降平均回應時間。</w:t>
       </w:r>
     </w:p>
     <w:p>
@@ -2788,41 +2611,7 @@
         <w:rPr>
           <w:rFonts w:hint="eastAsia"/>
         </w:rPr>
-        <w:t>軟體方面，為防止已知的幾種攻擊方式，本系統在設計時必須確保使用者不會再不恰當的地方使用</w:t>
-      </w:r>
-      <w:proofErr w:type="gramStart"/>
-      <w:r>
-        <w:rPr>
-          <w:rFonts w:hint="eastAsia"/>
-        </w:rPr>
-        <w:t>”</w:t>
-      </w:r>
-      <w:proofErr w:type="gramEnd"/>
-      <w:r>
-        <w:rPr>
-          <w:rFonts w:hint="eastAsia"/>
-        </w:rPr>
-        <w:t xml:space="preserve"> </w:t>
-      </w:r>
-      <w:proofErr w:type="gramStart"/>
-      <w:r>
-        <w:rPr>
-          <w:rFonts w:hint="eastAsia"/>
-        </w:rPr>
-        <w:t>‘</w:t>
-      </w:r>
-      <w:proofErr w:type="gramEnd"/>
-      <w:r>
-        <w:rPr>
-          <w:rFonts w:hint="eastAsia"/>
-        </w:rPr>
-        <w:t xml:space="preserve"> </w:t>
-      </w:r>
-      <w:r>
-        <w:rPr>
-          <w:rFonts w:hint="eastAsia"/>
-        </w:rPr>
-        <w:t>“等特殊符號。包含</w:t>
+        <w:t>軟體方面，為防止已知的幾種攻擊方式，本系統在設計時必須確保使用者不會再不恰當的地方使用”‘“等特殊符號。包含</w:t>
       </w:r>
       <w:r>
         <w:rPr>
@@ -2870,7 +2659,7 @@
       <w:tblPr>
         <w:tblStyle w:val="a4"/>
         <w:tblW w:w="0" w:type="auto"/>
-        <w:tblLook w:val="04A0" w:firstRow="1" w:lastRow="0" w:firstColumn="1" w:lastColumn="0" w:noHBand="0" w:noVBand="1"/>
+        <w:tblLook w:val="04A0"/>
       </w:tblPr>
       <w:tblGrid>
         <w:gridCol w:w="704"/>
@@ -2960,15 +2749,7 @@
                 <w:rFonts w:hint="eastAsia"/>
                 <w:szCs w:val="24"/>
               </w:rPr>
-              <w:t>針對使用者種類或是文章類型等等資訊，設計出未來較</w:t>
-            </w:r>
-            <w:r>
-              <w:rPr>
-                <w:rFonts w:hint="eastAsia"/>
-                <w:szCs w:val="24"/>
-              </w:rPr>
-              <w:lastRenderedPageBreak/>
-              <w:t>容易擴充之資料儲存模型</w:t>
+              <w:t>針對使用者種類或是文章類型等等資訊，設計出未來較容易擴充之資料儲存模型</w:t>
             </w:r>
           </w:p>
         </w:tc>
@@ -3006,19 +2787,11 @@
             <w:tcW w:w="6174" w:type="dxa"/>
           </w:tcPr>
           <w:p>
-            <w:proofErr w:type="gramStart"/>
-            <w:r>
-              <w:rPr>
-                <w:rFonts w:hint="eastAsia"/>
-              </w:rPr>
-              <w:t>不</w:t>
-            </w:r>
-            <w:proofErr w:type="gramEnd"/>
-            <w:r>
-              <w:rPr>
-                <w:rFonts w:hint="eastAsia"/>
-              </w:rPr>
-              <w:t>斷電系統、資料自動備份系統及具有平衡流量能力的伺服器架構</w:t>
+            <w:r>
+              <w:rPr>
+                <w:rFonts w:hint="eastAsia"/>
+              </w:rPr>
+              <w:t>不斷電系統、資料自動備份系統及具有平衡流量能力的伺服器架構</w:t>
             </w:r>
           </w:p>
         </w:tc>
@@ -3140,20 +2913,8 @@
       </w:r>
     </w:p>
     <w:p/>
-    <w:p>
-      <w:pPr>
-        <w:rPr>
-          <w:rFonts w:hint="eastAsia"/>
-        </w:rPr>
-      </w:pPr>
-    </w:p>
-    <w:p>
-      <w:pPr>
-        <w:rPr>
-          <w:rFonts w:hint="eastAsia"/>
-        </w:rPr>
-      </w:pPr>
-    </w:p>
+    <w:p/>
+    <w:p/>
     <w:p>
       <w:pPr>
         <w:pStyle w:val="a3"/>
@@ -3183,9 +2944,6 @@
           <w:numId w:val="14"/>
         </w:numPr>
         <w:ind w:leftChars="0"/>
-        <w:rPr>
-          <w:rFonts w:hint="eastAsia"/>
-        </w:rPr>
       </w:pPr>
       <w:r>
         <w:rPr>
@@ -3216,7 +2974,7 @@
       <w:tblPr>
         <w:tblStyle w:val="a4"/>
         <w:tblW w:w="0" w:type="auto"/>
-        <w:tblLook w:val="04A0" w:firstRow="1" w:lastRow="0" w:firstColumn="1" w:lastColumn="0" w:noHBand="0" w:noVBand="1"/>
+        <w:tblLook w:val="04A0"/>
       </w:tblPr>
       <w:tblGrid>
         <w:gridCol w:w="988"/>
@@ -3230,11 +2988,6 @@
             <w:tcW w:w="988" w:type="dxa"/>
           </w:tcPr>
           <w:p>
-            <w:pPr>
-              <w:rPr>
-                <w:rFonts w:hint="eastAsia"/>
-              </w:rPr>
-            </w:pPr>
             <w:r>
               <w:rPr>
                 <w:rFonts w:hint="eastAsia"/>
@@ -3248,11 +3001,6 @@
             <w:tcW w:w="1320" w:type="dxa"/>
           </w:tcPr>
           <w:p>
-            <w:pPr>
-              <w:rPr>
-                <w:rFonts w:hint="eastAsia"/>
-              </w:rPr>
-            </w:pPr>
             <w:r>
               <w:rPr>
                 <w:rFonts w:hint="eastAsia"/>
@@ -3266,11 +3014,6 @@
             <w:tcW w:w="2507" w:type="dxa"/>
           </w:tcPr>
           <w:p>
-            <w:pPr>
-              <w:rPr>
-                <w:rFonts w:hint="eastAsia"/>
-              </w:rPr>
-            </w:pPr>
             <w:r>
               <w:rPr>
                 <w:rFonts w:hint="eastAsia"/>
@@ -3284,11 +3027,6 @@
             <w:tcW w:w="3481" w:type="dxa"/>
           </w:tcPr>
           <w:p>
-            <w:pPr>
-              <w:rPr>
-                <w:rFonts w:hint="eastAsia"/>
-              </w:rPr>
-            </w:pPr>
             <w:r>
               <w:rPr>
                 <w:rFonts w:hint="eastAsia"/>
@@ -3304,11 +3042,6 @@
             <w:tcW w:w="988" w:type="dxa"/>
           </w:tcPr>
           <w:p>
-            <w:pPr>
-              <w:rPr>
-                <w:rFonts w:hint="eastAsia"/>
-              </w:rPr>
-            </w:pPr>
             <w:r>
               <w:rPr>
                 <w:rFonts w:hint="eastAsia"/>
@@ -3322,11 +3055,6 @@
             <w:tcW w:w="1320" w:type="dxa"/>
           </w:tcPr>
           <w:p>
-            <w:pPr>
-              <w:rPr>
-                <w:rFonts w:hint="eastAsia"/>
-              </w:rPr>
-            </w:pPr>
             <w:r>
               <w:t>R00725051</w:t>
             </w:r>
@@ -3337,11 +3065,6 @@
             <w:tcW w:w="2507" w:type="dxa"/>
           </w:tcPr>
           <w:p>
-            <w:pPr>
-              <w:rPr>
-                <w:rFonts w:hint="eastAsia"/>
-              </w:rPr>
-            </w:pPr>
             <w:r>
               <w:rPr>
                 <w:rFonts w:hint="eastAsia"/>
@@ -3355,11 +3078,6 @@
             <w:tcW w:w="3481" w:type="dxa"/>
           </w:tcPr>
           <w:p>
-            <w:pPr>
-              <w:rPr>
-                <w:rFonts w:hint="eastAsia"/>
-              </w:rPr>
-            </w:pPr>
             <w:r>
               <w:rPr>
                 <w:rFonts w:hint="eastAsia"/>
@@ -3387,11 +3105,6 @@
             <w:tcW w:w="988" w:type="dxa"/>
           </w:tcPr>
           <w:p>
-            <w:pPr>
-              <w:rPr>
-                <w:rFonts w:hint="eastAsia"/>
-              </w:rPr>
-            </w:pPr>
             <w:r>
               <w:rPr>
                 <w:rFonts w:hint="eastAsia"/>
@@ -3405,11 +3118,6 @@
             <w:tcW w:w="1320" w:type="dxa"/>
           </w:tcPr>
           <w:p>
-            <w:pPr>
-              <w:rPr>
-                <w:rFonts w:hint="eastAsia"/>
-              </w:rPr>
-            </w:pPr>
             <w:r>
               <w:t>R02725023</w:t>
             </w:r>
@@ -3420,11 +3128,6 @@
             <w:tcW w:w="2507" w:type="dxa"/>
           </w:tcPr>
           <w:p>
-            <w:pPr>
-              <w:rPr>
-                <w:rFonts w:hint="eastAsia"/>
-              </w:rPr>
-            </w:pPr>
             <w:r>
               <w:rPr>
                 <w:rFonts w:hint="eastAsia"/>
@@ -3438,11 +3141,6 @@
             <w:tcW w:w="3481" w:type="dxa"/>
           </w:tcPr>
           <w:p>
-            <w:pPr>
-              <w:rPr>
-                <w:rFonts w:hint="eastAsia"/>
-              </w:rPr>
-            </w:pPr>
             <w:r>
               <w:rPr>
                 <w:rFonts w:hint="eastAsia"/>
@@ -3470,11 +3168,6 @@
             <w:tcW w:w="988" w:type="dxa"/>
           </w:tcPr>
           <w:p>
-            <w:pPr>
-              <w:rPr>
-                <w:rFonts w:hint="eastAsia"/>
-              </w:rPr>
-            </w:pPr>
             <w:r>
               <w:rPr>
                 <w:rFonts w:hint="eastAsia"/>
@@ -3488,11 +3181,6 @@
             <w:tcW w:w="1320" w:type="dxa"/>
           </w:tcPr>
           <w:p>
-            <w:pPr>
-              <w:rPr>
-                <w:rFonts w:hint="eastAsia"/>
-              </w:rPr>
-            </w:pPr>
             <w:r>
               <w:t>R02725041</w:t>
             </w:r>
@@ -3503,11 +3191,6 @@
             <w:tcW w:w="2507" w:type="dxa"/>
           </w:tcPr>
           <w:p>
-            <w:pPr>
-              <w:rPr>
-                <w:rFonts w:hint="eastAsia"/>
-              </w:rPr>
-            </w:pPr>
             <w:r>
               <w:rPr>
                 <w:rFonts w:hint="eastAsia"/>
@@ -3521,11 +3204,6 @@
             <w:tcW w:w="3481" w:type="dxa"/>
           </w:tcPr>
           <w:p>
-            <w:pPr>
-              <w:rPr>
-                <w:rFonts w:hint="eastAsia"/>
-              </w:rPr>
-            </w:pPr>
             <w:r>
               <w:rPr>
                 <w:rFonts w:hint="eastAsia"/>
@@ -3565,11 +3243,6 @@
             <w:tcW w:w="988" w:type="dxa"/>
           </w:tcPr>
           <w:p>
-            <w:pPr>
-              <w:rPr>
-                <w:rFonts w:hint="eastAsia"/>
-              </w:rPr>
-            </w:pPr>
             <w:r>
               <w:rPr>
                 <w:rFonts w:hint="eastAsia"/>
@@ -3583,11 +3256,6 @@
             <w:tcW w:w="1320" w:type="dxa"/>
           </w:tcPr>
           <w:p>
-            <w:pPr>
-              <w:rPr>
-                <w:rFonts w:hint="eastAsia"/>
-              </w:rPr>
-            </w:pPr>
             <w:r>
               <w:t>B99705021</w:t>
             </w:r>
@@ -3598,11 +3266,6 @@
             <w:tcW w:w="2507" w:type="dxa"/>
           </w:tcPr>
           <w:p>
-            <w:pPr>
-              <w:rPr>
-                <w:rFonts w:hint="eastAsia"/>
-              </w:rPr>
-            </w:pPr>
             <w:r>
               <w:rPr>
                 <w:rFonts w:hint="eastAsia"/>
@@ -3616,11 +3279,6 @@
             <w:tcW w:w="3481" w:type="dxa"/>
           </w:tcPr>
           <w:p>
-            <w:pPr>
-              <w:rPr>
-                <w:rFonts w:hint="eastAsia"/>
-              </w:rPr>
-            </w:pPr>
             <w:r>
               <w:rPr>
                 <w:rFonts w:hint="eastAsia"/>
@@ -3654,11 +3312,6 @@
             <w:tcW w:w="988" w:type="dxa"/>
           </w:tcPr>
           <w:p>
-            <w:pPr>
-              <w:rPr>
-                <w:rFonts w:hint="eastAsia"/>
-              </w:rPr>
-            </w:pPr>
             <w:r>
               <w:rPr>
                 <w:rFonts w:hint="eastAsia"/>
@@ -3672,11 +3325,6 @@
             <w:tcW w:w="1320" w:type="dxa"/>
           </w:tcPr>
           <w:p>
-            <w:pPr>
-              <w:rPr>
-                <w:rFonts w:hint="eastAsia"/>
-              </w:rPr>
-            </w:pPr>
             <w:r>
               <w:t>B00705027</w:t>
             </w:r>
@@ -3687,11 +3335,6 @@
             <w:tcW w:w="2507" w:type="dxa"/>
           </w:tcPr>
           <w:p>
-            <w:pPr>
-              <w:rPr>
-                <w:rFonts w:hint="eastAsia"/>
-              </w:rPr>
-            </w:pPr>
             <w:r>
               <w:rPr>
                 <w:rFonts w:hint="eastAsia"/>
@@ -3705,11 +3348,6 @@
             <w:tcW w:w="3481" w:type="dxa"/>
           </w:tcPr>
           <w:p>
-            <w:pPr>
-              <w:rPr>
-                <w:rFonts w:hint="eastAsia"/>
-              </w:rPr>
-            </w:pPr>
             <w:r>
               <w:rPr>
                 <w:rFonts w:hint="eastAsia"/>
@@ -3725,19 +3363,12 @@
             <w:tcW w:w="988" w:type="dxa"/>
           </w:tcPr>
           <w:p>
-            <w:pPr>
-              <w:rPr>
-                <w:rFonts w:hint="eastAsia"/>
-              </w:rPr>
-            </w:pPr>
-            <w:proofErr w:type="gramStart"/>
             <w:r>
               <w:rPr>
                 <w:rFonts w:hint="eastAsia"/>
               </w:rPr>
               <w:t>施淮振</w:t>
             </w:r>
-            <w:proofErr w:type="gramEnd"/>
           </w:p>
         </w:tc>
         <w:tc>
@@ -3745,11 +3376,6 @@
             <w:tcW w:w="1320" w:type="dxa"/>
           </w:tcPr>
           <w:p>
-            <w:pPr>
-              <w:rPr>
-                <w:rFonts w:hint="eastAsia"/>
-              </w:rPr>
-            </w:pPr>
             <w:r>
               <w:t>B00705047</w:t>
             </w:r>
@@ -3760,11 +3386,6 @@
             <w:tcW w:w="2507" w:type="dxa"/>
           </w:tcPr>
           <w:p>
-            <w:pPr>
-              <w:rPr>
-                <w:rFonts w:hint="eastAsia"/>
-              </w:rPr>
-            </w:pPr>
             <w:r>
               <w:rPr>
                 <w:rFonts w:hint="eastAsia"/>
@@ -3778,11 +3399,6 @@
             <w:tcW w:w="3481" w:type="dxa"/>
           </w:tcPr>
           <w:p>
-            <w:pPr>
-              <w:rPr>
-                <w:rFonts w:hint="eastAsia"/>
-              </w:rPr>
-            </w:pPr>
             <w:r>
               <w:rPr>
                 <w:rFonts w:hint="eastAsia"/>
@@ -3798,11 +3414,6 @@
             <w:tcW w:w="988" w:type="dxa"/>
           </w:tcPr>
           <w:p>
-            <w:pPr>
-              <w:rPr>
-                <w:rFonts w:hint="eastAsia"/>
-              </w:rPr>
-            </w:pPr>
             <w:r>
               <w:rPr>
                 <w:rFonts w:hint="eastAsia"/>
@@ -3816,11 +3427,6 @@
             <w:tcW w:w="1320" w:type="dxa"/>
           </w:tcPr>
           <w:p>
-            <w:pPr>
-              <w:rPr>
-                <w:rFonts w:hint="eastAsia"/>
-              </w:rPr>
-            </w:pPr>
             <w:r>
               <w:t>T02705102</w:t>
             </w:r>
@@ -3831,11 +3437,6 @@
             <w:tcW w:w="2507" w:type="dxa"/>
           </w:tcPr>
           <w:p>
-            <w:pPr>
-              <w:rPr>
-                <w:rFonts w:hint="eastAsia"/>
-              </w:rPr>
-            </w:pPr>
             <w:r>
               <w:rPr>
                 <w:rFonts w:hint="eastAsia"/>
@@ -3848,13 +3449,7 @@
           <w:tcPr>
             <w:tcW w:w="3481" w:type="dxa"/>
           </w:tcPr>
-          <w:p>
-            <w:pPr>
-              <w:rPr>
-                <w:rFonts w:hint="eastAsia"/>
-              </w:rPr>
-            </w:pPr>
-          </w:p>
+          <w:p/>
         </w:tc>
       </w:tr>
     </w:tbl>
@@ -3880,7 +3475,7 @@
       <w:tblPr>
         <w:tblStyle w:val="a4"/>
         <w:tblW w:w="8295" w:type="dxa"/>
-        <w:tblLook w:val="04A0" w:firstRow="1" w:lastRow="0" w:firstColumn="1" w:lastColumn="0" w:noHBand="0" w:noVBand="1"/>
+        <w:tblLook w:val="04A0"/>
       </w:tblPr>
       <w:tblGrid>
         <w:gridCol w:w="988"/>
@@ -3899,27 +3494,21 @@
             <w:tcW w:w="988" w:type="dxa"/>
           </w:tcPr>
           <w:p>
+            <w:r>
+              <w:rPr>
+                <w:rFonts w:hint="eastAsia"/>
+              </w:rPr>
+              <w:t>姓名</w:t>
+            </w:r>
+          </w:p>
+        </w:tc>
+        <w:tc>
+          <w:tcPr>
+            <w:tcW w:w="854" w:type="dxa"/>
+          </w:tcPr>
+          <w:p>
             <w:pPr>
               <w:rPr>
-                <w:rFonts w:hint="eastAsia"/>
-              </w:rPr>
-            </w:pPr>
-            <w:r>
-              <w:rPr>
-                <w:rFonts w:hint="eastAsia"/>
-              </w:rPr>
-              <w:t>姓名</w:t>
-            </w:r>
-          </w:p>
-        </w:tc>
-        <w:tc>
-          <w:tcPr>
-            <w:tcW w:w="854" w:type="dxa"/>
-          </w:tcPr>
-          <w:p>
-            <w:pPr>
-              <w:rPr>
-                <w:rFonts w:hint="eastAsia"/>
                 <w:sz w:val="20"/>
                 <w:szCs w:val="20"/>
               </w:rPr>
@@ -3941,7 +3530,6 @@
           <w:p>
             <w:pPr>
               <w:rPr>
-                <w:rFonts w:hint="eastAsia"/>
                 <w:sz w:val="20"/>
                 <w:szCs w:val="20"/>
               </w:rPr>
@@ -3961,11 +3549,6 @@
             <w:tcW w:w="922" w:type="dxa"/>
           </w:tcPr>
           <w:p>
-            <w:pPr>
-              <w:rPr>
-                <w:rFonts w:hint="eastAsia"/>
-              </w:rPr>
-            </w:pPr>
             <w:r>
               <w:rPr>
                 <w:rFonts w:hint="eastAsia"/>
@@ -3979,11 +3562,6 @@
             <w:tcW w:w="922" w:type="dxa"/>
           </w:tcPr>
           <w:p>
-            <w:pPr>
-              <w:rPr>
-                <w:rFonts w:hint="eastAsia"/>
-              </w:rPr>
-            </w:pPr>
             <w:r>
               <w:rPr>
                 <w:rFonts w:hint="eastAsia"/>
@@ -3997,11 +3575,6 @@
             <w:tcW w:w="922" w:type="dxa"/>
           </w:tcPr>
           <w:p>
-            <w:pPr>
-              <w:rPr>
-                <w:rFonts w:hint="eastAsia"/>
-              </w:rPr>
-            </w:pPr>
             <w:r>
               <w:rPr>
                 <w:rFonts w:hint="eastAsia"/>
@@ -4015,11 +3588,6 @@
             <w:tcW w:w="922" w:type="dxa"/>
           </w:tcPr>
           <w:p>
-            <w:pPr>
-              <w:rPr>
-                <w:rFonts w:hint="eastAsia"/>
-              </w:rPr>
-            </w:pPr>
             <w:r>
               <w:rPr>
                 <w:rFonts w:hint="eastAsia"/>
@@ -4033,11 +3601,6 @@
             <w:tcW w:w="922" w:type="dxa"/>
           </w:tcPr>
           <w:p>
-            <w:pPr>
-              <w:rPr>
-                <w:rFonts w:hint="eastAsia"/>
-              </w:rPr>
-            </w:pPr>
             <w:r>
               <w:rPr>
                 <w:rFonts w:hint="eastAsia"/>
@@ -4051,11 +3614,6 @@
             <w:tcW w:w="922" w:type="dxa"/>
           </w:tcPr>
           <w:p>
-            <w:pPr>
-              <w:rPr>
-                <w:rFonts w:hint="eastAsia"/>
-              </w:rPr>
-            </w:pPr>
             <w:r>
               <w:rPr>
                 <w:rFonts w:hint="eastAsia"/>
@@ -4071,11 +3629,6 @@
             <w:tcW w:w="988" w:type="dxa"/>
           </w:tcPr>
           <w:p>
-            <w:pPr>
-              <w:rPr>
-                <w:rFonts w:hint="eastAsia"/>
-              </w:rPr>
-            </w:pPr>
             <w:r>
               <w:rPr>
                 <w:rFonts w:hint="eastAsia"/>
@@ -4089,11 +3642,6 @@
             <w:tcW w:w="854" w:type="dxa"/>
           </w:tcPr>
           <w:p>
-            <w:pPr>
-              <w:rPr>
-                <w:rFonts w:hint="eastAsia"/>
-              </w:rPr>
-            </w:pPr>
             <w:r>
               <w:rPr>
                 <w:rFonts w:ascii="MS Mincho" w:hAnsi="MS Mincho" w:cs="MS Mincho"/>
@@ -4107,11 +3655,6 @@
             <w:tcW w:w="921" w:type="dxa"/>
           </w:tcPr>
           <w:p>
-            <w:pPr>
-              <w:rPr>
-                <w:rFonts w:hint="eastAsia"/>
-              </w:rPr>
-            </w:pPr>
             <w:r>
               <w:rPr>
                 <w:rFonts w:ascii="MS Mincho" w:hAnsi="MS Mincho" w:cs="MS Mincho"/>
@@ -4125,11 +3668,6 @@
             <w:tcW w:w="922" w:type="dxa"/>
           </w:tcPr>
           <w:p>
-            <w:pPr>
-              <w:rPr>
-                <w:rFonts w:hint="eastAsia"/>
-              </w:rPr>
-            </w:pPr>
             <w:r>
               <w:rPr>
                 <w:rFonts w:ascii="MS Mincho" w:hAnsi="MS Mincho" w:cs="MS Mincho"/>
@@ -4143,11 +3681,6 @@
             <w:tcW w:w="922" w:type="dxa"/>
           </w:tcPr>
           <w:p>
-            <w:pPr>
-              <w:rPr>
-                <w:rFonts w:hint="eastAsia"/>
-              </w:rPr>
-            </w:pPr>
             <w:r>
               <w:rPr>
                 <w:rFonts w:ascii="MS Mincho" w:hAnsi="MS Mincho" w:cs="MS Mincho"/>
@@ -4160,24 +3693,13 @@
           <w:tcPr>
             <w:tcW w:w="922" w:type="dxa"/>
           </w:tcPr>
-          <w:p>
-            <w:pPr>
-              <w:rPr>
-                <w:rFonts w:hint="eastAsia"/>
-              </w:rPr>
-            </w:pPr>
-          </w:p>
+          <w:p/>
         </w:tc>
         <w:tc>
           <w:tcPr>
             <w:tcW w:w="922" w:type="dxa"/>
           </w:tcPr>
           <w:p>
-            <w:pPr>
-              <w:rPr>
-                <w:rFonts w:hint="eastAsia"/>
-              </w:rPr>
-            </w:pPr>
             <w:r>
               <w:rPr>
                 <w:rFonts w:ascii="MS Mincho" w:hAnsi="MS Mincho" w:cs="MS Mincho"/>
@@ -4190,25 +3712,13 @@
           <w:tcPr>
             <w:tcW w:w="922" w:type="dxa"/>
           </w:tcPr>
-          <w:p>
-            <w:pPr>
-              <w:rPr>
-                <w:rFonts w:hint="eastAsia"/>
-              </w:rPr>
-            </w:pPr>
-          </w:p>
+          <w:p/>
         </w:tc>
         <w:tc>
           <w:tcPr>
             <w:tcW w:w="922" w:type="dxa"/>
           </w:tcPr>
-          <w:p>
-            <w:pPr>
-              <w:rPr>
-                <w:rFonts w:hint="eastAsia"/>
-              </w:rPr>
-            </w:pPr>
-          </w:p>
+          <w:p/>
         </w:tc>
       </w:tr>
       <w:tr>
@@ -4217,11 +3727,6 @@
             <w:tcW w:w="988" w:type="dxa"/>
           </w:tcPr>
           <w:p>
-            <w:pPr>
-              <w:rPr>
-                <w:rFonts w:hint="eastAsia"/>
-              </w:rPr>
-            </w:pPr>
             <w:r>
               <w:rPr>
                 <w:rFonts w:hint="eastAsia"/>
@@ -4235,11 +3740,6 @@
             <w:tcW w:w="854" w:type="dxa"/>
           </w:tcPr>
           <w:p>
-            <w:pPr>
-              <w:rPr>
-                <w:rFonts w:hint="eastAsia"/>
-              </w:rPr>
-            </w:pPr>
             <w:r>
               <w:rPr>
                 <w:rFonts w:ascii="MS Mincho" w:hAnsi="MS Mincho" w:cs="MS Mincho"/>
@@ -4253,11 +3753,6 @@
             <w:tcW w:w="921" w:type="dxa"/>
           </w:tcPr>
           <w:p>
-            <w:pPr>
-              <w:rPr>
-                <w:rFonts w:hint="eastAsia"/>
-              </w:rPr>
-            </w:pPr>
             <w:r>
               <w:rPr>
                 <w:rFonts w:ascii="MS Mincho" w:hAnsi="MS Mincho" w:cs="MS Mincho"/>
@@ -4271,11 +3766,6 @@
             <w:tcW w:w="922" w:type="dxa"/>
           </w:tcPr>
           <w:p>
-            <w:pPr>
-              <w:rPr>
-                <w:rFonts w:hint="eastAsia"/>
-              </w:rPr>
-            </w:pPr>
             <w:r>
               <w:rPr>
                 <w:rFonts w:ascii="MS Mincho" w:hAnsi="MS Mincho" w:cs="MS Mincho"/>
@@ -4289,11 +3779,6 @@
             <w:tcW w:w="922" w:type="dxa"/>
           </w:tcPr>
           <w:p>
-            <w:pPr>
-              <w:rPr>
-                <w:rFonts w:hint="eastAsia"/>
-              </w:rPr>
-            </w:pPr>
             <w:r>
               <w:rPr>
                 <w:rFonts w:ascii="MS Mincho" w:hAnsi="MS Mincho" w:cs="MS Mincho"/>
@@ -4307,11 +3792,6 @@
             <w:tcW w:w="922" w:type="dxa"/>
           </w:tcPr>
           <w:p>
-            <w:pPr>
-              <w:rPr>
-                <w:rFonts w:hint="eastAsia"/>
-              </w:rPr>
-            </w:pPr>
             <w:r>
               <w:rPr>
                 <w:rFonts w:ascii="MS Mincho" w:hAnsi="MS Mincho" w:cs="MS Mincho"/>
@@ -4324,24 +3804,13 @@
           <w:tcPr>
             <w:tcW w:w="922" w:type="dxa"/>
           </w:tcPr>
-          <w:p>
-            <w:pPr>
-              <w:rPr>
-                <w:rFonts w:hint="eastAsia"/>
-              </w:rPr>
-            </w:pPr>
-          </w:p>
+          <w:p/>
         </w:tc>
         <w:tc>
           <w:tcPr>
             <w:tcW w:w="922" w:type="dxa"/>
           </w:tcPr>
           <w:p>
-            <w:pPr>
-              <w:rPr>
-                <w:rFonts w:hint="eastAsia"/>
-              </w:rPr>
-            </w:pPr>
             <w:r>
               <w:rPr>
                 <w:rFonts w:ascii="MS Mincho" w:hAnsi="MS Mincho" w:cs="MS Mincho"/>
@@ -4354,13 +3823,7 @@
           <w:tcPr>
             <w:tcW w:w="922" w:type="dxa"/>
           </w:tcPr>
-          <w:p>
-            <w:pPr>
-              <w:rPr>
-                <w:rFonts w:hint="eastAsia"/>
-              </w:rPr>
-            </w:pPr>
-          </w:p>
+          <w:p/>
         </w:tc>
       </w:tr>
       <w:tr>
@@ -4369,11 +3832,6 @@
             <w:tcW w:w="988" w:type="dxa"/>
           </w:tcPr>
           <w:p>
-            <w:pPr>
-              <w:rPr>
-                <w:rFonts w:hint="eastAsia"/>
-              </w:rPr>
-            </w:pPr>
             <w:r>
               <w:rPr>
                 <w:rFonts w:hint="eastAsia"/>
@@ -4387,11 +3845,6 @@
             <w:tcW w:w="854" w:type="dxa"/>
           </w:tcPr>
           <w:p>
-            <w:pPr>
-              <w:rPr>
-                <w:rFonts w:hint="eastAsia"/>
-              </w:rPr>
-            </w:pPr>
             <w:r>
               <w:rPr>
                 <w:rFonts w:ascii="MS Mincho" w:hAnsi="MS Mincho" w:cs="MS Mincho"/>
@@ -4405,11 +3858,6 @@
             <w:tcW w:w="921" w:type="dxa"/>
           </w:tcPr>
           <w:p>
-            <w:pPr>
-              <w:rPr>
-                <w:rFonts w:hint="eastAsia"/>
-              </w:rPr>
-            </w:pPr>
             <w:r>
               <w:rPr>
                 <w:rFonts w:ascii="MS Mincho" w:hAnsi="MS Mincho" w:cs="MS Mincho"/>
@@ -4422,48 +3870,25 @@
           <w:tcPr>
             <w:tcW w:w="922" w:type="dxa"/>
           </w:tcPr>
-          <w:p>
-            <w:pPr>
-              <w:rPr>
-                <w:rFonts w:hint="eastAsia"/>
-              </w:rPr>
-            </w:pPr>
-          </w:p>
+          <w:p/>
         </w:tc>
         <w:tc>
           <w:tcPr>
             <w:tcW w:w="922" w:type="dxa"/>
           </w:tcPr>
-          <w:p>
-            <w:pPr>
-              <w:rPr>
-                <w:rFonts w:hint="eastAsia"/>
-              </w:rPr>
-            </w:pPr>
-          </w:p>
+          <w:p/>
         </w:tc>
         <w:tc>
           <w:tcPr>
             <w:tcW w:w="922" w:type="dxa"/>
           </w:tcPr>
-          <w:p>
-            <w:pPr>
-              <w:rPr>
-                <w:rFonts w:hint="eastAsia"/>
-              </w:rPr>
-            </w:pPr>
-          </w:p>
+          <w:p/>
         </w:tc>
         <w:tc>
           <w:tcPr>
             <w:tcW w:w="922" w:type="dxa"/>
           </w:tcPr>
           <w:p>
-            <w:pPr>
-              <w:rPr>
-                <w:rFonts w:hint="eastAsia"/>
-              </w:rPr>
-            </w:pPr>
             <w:r>
               <w:rPr>
                 <w:rFonts w:ascii="MS Mincho" w:hAnsi="MS Mincho" w:cs="MS Mincho"/>
@@ -4476,25 +3901,13 @@
           <w:tcPr>
             <w:tcW w:w="922" w:type="dxa"/>
           </w:tcPr>
-          <w:p>
-            <w:pPr>
-              <w:rPr>
-                <w:rFonts w:hint="eastAsia"/>
-              </w:rPr>
-            </w:pPr>
-          </w:p>
+          <w:p/>
         </w:tc>
         <w:tc>
           <w:tcPr>
             <w:tcW w:w="922" w:type="dxa"/>
           </w:tcPr>
-          <w:p>
-            <w:pPr>
-              <w:rPr>
-                <w:rFonts w:hint="eastAsia"/>
-              </w:rPr>
-            </w:pPr>
-          </w:p>
+          <w:p/>
         </w:tc>
       </w:tr>
       <w:tr>
@@ -4503,11 +3916,6 @@
             <w:tcW w:w="988" w:type="dxa"/>
           </w:tcPr>
           <w:p>
-            <w:pPr>
-              <w:rPr>
-                <w:rFonts w:hint="eastAsia"/>
-              </w:rPr>
-            </w:pPr>
             <w:r>
               <w:rPr>
                 <w:rFonts w:hint="eastAsia"/>
@@ -4521,11 +3929,6 @@
             <w:tcW w:w="854" w:type="dxa"/>
           </w:tcPr>
           <w:p>
-            <w:pPr>
-              <w:rPr>
-                <w:rFonts w:hint="eastAsia"/>
-              </w:rPr>
-            </w:pPr>
             <w:r>
               <w:rPr>
                 <w:rFonts w:ascii="MS Mincho" w:hAnsi="MS Mincho" w:cs="MS Mincho"/>
@@ -4539,11 +3942,6 @@
             <w:tcW w:w="921" w:type="dxa"/>
           </w:tcPr>
           <w:p>
-            <w:pPr>
-              <w:rPr>
-                <w:rFonts w:hint="eastAsia"/>
-              </w:rPr>
-            </w:pPr>
             <w:r>
               <w:rPr>
                 <w:rFonts w:ascii="MS Mincho" w:hAnsi="MS Mincho" w:cs="MS Mincho"/>
@@ -4556,48 +3954,25 @@
           <w:tcPr>
             <w:tcW w:w="922" w:type="dxa"/>
           </w:tcPr>
-          <w:p>
-            <w:pPr>
-              <w:rPr>
-                <w:rFonts w:hint="eastAsia"/>
-              </w:rPr>
-            </w:pPr>
-          </w:p>
+          <w:p/>
         </w:tc>
         <w:tc>
           <w:tcPr>
             <w:tcW w:w="922" w:type="dxa"/>
           </w:tcPr>
-          <w:p>
-            <w:pPr>
-              <w:rPr>
-                <w:rFonts w:hint="eastAsia"/>
-              </w:rPr>
-            </w:pPr>
-          </w:p>
+          <w:p/>
         </w:tc>
         <w:tc>
           <w:tcPr>
             <w:tcW w:w="922" w:type="dxa"/>
           </w:tcPr>
-          <w:p>
-            <w:pPr>
-              <w:rPr>
-                <w:rFonts w:hint="eastAsia"/>
-              </w:rPr>
-            </w:pPr>
-          </w:p>
+          <w:p/>
         </w:tc>
         <w:tc>
           <w:tcPr>
             <w:tcW w:w="922" w:type="dxa"/>
           </w:tcPr>
           <w:p>
-            <w:pPr>
-              <w:rPr>
-                <w:rFonts w:hint="eastAsia"/>
-              </w:rPr>
-            </w:pPr>
             <w:r>
               <w:rPr>
                 <w:rFonts w:ascii="MS Mincho" w:hAnsi="MS Mincho" w:cs="MS Mincho"/>
@@ -4610,25 +3985,13 @@
           <w:tcPr>
             <w:tcW w:w="922" w:type="dxa"/>
           </w:tcPr>
-          <w:p>
-            <w:pPr>
-              <w:rPr>
-                <w:rFonts w:hint="eastAsia"/>
-              </w:rPr>
-            </w:pPr>
-          </w:p>
+          <w:p/>
         </w:tc>
         <w:tc>
           <w:tcPr>
             <w:tcW w:w="922" w:type="dxa"/>
           </w:tcPr>
-          <w:p>
-            <w:pPr>
-              <w:rPr>
-                <w:rFonts w:hint="eastAsia"/>
-              </w:rPr>
-            </w:pPr>
-          </w:p>
+          <w:p/>
         </w:tc>
       </w:tr>
       <w:tr>
@@ -4637,11 +4000,6 @@
             <w:tcW w:w="988" w:type="dxa"/>
           </w:tcPr>
           <w:p>
-            <w:pPr>
-              <w:rPr>
-                <w:rFonts w:hint="eastAsia"/>
-              </w:rPr>
-            </w:pPr>
             <w:r>
               <w:rPr>
                 <w:rFonts w:hint="eastAsia"/>
@@ -4655,11 +4013,6 @@
             <w:tcW w:w="854" w:type="dxa"/>
           </w:tcPr>
           <w:p>
-            <w:pPr>
-              <w:rPr>
-                <w:rFonts w:hint="eastAsia"/>
-              </w:rPr>
-            </w:pPr>
             <w:r>
               <w:rPr>
                 <w:rFonts w:ascii="MS Mincho" w:hAnsi="MS Mincho" w:cs="MS Mincho"/>
@@ -4673,11 +4026,6 @@
             <w:tcW w:w="921" w:type="dxa"/>
           </w:tcPr>
           <w:p>
-            <w:pPr>
-              <w:rPr>
-                <w:rFonts w:hint="eastAsia"/>
-              </w:rPr>
-            </w:pPr>
             <w:r>
               <w:rPr>
                 <w:rFonts w:ascii="MS Mincho" w:hAnsi="MS Mincho" w:cs="MS Mincho"/>
@@ -4690,36 +4038,19 @@
           <w:tcPr>
             <w:tcW w:w="922" w:type="dxa"/>
           </w:tcPr>
-          <w:p>
-            <w:pPr>
-              <w:rPr>
-                <w:rFonts w:hint="eastAsia"/>
-              </w:rPr>
-            </w:pPr>
-          </w:p>
+          <w:p/>
         </w:tc>
         <w:tc>
           <w:tcPr>
             <w:tcW w:w="922" w:type="dxa"/>
           </w:tcPr>
-          <w:p>
-            <w:pPr>
-              <w:rPr>
-                <w:rFonts w:hint="eastAsia"/>
-              </w:rPr>
-            </w:pPr>
-          </w:p>
+          <w:p/>
         </w:tc>
         <w:tc>
           <w:tcPr>
             <w:tcW w:w="922" w:type="dxa"/>
           </w:tcPr>
           <w:p>
-            <w:pPr>
-              <w:rPr>
-                <w:rFonts w:hint="eastAsia"/>
-              </w:rPr>
-            </w:pPr>
             <w:r>
               <w:rPr>
                 <w:rFonts w:ascii="MS Mincho" w:hAnsi="MS Mincho" w:cs="MS Mincho"/>
@@ -4732,37 +4063,19 @@
           <w:tcPr>
             <w:tcW w:w="922" w:type="dxa"/>
           </w:tcPr>
-          <w:p>
-            <w:pPr>
-              <w:rPr>
-                <w:rFonts w:hint="eastAsia"/>
-              </w:rPr>
-            </w:pPr>
-          </w:p>
+          <w:p/>
         </w:tc>
         <w:tc>
           <w:tcPr>
             <w:tcW w:w="922" w:type="dxa"/>
           </w:tcPr>
-          <w:p>
-            <w:pPr>
-              <w:rPr>
-                <w:rFonts w:hint="eastAsia"/>
-              </w:rPr>
-            </w:pPr>
-          </w:p>
+          <w:p/>
         </w:tc>
         <w:tc>
           <w:tcPr>
             <w:tcW w:w="922" w:type="dxa"/>
           </w:tcPr>
-          <w:p>
-            <w:pPr>
-              <w:rPr>
-                <w:rFonts w:hint="eastAsia"/>
-              </w:rPr>
-            </w:pPr>
-          </w:p>
+          <w:p/>
         </w:tc>
       </w:tr>
       <w:tr>
@@ -4771,19 +4084,12 @@
             <w:tcW w:w="988" w:type="dxa"/>
           </w:tcPr>
           <w:p>
-            <w:pPr>
-              <w:rPr>
-                <w:rFonts w:hint="eastAsia"/>
-              </w:rPr>
-            </w:pPr>
-            <w:proofErr w:type="gramStart"/>
             <w:r>
               <w:rPr>
                 <w:rFonts w:hint="eastAsia"/>
               </w:rPr>
               <w:t>施淮振</w:t>
             </w:r>
-            <w:proofErr w:type="gramEnd"/>
           </w:p>
         </w:tc>
         <w:tc>
@@ -4791,11 +4097,6 @@
             <w:tcW w:w="854" w:type="dxa"/>
           </w:tcPr>
           <w:p>
-            <w:pPr>
-              <w:rPr>
-                <w:rFonts w:hint="eastAsia"/>
-              </w:rPr>
-            </w:pPr>
             <w:r>
               <w:rPr>
                 <w:rFonts w:ascii="MS Mincho" w:hAnsi="MS Mincho" w:cs="MS Mincho"/>
@@ -4809,11 +4110,6 @@
             <w:tcW w:w="921" w:type="dxa"/>
           </w:tcPr>
           <w:p>
-            <w:pPr>
-              <w:rPr>
-                <w:rFonts w:hint="eastAsia"/>
-              </w:rPr>
-            </w:pPr>
             <w:r>
               <w:rPr>
                 <w:rFonts w:ascii="MS Mincho" w:hAnsi="MS Mincho" w:cs="MS Mincho"/>
@@ -4826,72 +4122,37 @@
           <w:tcPr>
             <w:tcW w:w="922" w:type="dxa"/>
           </w:tcPr>
-          <w:p>
-            <w:pPr>
-              <w:rPr>
-                <w:rFonts w:hint="eastAsia"/>
-              </w:rPr>
-            </w:pPr>
-          </w:p>
+          <w:p/>
         </w:tc>
         <w:tc>
           <w:tcPr>
             <w:tcW w:w="922" w:type="dxa"/>
           </w:tcPr>
-          <w:p>
-            <w:pPr>
-              <w:rPr>
-                <w:rFonts w:hint="eastAsia"/>
-              </w:rPr>
-            </w:pPr>
-          </w:p>
+          <w:p/>
         </w:tc>
         <w:tc>
           <w:tcPr>
             <w:tcW w:w="922" w:type="dxa"/>
           </w:tcPr>
-          <w:p>
-            <w:pPr>
-              <w:rPr>
-                <w:rFonts w:hint="eastAsia"/>
-              </w:rPr>
-            </w:pPr>
-          </w:p>
+          <w:p/>
         </w:tc>
         <w:tc>
           <w:tcPr>
             <w:tcW w:w="922" w:type="dxa"/>
           </w:tcPr>
-          <w:p>
-            <w:pPr>
-              <w:rPr>
-                <w:rFonts w:hint="eastAsia"/>
-              </w:rPr>
-            </w:pPr>
-          </w:p>
+          <w:p/>
         </w:tc>
         <w:tc>
           <w:tcPr>
             <w:tcW w:w="922" w:type="dxa"/>
           </w:tcPr>
-          <w:p>
-            <w:pPr>
-              <w:rPr>
-                <w:rFonts w:hint="eastAsia"/>
-              </w:rPr>
-            </w:pPr>
-          </w:p>
+          <w:p/>
         </w:tc>
         <w:tc>
           <w:tcPr>
             <w:tcW w:w="922" w:type="dxa"/>
           </w:tcPr>
           <w:p>
-            <w:pPr>
-              <w:rPr>
-                <w:rFonts w:hint="eastAsia"/>
-              </w:rPr>
-            </w:pPr>
             <w:r>
               <w:rPr>
                 <w:rFonts w:ascii="MS Mincho" w:hAnsi="MS Mincho" w:cs="MS Mincho"/>
@@ -4907,11 +4168,6 @@
             <w:tcW w:w="988" w:type="dxa"/>
           </w:tcPr>
           <w:p>
-            <w:pPr>
-              <w:rPr>
-                <w:rFonts w:hint="eastAsia"/>
-              </w:rPr>
-            </w:pPr>
             <w:r>
               <w:rPr>
                 <w:rFonts w:hint="eastAsia"/>
@@ -4925,11 +4181,12 @@
             <w:tcW w:w="854" w:type="dxa"/>
           </w:tcPr>
           <w:p>
-            <w:pPr>
-              <w:rPr>
-                <w:rFonts w:hint="eastAsia"/>
-              </w:rPr>
-            </w:pPr>
+            <w:r>
+              <w:rPr>
+                <w:rFonts w:ascii="MS Mincho" w:hAnsi="MS Mincho" w:cs="MS Mincho"/>
+              </w:rPr>
+              <w:t>✓</w:t>
+            </w:r>
           </w:p>
         </w:tc>
         <w:tc>
@@ -4937,47 +4194,31 @@
             <w:tcW w:w="921" w:type="dxa"/>
           </w:tcPr>
           <w:p>
-            <w:pPr>
-              <w:rPr>
-                <w:rFonts w:hint="eastAsia"/>
-              </w:rPr>
-            </w:pPr>
+            <w:r>
+              <w:rPr>
+                <w:rFonts w:ascii="MS Mincho" w:hAnsi="MS Mincho" w:cs="MS Mincho"/>
+              </w:rPr>
+              <w:t>✓</w:t>
+            </w:r>
           </w:p>
         </w:tc>
         <w:tc>
           <w:tcPr>
             <w:tcW w:w="922" w:type="dxa"/>
           </w:tcPr>
-          <w:p>
-            <w:pPr>
-              <w:rPr>
-                <w:rFonts w:hint="eastAsia"/>
-              </w:rPr>
-            </w:pPr>
-          </w:p>
+          <w:p/>
         </w:tc>
         <w:tc>
           <w:tcPr>
             <w:tcW w:w="922" w:type="dxa"/>
           </w:tcPr>
-          <w:p>
-            <w:pPr>
-              <w:rPr>
-                <w:rFonts w:hint="eastAsia"/>
-              </w:rPr>
-            </w:pPr>
-          </w:p>
+          <w:p/>
         </w:tc>
         <w:tc>
           <w:tcPr>
             <w:tcW w:w="922" w:type="dxa"/>
           </w:tcPr>
           <w:p>
-            <w:pPr>
-              <w:rPr>
-                <w:rFonts w:hint="eastAsia"/>
-              </w:rPr>
-            </w:pPr>
             <w:r>
               <w:rPr>
                 <w:rFonts w:ascii="MS Mincho" w:hAnsi="MS Mincho" w:cs="MS Mincho"/>
@@ -4990,47 +4231,23 @@
           <w:tcPr>
             <w:tcW w:w="922" w:type="dxa"/>
           </w:tcPr>
-          <w:p>
-            <w:pPr>
-              <w:rPr>
-                <w:rFonts w:hint="eastAsia"/>
-              </w:rPr>
-            </w:pPr>
-          </w:p>
+          <w:p/>
         </w:tc>
         <w:tc>
           <w:tcPr>
             <w:tcW w:w="922" w:type="dxa"/>
           </w:tcPr>
-          <w:p>
-            <w:pPr>
-              <w:rPr>
-                <w:rFonts w:hint="eastAsia"/>
-              </w:rPr>
-            </w:pPr>
-          </w:p>
+          <w:p/>
         </w:tc>
         <w:tc>
           <w:tcPr>
             <w:tcW w:w="922" w:type="dxa"/>
           </w:tcPr>
-          <w:p>
-            <w:pPr>
-              <w:rPr>
-                <w:rFonts w:hint="eastAsia"/>
-              </w:rPr>
-            </w:pPr>
-          </w:p>
+          <w:p/>
         </w:tc>
       </w:tr>
     </w:tbl>
-    <w:p>
-      <w:pPr>
-        <w:rPr>
-          <w:rFonts w:hint="eastAsia"/>
-        </w:rPr>
-      </w:pPr>
-    </w:p>
+    <w:p/>
     <w:p>
       <w:pPr>
         <w:pStyle w:val="a3"/>
@@ -5048,24 +4265,13 @@
           <w:rFonts w:hint="eastAsia"/>
           <w:b/>
         </w:rPr>
+        <w:lastRenderedPageBreak/>
         <w:t>專案管理</w:t>
       </w:r>
     </w:p>
     <w:p/>
-    <w:p>
-      <w:pPr>
-        <w:rPr>
-          <w:rFonts w:hint="eastAsia"/>
-        </w:rPr>
-      </w:pPr>
-    </w:p>
-    <w:p>
-      <w:pPr>
-        <w:rPr>
-          <w:rFonts w:hint="eastAsia"/>
-        </w:rPr>
-      </w:pPr>
-    </w:p>
+    <w:p/>
+    <w:p/>
     <w:p>
       <w:pPr>
         <w:pStyle w:val="a3"/>
@@ -5088,13 +4294,7 @@
     </w:p>
     <w:p/>
     <w:p/>
-    <w:p>
-      <w:pPr>
-        <w:rPr>
-          <w:rFonts w:hint="eastAsia"/>
-        </w:rPr>
-      </w:pPr>
-    </w:p>
+    <w:p/>
     <w:p>
       <w:pPr>
         <w:pStyle w:val="a3"/>
@@ -5119,13 +4319,7 @@
       <w:bookmarkStart w:id="0" w:name="_GoBack"/>
       <w:bookmarkEnd w:id="0"/>
     </w:p>
-    <w:p>
-      <w:pPr>
-        <w:rPr>
-          <w:rFonts w:hint="eastAsia"/>
-        </w:rPr>
-      </w:pPr>
-    </w:p>
+    <w:p/>
     <w:sectPr>
       <w:pgSz w:w="11906" w:h="16838"/>
       <w:pgMar w:top="1440" w:right="1800" w:bottom="1440" w:left="1800" w:header="851" w:footer="992" w:gutter="0"/>
@@ -5136,8 +4330,46 @@
 </w:document>
 </file>
 
+<file path=word/endnotes.xml><?xml version="1.0" encoding="utf-8"?>
+<w:endnotes xmlns:ve="http://schemas.openxmlformats.org/markup-compatibility/2006" xmlns:o="urn:schemas-microsoft-com:office:office" xmlns:r="http://schemas.openxmlformats.org/officeDocument/2006/relationships" xmlns:m="http://schemas.openxmlformats.org/officeDocument/2006/math" xmlns:v="urn:schemas-microsoft-com:vml" xmlns:wp="http://schemas.openxmlformats.org/drawingml/2006/wordprocessingDrawing" xmlns:w10="urn:schemas-microsoft-com:office:word" xmlns:w="http://schemas.openxmlformats.org/wordprocessingml/2006/main" xmlns:wne="http://schemas.microsoft.com/office/word/2006/wordml">
+  <w:endnote w:type="separator" w:id="0">
+    <w:p>
+      <w:r>
+        <w:separator/>
+      </w:r>
+    </w:p>
+  </w:endnote>
+  <w:endnote w:type="continuationSeparator" w:id="1">
+    <w:p>
+      <w:r>
+        <w:continuationSeparator/>
+      </w:r>
+    </w:p>
+  </w:endnote>
+</w:endnotes>
+</file>
+
+<file path=word/footnotes.xml><?xml version="1.0" encoding="utf-8"?>
+<w:footnotes xmlns:ve="http://schemas.openxmlformats.org/markup-compatibility/2006" xmlns:o="urn:schemas-microsoft-com:office:office" xmlns:r="http://schemas.openxmlformats.org/officeDocument/2006/relationships" xmlns:m="http://schemas.openxmlformats.org/officeDocument/2006/math" xmlns:v="urn:schemas-microsoft-com:vml" xmlns:wp="http://schemas.openxmlformats.org/drawingml/2006/wordprocessingDrawing" xmlns:w10="urn:schemas-microsoft-com:office:word" xmlns:w="http://schemas.openxmlformats.org/wordprocessingml/2006/main" xmlns:wne="http://schemas.microsoft.com/office/word/2006/wordml">
+  <w:footnote w:type="separator" w:id="0">
+    <w:p>
+      <w:r>
+        <w:separator/>
+      </w:r>
+    </w:p>
+  </w:footnote>
+  <w:footnote w:type="continuationSeparator" w:id="1">
+    <w:p>
+      <w:r>
+        <w:continuationSeparator/>
+      </w:r>
+    </w:p>
+  </w:footnote>
+</w:footnotes>
+</file>
+
 <file path=word/numbering.xml><?xml version="1.0" encoding="utf-8"?>
-<w:numbering xmlns:wpc="http://schemas.microsoft.com/office/word/2010/wordprocessingCanvas" xmlns:mc="http://schemas.openxmlformats.org/markup-compatibility/2006" xmlns:o="urn:schemas-microsoft-com:office:office" xmlns:r="http://schemas.openxmlformats.org/officeDocument/2006/relationships" xmlns:m="http://schemas.openxmlformats.org/officeDocument/2006/math" xmlns:v="urn:schemas-microsoft-com:vml" xmlns:wp14="http://schemas.microsoft.com/office/word/2010/wordprocessingDrawing" xmlns:wp="http://schemas.openxmlformats.org/drawingml/2006/wordprocessingDrawing" xmlns:w10="urn:schemas-microsoft-com:office:word" xmlns:w="http://schemas.openxmlformats.org/wordprocessingml/2006/main" xmlns:w14="http://schemas.microsoft.com/office/word/2010/wordml" xmlns:w15="http://schemas.microsoft.com/office/word/2012/wordml" xmlns:wpg="http://schemas.microsoft.com/office/word/2010/wordprocessingGroup" xmlns:wpi="http://schemas.microsoft.com/office/word/2010/wordprocessingInk" xmlns:wne="http://schemas.microsoft.com/office/word/2006/wordml" xmlns:wps="http://schemas.microsoft.com/office/word/2010/wordprocessingShape" mc:Ignorable="w14 w15 wp14">
+<w:numbering xmlns:ve="http://schemas.openxmlformats.org/markup-compatibility/2006" xmlns:o="urn:schemas-microsoft-com:office:office" xmlns:r="http://schemas.openxmlformats.org/officeDocument/2006/relationships" xmlns:m="http://schemas.openxmlformats.org/officeDocument/2006/math" xmlns:v="urn:schemas-microsoft-com:vml" xmlns:wp="http://schemas.openxmlformats.org/drawingml/2006/wordprocessingDrawing" xmlns:w10="urn:schemas-microsoft-com:office:word" xmlns:w="http://schemas.openxmlformats.org/wordprocessingml/2006/main" xmlns:wne="http://schemas.microsoft.com/office/word/2006/wordml">
   <w:abstractNum w:abstractNumId="0">
     <w:nsid w:val="08112C45"/>
     <w:multiLevelType w:val="hybridMultilevel"/>
@@ -6421,7 +5653,7 @@
 </file>
 
 <file path=word/styles.xml><?xml version="1.0" encoding="utf-8"?>
-<w:styles xmlns:mc="http://schemas.openxmlformats.org/markup-compatibility/2006" xmlns:r="http://schemas.openxmlformats.org/officeDocument/2006/relationships" xmlns:w="http://schemas.openxmlformats.org/wordprocessingml/2006/main" xmlns:w14="http://schemas.microsoft.com/office/word/2010/wordml" xmlns:w15="http://schemas.microsoft.com/office/word/2012/wordml" mc:Ignorable="w14 w15">
+<w:styles xmlns:r="http://schemas.openxmlformats.org/officeDocument/2006/relationships" xmlns:w="http://schemas.openxmlformats.org/wordprocessingml/2006/main">
   <w:docDefaults>
     <w:rPrDefault>
       <w:rPr>
@@ -6434,382 +5666,149 @@
     </w:rPrDefault>
     <w:pPrDefault/>
   </w:docDefaults>
-  <w:latentStyles w:defLockedState="0" w:defUIPriority="99" w:defSemiHidden="0" w:defUnhideWhenUsed="0" w:defQFormat="0" w:count="371">
-    <w:lsdException w:name="Normal" w:uiPriority="0" w:qFormat="1"/>
-    <w:lsdException w:name="heading 1" w:uiPriority="9" w:qFormat="1"/>
-    <w:lsdException w:name="heading 2" w:semiHidden="1" w:uiPriority="9" w:unhideWhenUsed="1" w:qFormat="1"/>
-    <w:lsdException w:name="heading 3" w:semiHidden="1" w:uiPriority="9" w:unhideWhenUsed="1" w:qFormat="1"/>
-    <w:lsdException w:name="heading 4" w:semiHidden="1" w:uiPriority="9" w:unhideWhenUsed="1" w:qFormat="1"/>
-    <w:lsdException w:name="heading 5" w:semiHidden="1" w:uiPriority="9" w:unhideWhenUsed="1" w:qFormat="1"/>
-    <w:lsdException w:name="heading 6" w:semiHidden="1" w:uiPriority="9" w:unhideWhenUsed="1" w:qFormat="1"/>
-    <w:lsdException w:name="heading 7" w:semiHidden="1" w:uiPriority="9" w:unhideWhenUsed="1" w:qFormat="1"/>
-    <w:lsdException w:name="heading 8" w:semiHidden="1" w:uiPriority="9" w:unhideWhenUsed="1" w:qFormat="1"/>
-    <w:lsdException w:name="heading 9" w:semiHidden="1" w:uiPriority="9" w:unhideWhenUsed="1" w:qFormat="1"/>
-    <w:lsdException w:name="index 1" w:semiHidden="1" w:unhideWhenUsed="1"/>
-    <w:lsdException w:name="index 2" w:semiHidden="1" w:unhideWhenUsed="1"/>
-    <w:lsdException w:name="index 3" w:semiHidden="1" w:unhideWhenUsed="1"/>
-    <w:lsdException w:name="index 4" w:semiHidden="1" w:unhideWhenUsed="1"/>
-    <w:lsdException w:name="index 5" w:semiHidden="1" w:unhideWhenUsed="1"/>
-    <w:lsdException w:name="index 6" w:semiHidden="1" w:unhideWhenUsed="1"/>
-    <w:lsdException w:name="index 7" w:semiHidden="1" w:unhideWhenUsed="1"/>
-    <w:lsdException w:name="index 8" w:semiHidden="1" w:unhideWhenUsed="1"/>
-    <w:lsdException w:name="index 9" w:semiHidden="1" w:unhideWhenUsed="1"/>
-    <w:lsdException w:name="toc 1" w:semiHidden="1" w:uiPriority="39" w:unhideWhenUsed="1"/>
-    <w:lsdException w:name="toc 2" w:semiHidden="1" w:uiPriority="39" w:unhideWhenUsed="1"/>
-    <w:lsdException w:name="toc 3" w:semiHidden="1" w:uiPriority="39" w:unhideWhenUsed="1"/>
-    <w:lsdException w:name="toc 4" w:semiHidden="1" w:uiPriority="39" w:unhideWhenUsed="1"/>
-    <w:lsdException w:name="toc 5" w:semiHidden="1" w:uiPriority="39" w:unhideWhenUsed="1"/>
-    <w:lsdException w:name="toc 6" w:semiHidden="1" w:uiPriority="39" w:unhideWhenUsed="1"/>
-    <w:lsdException w:name="toc 7" w:semiHidden="1" w:uiPriority="39" w:unhideWhenUsed="1"/>
-    <w:lsdException w:name="toc 8" w:semiHidden="1" w:uiPriority="39" w:unhideWhenUsed="1"/>
-    <w:lsdException w:name="toc 9" w:semiHidden="1" w:uiPriority="39" w:unhideWhenUsed="1"/>
-    <w:lsdException w:name="Normal Indent" w:semiHidden="1" w:unhideWhenUsed="1"/>
-    <w:lsdException w:name="footnote text" w:semiHidden="1" w:unhideWhenUsed="1"/>
-    <w:lsdException w:name="annotation text" w:semiHidden="1" w:unhideWhenUsed="1"/>
-    <w:lsdException w:name="header" w:semiHidden="1" w:unhideWhenUsed="1"/>
-    <w:lsdException w:name="footer" w:semiHidden="1" w:unhideWhenUsed="1"/>
-    <w:lsdException w:name="index heading" w:semiHidden="1" w:unhideWhenUsed="1"/>
-    <w:lsdException w:name="caption" w:semiHidden="1" w:uiPriority="35" w:unhideWhenUsed="1" w:qFormat="1"/>
-    <w:lsdException w:name="table of figures" w:semiHidden="1" w:unhideWhenUsed="1"/>
-    <w:lsdException w:name="envelope address" w:semiHidden="1" w:unhideWhenUsed="1"/>
-    <w:lsdException w:name="envelope return" w:semiHidden="1" w:unhideWhenUsed="1"/>
-    <w:lsdException w:name="footnote reference" w:semiHidden="1" w:unhideWhenUsed="1"/>
-    <w:lsdException w:name="annotation reference" w:semiHidden="1" w:unhideWhenUsed="1"/>
-    <w:lsdException w:name="line number" w:semiHidden="1" w:unhideWhenUsed="1"/>
-    <w:lsdException w:name="page number" w:semiHidden="1" w:unhideWhenUsed="1"/>
-    <w:lsdException w:name="endnote reference" w:semiHidden="1" w:unhideWhenUsed="1"/>
-    <w:lsdException w:name="endnote text" w:semiHidden="1" w:unhideWhenUsed="1"/>
-    <w:lsdException w:name="table of authorities" w:semiHidden="1" w:unhideWhenUsed="1"/>
-    <w:lsdException w:name="macro" w:semiHidden="1" w:unhideWhenUsed="1"/>
-    <w:lsdException w:name="toa heading" w:semiHidden="1" w:unhideWhenUsed="1"/>
-    <w:lsdException w:name="List" w:semiHidden="1" w:unhideWhenUsed="1"/>
-    <w:lsdException w:name="List Bullet" w:semiHidden="1" w:unhideWhenUsed="1"/>
-    <w:lsdException w:name="List Number" w:semiHidden="1" w:unhideWhenUsed="1"/>
-    <w:lsdException w:name="List 2" w:semiHidden="1" w:unhideWhenUsed="1"/>
-    <w:lsdException w:name="List 3" w:semiHidden="1" w:unhideWhenUsed="1"/>
-    <w:lsdException w:name="List 4" w:semiHidden="1" w:unhideWhenUsed="1"/>
-    <w:lsdException w:name="List 5" w:semiHidden="1" w:unhideWhenUsed="1"/>
-    <w:lsdException w:name="List Bullet 2" w:semiHidden="1" w:unhideWhenUsed="1"/>
-    <w:lsdException w:name="List Bullet 3" w:semiHidden="1" w:unhideWhenUsed="1"/>
-    <w:lsdException w:name="List Bullet 4" w:semiHidden="1" w:unhideWhenUsed="1"/>
-    <w:lsdException w:name="List Bullet 5" w:semiHidden="1" w:unhideWhenUsed="1"/>
-    <w:lsdException w:name="List Number 2" w:semiHidden="1" w:unhideWhenUsed="1"/>
-    <w:lsdException w:name="List Number 3" w:semiHidden="1" w:unhideWhenUsed="1"/>
-    <w:lsdException w:name="List Number 4" w:semiHidden="1" w:unhideWhenUsed="1"/>
-    <w:lsdException w:name="List Number 5" w:semiHidden="1" w:unhideWhenUsed="1"/>
-    <w:lsdException w:name="Title" w:uiPriority="10" w:qFormat="1"/>
-    <w:lsdException w:name="Closing" w:semiHidden="1" w:unhideWhenUsed="1"/>
-    <w:lsdException w:name="Signature" w:semiHidden="1" w:unhideWhenUsed="1"/>
-    <w:lsdException w:name="Default Paragraph Font" w:semiHidden="1" w:uiPriority="1" w:unhideWhenUsed="1"/>
-    <w:lsdException w:name="Body Text" w:semiHidden="1" w:unhideWhenUsed="1"/>
-    <w:lsdException w:name="Body Text Indent" w:semiHidden="1" w:unhideWhenUsed="1"/>
-    <w:lsdException w:name="List Continue" w:semiHidden="1" w:unhideWhenUsed="1"/>
-    <w:lsdException w:name="List Continue 2" w:semiHidden="1" w:unhideWhenUsed="1"/>
-    <w:lsdException w:name="List Continue 3" w:semiHidden="1" w:unhideWhenUsed="1"/>
-    <w:lsdException w:name="List Continue 4" w:semiHidden="1" w:unhideWhenUsed="1"/>
-    <w:lsdException w:name="List Continue 5" w:semiHidden="1" w:unhideWhenUsed="1"/>
-    <w:lsdException w:name="Message Header" w:semiHidden="1" w:unhideWhenUsed="1"/>
-    <w:lsdException w:name="Subtitle" w:uiPriority="11" w:qFormat="1"/>
-    <w:lsdException w:name="Salutation" w:semiHidden="1" w:unhideWhenUsed="1"/>
-    <w:lsdException w:name="Date" w:semiHidden="1" w:unhideWhenUsed="1"/>
-    <w:lsdException w:name="Body Text First Indent" w:semiHidden="1" w:unhideWhenUsed="1"/>
-    <w:lsdException w:name="Body Text First Indent 2" w:semiHidden="1" w:unhideWhenUsed="1"/>
-    <w:lsdException w:name="Note Heading" w:semiHidden="1" w:unhideWhenUsed="1"/>
-    <w:lsdException w:name="Body Text 2" w:semiHidden="1" w:unhideWhenUsed="1"/>
-    <w:lsdException w:name="Body Text 3" w:semiHidden="1" w:unhideWhenUsed="1"/>
-    <w:lsdException w:name="Body Text Indent 2" w:semiHidden="1" w:unhideWhenUsed="1"/>
-    <w:lsdException w:name="Body Text Indent 3" w:semiHidden="1" w:unhideWhenUsed="1"/>
-    <w:lsdException w:name="Block Text" w:semiHidden="1" w:unhideWhenUsed="1"/>
-    <w:lsdException w:name="Hyperlink" w:semiHidden="1" w:unhideWhenUsed="1"/>
-    <w:lsdException w:name="FollowedHyperlink" w:semiHidden="1" w:unhideWhenUsed="1"/>
-    <w:lsdException w:name="Strong" w:uiPriority="22" w:qFormat="1"/>
-    <w:lsdException w:name="Emphasis" w:uiPriority="20" w:qFormat="1"/>
-    <w:lsdException w:name="Document Map" w:semiHidden="1" w:unhideWhenUsed="1"/>
-    <w:lsdException w:name="Plain Text" w:semiHidden="1" w:unhideWhenUsed="1"/>
-    <w:lsdException w:name="E-mail Signature" w:semiHidden="1" w:unhideWhenUsed="1"/>
-    <w:lsdException w:name="HTML Top of Form" w:semiHidden="1" w:unhideWhenUsed="1"/>
-    <w:lsdException w:name="HTML Bottom of Form" w:semiHidden="1" w:unhideWhenUsed="1"/>
-    <w:lsdException w:name="Normal (Web)" w:semiHidden="1" w:unhideWhenUsed="1"/>
-    <w:lsdException w:name="HTML Acronym" w:semiHidden="1" w:unhideWhenUsed="1"/>
-    <w:lsdException w:name="HTML Address" w:semiHidden="1" w:unhideWhenUsed="1"/>
-    <w:lsdException w:name="HTML Cite" w:semiHidden="1" w:unhideWhenUsed="1"/>
-    <w:lsdException w:name="HTML Code" w:semiHidden="1" w:unhideWhenUsed="1"/>
-    <w:lsdException w:name="HTML Definition" w:semiHidden="1" w:unhideWhenUsed="1"/>
-    <w:lsdException w:name="HTML Keyboard" w:semiHidden="1" w:unhideWhenUsed="1"/>
-    <w:lsdException w:name="HTML Preformatted" w:semiHidden="1" w:unhideWhenUsed="1"/>
-    <w:lsdException w:name="HTML Sample" w:semiHidden="1" w:unhideWhenUsed="1"/>
-    <w:lsdException w:name="HTML Typewriter" w:semiHidden="1" w:unhideWhenUsed="1"/>
-    <w:lsdException w:name="HTML Variable" w:semiHidden="1" w:unhideWhenUsed="1"/>
-    <w:lsdException w:name="Normal Table" w:semiHidden="1" w:unhideWhenUsed="1"/>
-    <w:lsdException w:name="annotation subject" w:semiHidden="1" w:unhideWhenUsed="1"/>
-    <w:lsdException w:name="No List" w:semiHidden="1" w:unhideWhenUsed="1"/>
-    <w:lsdException w:name="Outline List 1" w:semiHidden="1" w:unhideWhenUsed="1"/>
-    <w:lsdException w:name="Outline List 2" w:semiHidden="1" w:unhideWhenUsed="1"/>
-    <w:lsdException w:name="Outline List 3" w:semiHidden="1" w:unhideWhenUsed="1"/>
-    <w:lsdException w:name="Table Simple 1" w:semiHidden="1" w:unhideWhenUsed="1"/>
-    <w:lsdException w:name="Table Simple 2" w:semiHidden="1" w:unhideWhenUsed="1"/>
-    <w:lsdException w:name="Table Simple 3" w:semiHidden="1" w:unhideWhenUsed="1"/>
-    <w:lsdException w:name="Table Classic 1" w:semiHidden="1" w:unhideWhenUsed="1"/>
-    <w:lsdException w:name="Table Classic 2" w:semiHidden="1" w:unhideWhenUsed="1"/>
-    <w:lsdException w:name="Table Classic 3" w:semiHidden="1" w:unhideWhenUsed="1"/>
-    <w:lsdException w:name="Table Classic 4" w:semiHidden="1" w:unhideWhenUsed="1"/>
-    <w:lsdException w:name="Table Colorful 1" w:semiHidden="1" w:unhideWhenUsed="1"/>
-    <w:lsdException w:name="Table Colorful 2" w:semiHidden="1" w:unhideWhenUsed="1"/>
-    <w:lsdException w:name="Table Colorful 3" w:semiHidden="1" w:unhideWhenUsed="1"/>
-    <w:lsdException w:name="Table Columns 1" w:semiHidden="1" w:unhideWhenUsed="1"/>
-    <w:lsdException w:name="Table Columns 2" w:semiHidden="1" w:unhideWhenUsed="1"/>
-    <w:lsdException w:name="Table Columns 3" w:semiHidden="1" w:unhideWhenUsed="1"/>
-    <w:lsdException w:name="Table Columns 4" w:semiHidden="1" w:unhideWhenUsed="1"/>
-    <w:lsdException w:name="Table Columns 5" w:semiHidden="1" w:unhideWhenUsed="1"/>
-    <w:lsdException w:name="Table Grid 1" w:semiHidden="1" w:unhideWhenUsed="1"/>
-    <w:lsdException w:name="Table Grid 2" w:semiHidden="1" w:unhideWhenUsed="1"/>
-    <w:lsdException w:name="Table Grid 3" w:semiHidden="1" w:unhideWhenUsed="1"/>
-    <w:lsdException w:name="Table Grid 4" w:semiHidden="1" w:unhideWhenUsed="1"/>
-    <w:lsdException w:name="Table Grid 5" w:semiHidden="1" w:unhideWhenUsed="1"/>
-    <w:lsdException w:name="Table Grid 6" w:semiHidden="1" w:unhideWhenUsed="1"/>
-    <w:lsdException w:name="Table Grid 7" w:semiHidden="1" w:unhideWhenUsed="1"/>
-    <w:lsdException w:name="Table Grid 8" w:semiHidden="1" w:unhideWhenUsed="1"/>
-    <w:lsdException w:name="Table List 1" w:semiHidden="1" w:unhideWhenUsed="1"/>
-    <w:lsdException w:name="Table List 2" w:semiHidden="1" w:unhideWhenUsed="1"/>
-    <w:lsdException w:name="Table List 3" w:semiHidden="1" w:unhideWhenUsed="1"/>
-    <w:lsdException w:name="Table List 4" w:semiHidden="1" w:unhideWhenUsed="1"/>
-    <w:lsdException w:name="Table List 5" w:semiHidden="1" w:unhideWhenUsed="1"/>
-    <w:lsdException w:name="Table List 6" w:semiHidden="1" w:unhideWhenUsed="1"/>
-    <w:lsdException w:name="Table List 7" w:semiHidden="1" w:unhideWhenUsed="1"/>
-    <w:lsdException w:name="Table List 8" w:semiHidden="1" w:unhideWhenUsed="1"/>
-    <w:lsdException w:name="Table 3D effects 1" w:semiHidden="1" w:unhideWhenUsed="1"/>
-    <w:lsdException w:name="Table 3D effects 2" w:semiHidden="1" w:unhideWhenUsed="1"/>
-    <w:lsdException w:name="Table 3D effects 3" w:semiHidden="1" w:unhideWhenUsed="1"/>
-    <w:lsdException w:name="Table Contemporary" w:semiHidden="1" w:unhideWhenUsed="1"/>
-    <w:lsdException w:name="Table Elegant" w:semiHidden="1" w:unhideWhenUsed="1"/>
-    <w:lsdException w:name="Table Professional" w:semiHidden="1" w:unhideWhenUsed="1"/>
-    <w:lsdException w:name="Table Subtle 1" w:semiHidden="1" w:unhideWhenUsed="1"/>
-    <w:lsdException w:name="Table Subtle 2" w:semiHidden="1" w:unhideWhenUsed="1"/>
-    <w:lsdException w:name="Table Web 1" w:semiHidden="1" w:unhideWhenUsed="1"/>
-    <w:lsdException w:name="Table Web 2" w:semiHidden="1" w:unhideWhenUsed="1"/>
-    <w:lsdException w:name="Table Web 3" w:semiHidden="1" w:unhideWhenUsed="1"/>
-    <w:lsdException w:name="Balloon Text" w:semiHidden="1" w:unhideWhenUsed="1"/>
-    <w:lsdException w:name="Table Grid" w:uiPriority="39"/>
-    <w:lsdException w:name="Table Theme" w:semiHidden="1" w:unhideWhenUsed="1"/>
-    <w:lsdException w:name="Placeholder Text" w:semiHidden="1"/>
-    <w:lsdException w:name="No Spacing" w:uiPriority="1" w:qFormat="1"/>
-    <w:lsdException w:name="Light Shading" w:uiPriority="60"/>
-    <w:lsdException w:name="Light List" w:uiPriority="61"/>
-    <w:lsdException w:name="Light Grid" w:uiPriority="62"/>
-    <w:lsdException w:name="Medium Shading 1" w:uiPriority="63"/>
-    <w:lsdException w:name="Medium Shading 2" w:uiPriority="64"/>
-    <w:lsdException w:name="Medium List 1" w:uiPriority="65"/>
-    <w:lsdException w:name="Medium List 2" w:uiPriority="66"/>
-    <w:lsdException w:name="Medium Grid 1" w:uiPriority="67"/>
-    <w:lsdException w:name="Medium Grid 2" w:uiPriority="68"/>
-    <w:lsdException w:name="Medium Grid 3" w:uiPriority="69"/>
-    <w:lsdException w:name="Dark List" w:uiPriority="70"/>
-    <w:lsdException w:name="Colorful Shading" w:uiPriority="71"/>
-    <w:lsdException w:name="Colorful List" w:uiPriority="72"/>
-    <w:lsdException w:name="Colorful Grid" w:uiPriority="73"/>
-    <w:lsdException w:name="Light Shading Accent 1" w:uiPriority="60"/>
-    <w:lsdException w:name="Light List Accent 1" w:uiPriority="61"/>
-    <w:lsdException w:name="Light Grid Accent 1" w:uiPriority="62"/>
-    <w:lsdException w:name="Medium Shading 1 Accent 1" w:uiPriority="63"/>
-    <w:lsdException w:name="Medium Shading 2 Accent 1" w:uiPriority="64"/>
-    <w:lsdException w:name="Medium List 1 Accent 1" w:uiPriority="65"/>
-    <w:lsdException w:name="Revision" w:semiHidden="1"/>
-    <w:lsdException w:name="List Paragraph" w:uiPriority="34" w:qFormat="1"/>
-    <w:lsdException w:name="Quote" w:uiPriority="29" w:qFormat="1"/>
-    <w:lsdException w:name="Intense Quote" w:uiPriority="30" w:qFormat="1"/>
-    <w:lsdException w:name="Medium List 2 Accent 1" w:uiPriority="66"/>
-    <w:lsdException w:name="Medium Grid 1 Accent 1" w:uiPriority="67"/>
-    <w:lsdException w:name="Medium Grid 2 Accent 1" w:uiPriority="68"/>
-    <w:lsdException w:name="Medium Grid 3 Accent 1" w:uiPriority="69"/>
-    <w:lsdException w:name="Dark List Accent 1" w:uiPriority="70"/>
-    <w:lsdException w:name="Colorful Shading Accent 1" w:uiPriority="71"/>
-    <w:lsdException w:name="Colorful List Accent 1" w:uiPriority="72"/>
-    <w:lsdException w:name="Colorful Grid Accent 1" w:uiPriority="73"/>
-    <w:lsdException w:name="Light Shading Accent 2" w:uiPriority="60"/>
-    <w:lsdException w:name="Light List Accent 2" w:uiPriority="61"/>
-    <w:lsdException w:name="Light Grid Accent 2" w:uiPriority="62"/>
-    <w:lsdException w:name="Medium Shading 1 Accent 2" w:uiPriority="63"/>
-    <w:lsdException w:name="Medium Shading 2 Accent 2" w:uiPriority="64"/>
-    <w:lsdException w:name="Medium List 1 Accent 2" w:uiPriority="65"/>
-    <w:lsdException w:name="Medium List 2 Accent 2" w:uiPriority="66"/>
-    <w:lsdException w:name="Medium Grid 1 Accent 2" w:uiPriority="67"/>
-    <w:lsdException w:name="Medium Grid 2 Accent 2" w:uiPriority="68"/>
-    <w:lsdException w:name="Medium Grid 3 Accent 2" w:uiPriority="69"/>
-    <w:lsdException w:name="Dark List Accent 2" w:uiPriority="70"/>
-    <w:lsdException w:name="Colorful Shading Accent 2" w:uiPriority="71"/>
-    <w:lsdException w:name="Colorful List Accent 2" w:uiPriority="72"/>
-    <w:lsdException w:name="Colorful Grid Accent 2" w:uiPriority="73"/>
-    <w:lsdException w:name="Light Shading Accent 3" w:uiPriority="60"/>
-    <w:lsdException w:name="Light List Accent 3" w:uiPriority="61"/>
-    <w:lsdException w:name="Light Grid Accent 3" w:uiPriority="62"/>
-    <w:lsdException w:name="Medium Shading 1 Accent 3" w:uiPriority="63"/>
-    <w:lsdException w:name="Medium Shading 2 Accent 3" w:uiPriority="64"/>
-    <w:lsdException w:name="Medium List 1 Accent 3" w:uiPriority="65"/>
-    <w:lsdException w:name="Medium List 2 Accent 3" w:uiPriority="66"/>
-    <w:lsdException w:name="Medium Grid 1 Accent 3" w:uiPriority="67"/>
-    <w:lsdException w:name="Medium Grid 2 Accent 3" w:uiPriority="68"/>
-    <w:lsdException w:name="Medium Grid 3 Accent 3" w:uiPriority="69"/>
-    <w:lsdException w:name="Dark List Accent 3" w:uiPriority="70"/>
-    <w:lsdException w:name="Colorful Shading Accent 3" w:uiPriority="71"/>
-    <w:lsdException w:name="Colorful List Accent 3" w:uiPriority="72"/>
-    <w:lsdException w:name="Colorful Grid Accent 3" w:uiPriority="73"/>
-    <w:lsdException w:name="Light Shading Accent 4" w:uiPriority="60"/>
-    <w:lsdException w:name="Light List Accent 4" w:uiPriority="61"/>
-    <w:lsdException w:name="Light Grid Accent 4" w:uiPriority="62"/>
-    <w:lsdException w:name="Medium Shading 1 Accent 4" w:uiPriority="63"/>
-    <w:lsdException w:name="Medium Shading 2 Accent 4" w:uiPriority="64"/>
-    <w:lsdException w:name="Medium List 1 Accent 4" w:uiPriority="65"/>
-    <w:lsdException w:name="Medium List 2 Accent 4" w:uiPriority="66"/>
-    <w:lsdException w:name="Medium Grid 1 Accent 4" w:uiPriority="67"/>
-    <w:lsdException w:name="Medium Grid 2 Accent 4" w:uiPriority="68"/>
-    <w:lsdException w:name="Medium Grid 3 Accent 4" w:uiPriority="69"/>
-    <w:lsdException w:name="Dark List Accent 4" w:uiPriority="70"/>
-    <w:lsdException w:name="Colorful Shading Accent 4" w:uiPriority="71"/>
-    <w:lsdException w:name="Colorful List Accent 4" w:uiPriority="72"/>
-    <w:lsdException w:name="Colorful Grid Accent 4" w:uiPriority="73"/>
-    <w:lsdException w:name="Light Shading Accent 5" w:uiPriority="60"/>
-    <w:lsdException w:name="Light List Accent 5" w:uiPriority="61"/>
-    <w:lsdException w:name="Light Grid Accent 5" w:uiPriority="62"/>
-    <w:lsdException w:name="Medium Shading 1 Accent 5" w:uiPriority="63"/>
-    <w:lsdException w:name="Medium Shading 2 Accent 5" w:uiPriority="64"/>
-    <w:lsdException w:name="Medium List 1 Accent 5" w:uiPriority="65"/>
-    <w:lsdException w:name="Medium List 2 Accent 5" w:uiPriority="66"/>
-    <w:lsdException w:name="Medium Grid 1 Accent 5" w:uiPriority="67"/>
-    <w:lsdException w:name="Medium Grid 2 Accent 5" w:uiPriority="68"/>
-    <w:lsdException w:name="Medium Grid 3 Accent 5" w:uiPriority="69"/>
-    <w:lsdException w:name="Dark List Accent 5" w:uiPriority="70"/>
-    <w:lsdException w:name="Colorful Shading Accent 5" w:uiPriority="71"/>
-    <w:lsdException w:name="Colorful List Accent 5" w:uiPriority="72"/>
-    <w:lsdException w:name="Colorful Grid Accent 5" w:uiPriority="73"/>
-    <w:lsdException w:name="Light Shading Accent 6" w:uiPriority="60"/>
-    <w:lsdException w:name="Light List Accent 6" w:uiPriority="61"/>
-    <w:lsdException w:name="Light Grid Accent 6" w:uiPriority="62"/>
-    <w:lsdException w:name="Medium Shading 1 Accent 6" w:uiPriority="63"/>
-    <w:lsdException w:name="Medium Shading 2 Accent 6" w:uiPriority="64"/>
-    <w:lsdException w:name="Medium List 1 Accent 6" w:uiPriority="65"/>
-    <w:lsdException w:name="Medium List 2 Accent 6" w:uiPriority="66"/>
-    <w:lsdException w:name="Medium Grid 1 Accent 6" w:uiPriority="67"/>
-    <w:lsdException w:name="Medium Grid 2 Accent 6" w:uiPriority="68"/>
-    <w:lsdException w:name="Medium Grid 3 Accent 6" w:uiPriority="69"/>
-    <w:lsdException w:name="Dark List Accent 6" w:uiPriority="70"/>
-    <w:lsdException w:name="Colorful Shading Accent 6" w:uiPriority="71"/>
-    <w:lsdException w:name="Colorful List Accent 6" w:uiPriority="72"/>
-    <w:lsdException w:name="Colorful Grid Accent 6" w:uiPriority="73"/>
-    <w:lsdException w:name="Subtle Emphasis" w:uiPriority="19" w:qFormat="1"/>
-    <w:lsdException w:name="Intense Emphasis" w:uiPriority="21" w:qFormat="1"/>
-    <w:lsdException w:name="Subtle Reference" w:uiPriority="31" w:qFormat="1"/>
-    <w:lsdException w:name="Intense Reference" w:uiPriority="32" w:qFormat="1"/>
-    <w:lsdException w:name="Book Title" w:uiPriority="33" w:qFormat="1"/>
-    <w:lsdException w:name="Bibliography" w:semiHidden="1" w:uiPriority="37" w:unhideWhenUsed="1"/>
-    <w:lsdException w:name="TOC Heading" w:semiHidden="1" w:uiPriority="39" w:unhideWhenUsed="1" w:qFormat="1"/>
-    <w:lsdException w:name="Plain Table 1" w:uiPriority="41"/>
-    <w:lsdException w:name="Plain Table 2" w:uiPriority="42"/>
-    <w:lsdException w:name="Plain Table 3" w:uiPriority="43"/>
-    <w:lsdException w:name="Plain Table 4" w:uiPriority="44"/>
-    <w:lsdException w:name="Plain Table 5" w:uiPriority="45"/>
-    <w:lsdException w:name="Grid Table Light" w:uiPriority="40"/>
-    <w:lsdException w:name="Grid Table 1 Light" w:uiPriority="46"/>
-    <w:lsdException w:name="Grid Table 2" w:uiPriority="47"/>
-    <w:lsdException w:name="Grid Table 3" w:uiPriority="48"/>
-    <w:lsdException w:name="Grid Table 4" w:uiPriority="49"/>
-    <w:lsdException w:name="Grid Table 5 Dark" w:uiPriority="50"/>
-    <w:lsdException w:name="Grid Table 6 Colorful" w:uiPriority="51"/>
-    <w:lsdException w:name="Grid Table 7 Colorful" w:uiPriority="52"/>
-    <w:lsdException w:name="Grid Table 1 Light Accent 1" w:uiPriority="46"/>
-    <w:lsdException w:name="Grid Table 2 Accent 1" w:uiPriority="47"/>
-    <w:lsdException w:name="Grid Table 3 Accent 1" w:uiPriority="48"/>
-    <w:lsdException w:name="Grid Table 4 Accent 1" w:uiPriority="49"/>
-    <w:lsdException w:name="Grid Table 5 Dark Accent 1" w:uiPriority="50"/>
-    <w:lsdException w:name="Grid Table 6 Colorful Accent 1" w:uiPriority="51"/>
-    <w:lsdException w:name="Grid Table 7 Colorful Accent 1" w:uiPriority="52"/>
-    <w:lsdException w:name="Grid Table 1 Light Accent 2" w:uiPriority="46"/>
-    <w:lsdException w:name="Grid Table 2 Accent 2" w:uiPriority="47"/>
-    <w:lsdException w:name="Grid Table 3 Accent 2" w:uiPriority="48"/>
-    <w:lsdException w:name="Grid Table 4 Accent 2" w:uiPriority="49"/>
-    <w:lsdException w:name="Grid Table 5 Dark Accent 2" w:uiPriority="50"/>
-    <w:lsdException w:name="Grid Table 6 Colorful Accent 2" w:uiPriority="51"/>
-    <w:lsdException w:name="Grid Table 7 Colorful Accent 2" w:uiPriority="52"/>
-    <w:lsdException w:name="Grid Table 1 Light Accent 3" w:uiPriority="46"/>
-    <w:lsdException w:name="Grid Table 2 Accent 3" w:uiPriority="47"/>
-    <w:lsdException w:name="Grid Table 3 Accent 3" w:uiPriority="48"/>
-    <w:lsdException w:name="Grid Table 4 Accent 3" w:uiPriority="49"/>
-    <w:lsdException w:name="Grid Table 5 Dark Accent 3" w:uiPriority="50"/>
-    <w:lsdException w:name="Grid Table 6 Colorful Accent 3" w:uiPriority="51"/>
-    <w:lsdException w:name="Grid Table 7 Colorful Accent 3" w:uiPriority="52"/>
-    <w:lsdException w:name="Grid Table 1 Light Accent 4" w:uiPriority="46"/>
-    <w:lsdException w:name="Grid Table 2 Accent 4" w:uiPriority="47"/>
-    <w:lsdException w:name="Grid Table 3 Accent 4" w:uiPriority="48"/>
-    <w:lsdException w:name="Grid Table 4 Accent 4" w:uiPriority="49"/>
-    <w:lsdException w:name="Grid Table 5 Dark Accent 4" w:uiPriority="50"/>
-    <w:lsdException w:name="Grid Table 6 Colorful Accent 4" w:uiPriority="51"/>
-    <w:lsdException w:name="Grid Table 7 Colorful Accent 4" w:uiPriority="52"/>
-    <w:lsdException w:name="Grid Table 1 Light Accent 5" w:uiPriority="46"/>
-    <w:lsdException w:name="Grid Table 2 Accent 5" w:uiPriority="47"/>
-    <w:lsdException w:name="Grid Table 3 Accent 5" w:uiPriority="48"/>
-    <w:lsdException w:name="Grid Table 4 Accent 5" w:uiPriority="49"/>
-    <w:lsdException w:name="Grid Table 5 Dark Accent 5" w:uiPriority="50"/>
-    <w:lsdException w:name="Grid Table 6 Colorful Accent 5" w:uiPriority="51"/>
-    <w:lsdException w:name="Grid Table 7 Colorful Accent 5" w:uiPriority="52"/>
-    <w:lsdException w:name="Grid Table 1 Light Accent 6" w:uiPriority="46"/>
-    <w:lsdException w:name="Grid Table 2 Accent 6" w:uiPriority="47"/>
-    <w:lsdException w:name="Grid Table 3 Accent 6" w:uiPriority="48"/>
-    <w:lsdException w:name="Grid Table 4 Accent 6" w:uiPriority="49"/>
-    <w:lsdException w:name="Grid Table 5 Dark Accent 6" w:uiPriority="50"/>
-    <w:lsdException w:name="Grid Table 6 Colorful Accent 6" w:uiPriority="51"/>
-    <w:lsdException w:name="Grid Table 7 Colorful Accent 6" w:uiPriority="52"/>
-    <w:lsdException w:name="List Table 1 Light" w:uiPriority="46"/>
-    <w:lsdException w:name="List Table 2" w:uiPriority="47"/>
-    <w:lsdException w:name="List Table 3" w:uiPriority="48"/>
-    <w:lsdException w:name="List Table 4" w:uiPriority="49"/>
-    <w:lsdException w:name="List Table 5 Dark" w:uiPriority="50"/>
-    <w:lsdException w:name="List Table 6 Colorful" w:uiPriority="51"/>
-    <w:lsdException w:name="List Table 7 Colorful" w:uiPriority="52"/>
-    <w:lsdException w:name="List Table 1 Light Accent 1" w:uiPriority="46"/>
-    <w:lsdException w:name="List Table 2 Accent 1" w:uiPriority="47"/>
-    <w:lsdException w:name="List Table 3 Accent 1" w:uiPriority="48"/>
-    <w:lsdException w:name="List Table 4 Accent 1" w:uiPriority="49"/>
-    <w:lsdException w:name="List Table 5 Dark Accent 1" w:uiPriority="50"/>
-    <w:lsdException w:name="List Table 6 Colorful Accent 1" w:uiPriority="51"/>
-    <w:lsdException w:name="List Table 7 Colorful Accent 1" w:uiPriority="52"/>
-    <w:lsdException w:name="List Table 1 Light Accent 2" w:uiPriority="46"/>
-    <w:lsdException w:name="List Table 2 Accent 2" w:uiPriority="47"/>
-    <w:lsdException w:name="List Table 3 Accent 2" w:uiPriority="48"/>
-    <w:lsdException w:name="List Table 4 Accent 2" w:uiPriority="49"/>
-    <w:lsdException w:name="List Table 5 Dark Accent 2" w:uiPriority="50"/>
-    <w:lsdException w:name="List Table 6 Colorful Accent 2" w:uiPriority="51"/>
-    <w:lsdException w:name="List Table 7 Colorful Accent 2" w:uiPriority="52"/>
-    <w:lsdException w:name="List Table 1 Light Accent 3" w:uiPriority="46"/>
-    <w:lsdException w:name="List Table 2 Accent 3" w:uiPriority="47"/>
-    <w:lsdException w:name="List Table 3 Accent 3" w:uiPriority="48"/>
-    <w:lsdException w:name="List Table 4 Accent 3" w:uiPriority="49"/>
-    <w:lsdException w:name="List Table 5 Dark Accent 3" w:uiPriority="50"/>
-    <w:lsdException w:name="List Table 6 Colorful Accent 3" w:uiPriority="51"/>
-    <w:lsdException w:name="List Table 7 Colorful Accent 3" w:uiPriority="52"/>
-    <w:lsdException w:name="List Table 1 Light Accent 4" w:uiPriority="46"/>
-    <w:lsdException w:name="List Table 2 Accent 4" w:uiPriority="47"/>
-    <w:lsdException w:name="List Table 3 Accent 4" w:uiPriority="48"/>
-    <w:lsdException w:name="List Table 4 Accent 4" w:uiPriority="49"/>
-    <w:lsdException w:name="List Table 5 Dark Accent 4" w:uiPriority="50"/>
-    <w:lsdException w:name="List Table 6 Colorful Accent 4" w:uiPriority="51"/>
-    <w:lsdException w:name="List Table 7 Colorful Accent 4" w:uiPriority="52"/>
-    <w:lsdException w:name="List Table 1 Light Accent 5" w:uiPriority="46"/>
-    <w:lsdException w:name="List Table 2 Accent 5" w:uiPriority="47"/>
-    <w:lsdException w:name="List Table 3 Accent 5" w:uiPriority="48"/>
-    <w:lsdException w:name="List Table 4 Accent 5" w:uiPriority="49"/>
-    <w:lsdException w:name="List Table 5 Dark Accent 5" w:uiPriority="50"/>
-    <w:lsdException w:name="List Table 6 Colorful Accent 5" w:uiPriority="51"/>
-    <w:lsdException w:name="List Table 7 Colorful Accent 5" w:uiPriority="52"/>
-    <w:lsdException w:name="List Table 1 Light Accent 6" w:uiPriority="46"/>
-    <w:lsdException w:name="List Table 2 Accent 6" w:uiPriority="47"/>
-    <w:lsdException w:name="List Table 3 Accent 6" w:uiPriority="48"/>
-    <w:lsdException w:name="List Table 4 Accent 6" w:uiPriority="49"/>
-    <w:lsdException w:name="List Table 5 Dark Accent 6" w:uiPriority="50"/>
-    <w:lsdException w:name="List Table 6 Colorful Accent 6" w:uiPriority="51"/>
-    <w:lsdException w:name="List Table 7 Colorful Accent 6" w:uiPriority="52"/>
+  <w:latentStyles w:defLockedState="0" w:defUIPriority="99" w:defSemiHidden="1" w:defUnhideWhenUsed="1" w:defQFormat="0" w:count="267">
+    <w:lsdException w:name="Normal" w:semiHidden="0" w:uiPriority="0" w:unhideWhenUsed="0" w:qFormat="1"/>
+    <w:lsdException w:name="heading 1" w:semiHidden="0" w:uiPriority="9" w:unhideWhenUsed="0" w:qFormat="1"/>
+    <w:lsdException w:name="heading 2" w:uiPriority="9" w:qFormat="1"/>
+    <w:lsdException w:name="heading 3" w:uiPriority="9" w:qFormat="1"/>
+    <w:lsdException w:name="heading 4" w:uiPriority="9" w:qFormat="1"/>
+    <w:lsdException w:name="heading 5" w:uiPriority="9" w:qFormat="1"/>
+    <w:lsdException w:name="heading 6" w:uiPriority="9" w:qFormat="1"/>
+    <w:lsdException w:name="heading 7" w:uiPriority="9" w:qFormat="1"/>
+    <w:lsdException w:name="heading 8" w:uiPriority="9" w:qFormat="1"/>
+    <w:lsdException w:name="heading 9" w:uiPriority="9" w:qFormat="1"/>
+    <w:lsdException w:name="toc 1" w:uiPriority="39"/>
+    <w:lsdException w:name="toc 2" w:uiPriority="39"/>
+    <w:lsdException w:name="toc 3" w:uiPriority="39"/>
+    <w:lsdException w:name="toc 4" w:uiPriority="39"/>
+    <w:lsdException w:name="toc 5" w:uiPriority="39"/>
+    <w:lsdException w:name="toc 6" w:uiPriority="39"/>
+    <w:lsdException w:name="toc 7" w:uiPriority="39"/>
+    <w:lsdException w:name="toc 8" w:uiPriority="39"/>
+    <w:lsdException w:name="toc 9" w:uiPriority="39"/>
+    <w:lsdException w:name="caption" w:uiPriority="35" w:qFormat="1"/>
+    <w:lsdException w:name="Title" w:semiHidden="0" w:uiPriority="10" w:unhideWhenUsed="0" w:qFormat="1"/>
+    <w:lsdException w:name="Default Paragraph Font" w:uiPriority="1"/>
+    <w:lsdException w:name="Subtitle" w:semiHidden="0" w:uiPriority="11" w:unhideWhenUsed="0" w:qFormat="1"/>
+    <w:lsdException w:name="Strong" w:semiHidden="0" w:uiPriority="22" w:unhideWhenUsed="0" w:qFormat="1"/>
+    <w:lsdException w:name="Emphasis" w:semiHidden="0" w:uiPriority="20" w:unhideWhenUsed="0" w:qFormat="1"/>
+    <w:lsdException w:name="Table Grid" w:semiHidden="0" w:uiPriority="39" w:unhideWhenUsed="0"/>
+    <w:lsdException w:name="Placeholder Text" w:unhideWhenUsed="0"/>
+    <w:lsdException w:name="No Spacing" w:semiHidden="0" w:uiPriority="1" w:unhideWhenUsed="0" w:qFormat="1"/>
+    <w:lsdException w:name="Light Shading" w:semiHidden="0" w:uiPriority="60" w:unhideWhenUsed="0"/>
+    <w:lsdException w:name="Light List" w:semiHidden="0" w:uiPriority="61" w:unhideWhenUsed="0"/>
+    <w:lsdException w:name="Light Grid" w:semiHidden="0" w:uiPriority="62" w:unhideWhenUsed="0"/>
+    <w:lsdException w:name="Medium Shading 1" w:semiHidden="0" w:uiPriority="63" w:unhideWhenUsed="0"/>
+    <w:lsdException w:name="Medium Shading 2" w:semiHidden="0" w:uiPriority="64" w:unhideWhenUsed="0"/>
+    <w:lsdException w:name="Medium List 1" w:semiHidden="0" w:uiPriority="65" w:unhideWhenUsed="0"/>
+    <w:lsdException w:name="Medium List 2" w:semiHidden="0" w:uiPriority="66" w:unhideWhenUsed="0"/>
+    <w:lsdException w:name="Medium Grid 1" w:semiHidden="0" w:uiPriority="67" w:unhideWhenUsed="0"/>
+    <w:lsdException w:name="Medium Grid 2" w:semiHidden="0" w:uiPriority="68" w:unhideWhenUsed="0"/>
+    <w:lsdException w:name="Medium Grid 3" w:semiHidden="0" w:uiPriority="69" w:unhideWhenUsed="0"/>
+    <w:lsdException w:name="Dark List" w:semiHidden="0" w:uiPriority="70" w:unhideWhenUsed="0"/>
+    <w:lsdException w:name="Colorful Shading" w:semiHidden="0" w:uiPriority="71" w:unhideWhenUsed="0"/>
+    <w:lsdException w:name="Colorful List" w:semiHidden="0" w:uiPriority="72" w:unhideWhenUsed="0"/>
+    <w:lsdException w:name="Colorful Grid" w:semiHidden="0" w:uiPriority="73" w:unhideWhenUsed="0"/>
+    <w:lsdException w:name="Light Shading Accent 1" w:semiHidden="0" w:uiPriority="60" w:unhideWhenUsed="0"/>
+    <w:lsdException w:name="Light List Accent 1" w:semiHidden="0" w:uiPriority="61" w:unhideWhenUsed="0"/>
+    <w:lsdException w:name="Light Grid Accent 1" w:semiHidden="0" w:uiPriority="62" w:unhideWhenUsed="0"/>
+    <w:lsdException w:name="Medium Shading 1 Accent 1" w:semiHidden="0" w:uiPriority="63" w:unhideWhenUsed="0"/>
+    <w:lsdException w:name="Medium Shading 2 Accent 1" w:semiHidden="0" w:uiPriority="64" w:unhideWhenUsed="0"/>
+    <w:lsdException w:name="Medium List 1 Accent 1" w:semiHidden="0" w:uiPriority="65" w:unhideWhenUsed="0"/>
+    <w:lsdException w:name="Revision" w:unhideWhenUsed="0"/>
+    <w:lsdException w:name="List Paragraph" w:semiHidden="0" w:uiPriority="34" w:unhideWhenUsed="0" w:qFormat="1"/>
+    <w:lsdException w:name="Quote" w:semiHidden="0" w:uiPriority="29" w:unhideWhenUsed="0" w:qFormat="1"/>
+    <w:lsdException w:name="Intense Quote" w:semiHidden="0" w:uiPriority="30" w:unhideWhenUsed="0" w:qFormat="1"/>
+    <w:lsdException w:name="Medium List 2 Accent 1" w:semiHidden="0" w:uiPriority="66" w:unhideWhenUsed="0"/>
+    <w:lsdException w:name="Medium Grid 1 Accent 1" w:semiHidden="0" w:uiPriority="67" w:unhideWhenUsed="0"/>
+    <w:lsdException w:name="Medium Grid 2 Accent 1" w:semiHidden="0" w:uiPriority="68" w:unhideWhenUsed="0"/>
+    <w:lsdException w:name="Medium Grid 3 Accent 1" w:semiHidden="0" w:uiPriority="69" w:unhideWhenUsed="0"/>
+    <w:lsdException w:name="Dark List Accent 1" w:semiHidden="0" w:uiPriority="70" w:unhideWhenUsed="0"/>
+    <w:lsdException w:name="Colorful Shading Accent 1" w:semiHidden="0" w:uiPriority="71" w:unhideWhenUsed="0"/>
+    <w:lsdException w:name="Colorful List Accent 1" w:semiHidden="0" w:uiPriority="72" w:unhideWhenUsed="0"/>
+    <w:lsdException w:name="Colorful Grid Accent 1" w:semiHidden="0" w:uiPriority="73" w:unhideWhenUsed="0"/>
+    <w:lsdException w:name="Light Shading Accent 2" w:semiHidden="0" w:uiPriority="60" w:unhideWhenUsed="0"/>
+    <w:lsdException w:name="Light List Accent 2" w:semiHidden="0" w:uiPriority="61" w:unhideWhenUsed="0"/>
+    <w:lsdException w:name="Light Grid Accent 2" w:semiHidden="0" w:uiPriority="62" w:unhideWhenUsed="0"/>
+    <w:lsdException w:name="Medium Shading 1 Accent 2" w:semiHidden="0" w:uiPriority="63" w:unhideWhenUsed="0"/>
+    <w:lsdException w:name="Medium Shading 2 Accent 2" w:semiHidden="0" w:uiPriority="64" w:unhideWhenUsed="0"/>
+    <w:lsdException w:name="Medium List 1 Accent 2" w:semiHidden="0" w:uiPriority="65" w:unhideWhenUsed="0"/>
+    <w:lsdException w:name="Medium List 2 Accent 2" w:semiHidden="0" w:uiPriority="66" w:unhideWhenUsed="0"/>
+    <w:lsdException w:name="Medium Grid 1 Accent 2" w:semiHidden="0" w:uiPriority="67" w:unhideWhenUsed="0"/>
+    <w:lsdException w:name="Medium Grid 2 Accent 2" w:semiHidden="0" w:uiPriority="68" w:unhideWhenUsed="0"/>
+    <w:lsdException w:name="Medium Grid 3 Accent 2" w:semiHidden="0" w:uiPriority="69" w:unhideWhenUsed="0"/>
+    <w:lsdException w:name="Dark List Accent 2" w:semiHidden="0" w:uiPriority="70" w:unhideWhenUsed="0"/>
+    <w:lsdException w:name="Colorful Shading Accent 2" w:semiHidden="0" w:uiPriority="71" w:unhideWhenUsed="0"/>
+    <w:lsdException w:name="Colorful List Accent 2" w:semiHidden="0" w:uiPriority="72" w:unhideWhenUsed="0"/>
+    <w:lsdException w:name="Colorful Grid Accent 2" w:semiHidden="0" w:uiPriority="73" w:unhideWhenUsed="0"/>
+    <w:lsdException w:name="Light Shading Accent 3" w:semiHidden="0" w:uiPriority="60" w:unhideWhenUsed="0"/>
+    <w:lsdException w:name="Light List Accent 3" w:semiHidden="0" w:uiPriority="61" w:unhideWhenUsed="0"/>
+    <w:lsdException w:name="Light Grid Accent 3" w:semiHidden="0" w:uiPriority="62" w:unhideWhenUsed="0"/>
+    <w:lsdException w:name="Medium Shading 1 Accent 3" w:semiHidden="0" w:uiPriority="63" w:unhideWhenUsed="0"/>
+    <w:lsdException w:name="Medium Shading 2 Accent 3" w:semiHidden="0" w:uiPriority="64" w:unhideWhenUsed="0"/>
+    <w:lsdException w:name="Medium List 1 Accent 3" w:semiHidden="0" w:uiPriority="65" w:unhideWhenUsed="0"/>
+    <w:lsdException w:name="Medium List 2 Accent 3" w:semiHidden="0" w:uiPriority="66" w:unhideWhenUsed="0"/>
+    <w:lsdException w:name="Medium Grid 1 Accent 3" w:semiHidden="0" w:uiPriority="67" w:unhideWhenUsed="0"/>
+    <w:lsdException w:name="Medium Grid 2 Accent 3" w:semiHidden="0" w:uiPriority="68" w:unhideWhenUsed="0"/>
+    <w:lsdException w:name="Medium Grid 3 Accent 3" w:semiHidden="0" w:uiPriority="69" w:unhideWhenUsed="0"/>
+    <w:lsdException w:name="Dark List Accent 3" w:semiHidden="0" w:uiPriority="70" w:unhideWhenUsed="0"/>
+    <w:lsdException w:name="Colorful Shading Accent 3" w:semiHidden="0" w:uiPriority="71" w:unhideWhenUsed="0"/>
+    <w:lsdException w:name="Colorful List Accent 3" w:semiHidden="0" w:uiPriority="72" w:unhideWhenUsed="0"/>
+    <w:lsdException w:name="Colorful Grid Accent 3" w:semiHidden="0" w:uiPriority="73" w:unhideWhenUsed="0"/>
+    <w:lsdException w:name="Light Shading Accent 4" w:semiHidden="0" w:uiPriority="60" w:unhideWhenUsed="0"/>
+    <w:lsdException w:name="Light List Accent 4" w:semiHidden="0" w:uiPriority="61" w:unhideWhenUsed="0"/>
+    <w:lsdException w:name="Light Grid Accent 4" w:semiHidden="0" w:uiPriority="62" w:unhideWhenUsed="0"/>
+    <w:lsdException w:name="Medium Shading 1 Accent 4" w:semiHidden="0" w:uiPriority="63" w:unhideWhenUsed="0"/>
+    <w:lsdException w:name="Medium Shading 2 Accent 4" w:semiHidden="0" w:uiPriority="64" w:unhideWhenUsed="0"/>
+    <w:lsdException w:name="Medium List 1 Accent 4" w:semiHidden="0" w:uiPriority="65" w:unhideWhenUsed="0"/>
+    <w:lsdException w:name="Medium List 2 Accent 4" w:semiHidden="0" w:uiPriority="66" w:unhideWhenUsed="0"/>
+    <w:lsdException w:name="Medium Grid 1 Accent 4" w:semiHidden="0" w:uiPriority="67" w:unhideWhenUsed="0"/>
+    <w:lsdException w:name="Medium Grid 2 Accent 4" w:semiHidden="0" w:uiPriority="68" w:unhideWhenUsed="0"/>
+    <w:lsdException w:name="Medium Grid 3 Accent 4" w:semiHidden="0" w:uiPriority="69" w:unhideWhenUsed="0"/>
+    <w:lsdException w:name="Dark List Accent 4" w:semiHidden="0" w:uiPriority="70" w:unhideWhenUsed="0"/>
+    <w:lsdException w:name="Colorful Shading Accent 4" w:semiHidden="0" w:uiPriority="71" w:unhideWhenUsed="0"/>
+    <w:lsdException w:name="Colorful List Accent 4" w:semiHidden="0" w:uiPriority="72" w:unhideWhenUsed="0"/>
+    <w:lsdException w:name="Colorful Grid Accent 4" w:semiHidden="0" w:uiPriority="73" w:unhideWhenUsed="0"/>
+    <w:lsdException w:name="Light Shading Accent 5" w:semiHidden="0" w:uiPriority="60" w:unhideWhenUsed="0"/>
+    <w:lsdException w:name="Light List Accent 5" w:semiHidden="0" w:uiPriority="61" w:unhideWhenUsed="0"/>
+    <w:lsdException w:name="Light Grid Accent 5" w:semiHidden="0" w:uiPriority="62" w:unhideWhenUsed="0"/>
+    <w:lsdException w:name="Medium Shading 1 Accent 5" w:semiHidden="0" w:uiPriority="63" w:unhideWhenUsed="0"/>
+    <w:lsdException w:name="Medium Shading 2 Accent 5" w:semiHidden="0" w:uiPriority="64" w:unhideWhenUsed="0"/>
+    <w:lsdException w:name="Medium List 1 Accent 5" w:semiHidden="0" w:uiPriority="65" w:unhideWhenUsed="0"/>
+    <w:lsdException w:name="Medium List 2 Accent 5" w:semiHidden="0" w:uiPriority="66" w:unhideWhenUsed="0"/>
+    <w:lsdException w:name="Medium Grid 1 Accent 5" w:semiHidden="0" w:uiPriority="67" w:unhideWhenUsed="0"/>
+    <w:lsdException w:name="Medium Grid 2 Accent 5" w:semiHidden="0" w:uiPriority="68" w:unhideWhenUsed="0"/>
+    <w:lsdException w:name="Medium Grid 3 Accent 5" w:semiHidden="0" w:uiPriority="69" w:unhideWhenUsed="0"/>
+    <w:lsdException w:name="Dark List Accent 5" w:semiHidden="0" w:uiPriority="70" w:unhideWhenUsed="0"/>
+    <w:lsdException w:name="Colorful Shading Accent 5" w:semiHidden="0" w:uiPriority="71" w:unhideWhenUsed="0"/>
+    <w:lsdException w:name="Colorful List Accent 5" w:semiHidden="0" w:uiPriority="72" w:unhideWhenUsed="0"/>
+    <w:lsdException w:name="Colorful Grid Accent 5" w:semiHidden="0" w:uiPriority="73" w:unhideWhenUsed="0"/>
+    <w:lsdException w:name="Light Shading Accent 6" w:semiHidden="0" w:uiPriority="60" w:unhideWhenUsed="0"/>
+    <w:lsdException w:name="Light List Accent 6" w:semiHidden="0" w:uiPriority="61" w:unhideWhenUsed="0"/>
+    <w:lsdException w:name="Light Grid Accent 6" w:semiHidden="0" w:uiPriority="62" w:unhideWhenUsed="0"/>
+    <w:lsdException w:name="Medium Shading 1 Accent 6" w:semiHidden="0" w:uiPriority="63" w:unhideWhenUsed="0"/>
+    <w:lsdException w:name="Medium Shading 2 Accent 6" w:semiHidden="0" w:uiPriority="64" w:unhideWhenUsed="0"/>
+    <w:lsdException w:name="Medium List 1 Accent 6" w:semiHidden="0" w:uiPriority="65" w:unhideWhenUsed="0"/>
+    <w:lsdException w:name="Medium List 2 Accent 6" w:semiHidden="0" w:uiPriority="66" w:unhideWhenUsed="0"/>
+    <w:lsdException w:name="Medium Grid 1 Accent 6" w:semiHidden="0" w:uiPriority="67" w:unhideWhenUsed="0"/>
+    <w:lsdException w:name="Medium Grid 2 Accent 6" w:semiHidden="0" w:uiPriority="68" w:unhideWhenUsed="0"/>
+    <w:lsdException w:name="Medium Grid 3 Accent 6" w:semiHidden="0" w:uiPriority="69" w:unhideWhenUsed="0"/>
+    <w:lsdException w:name="Dark List Accent 6" w:semiHidden="0" w:uiPriority="70" w:unhideWhenUsed="0"/>
+    <w:lsdException w:name="Colorful Shading Accent 6" w:semiHidden="0" w:uiPriority="71" w:unhideWhenUsed="0"/>
+    <w:lsdException w:name="Colorful List Accent 6" w:semiHidden="0" w:uiPriority="72" w:unhideWhenUsed="0"/>
+    <w:lsdException w:name="Colorful Grid Accent 6" w:semiHidden="0" w:uiPriority="73" w:unhideWhenUsed="0"/>
+    <w:lsdException w:name="Subtle Emphasis" w:semiHidden="0" w:uiPriority="19" w:unhideWhenUsed="0" w:qFormat="1"/>
+    <w:lsdException w:name="Intense Emphasis" w:semiHidden="0" w:uiPriority="21" w:unhideWhenUsed="0" w:qFormat="1"/>
+    <w:lsdException w:name="Subtle Reference" w:semiHidden="0" w:uiPriority="31" w:unhideWhenUsed="0" w:qFormat="1"/>
+    <w:lsdException w:name="Intense Reference" w:semiHidden="0" w:uiPriority="32" w:unhideWhenUsed="0" w:qFormat="1"/>
+    <w:lsdException w:name="Book Title" w:semiHidden="0" w:uiPriority="33" w:unhideWhenUsed="0" w:qFormat="1"/>
+    <w:lsdException w:name="Bibliography" w:uiPriority="37"/>
+    <w:lsdException w:name="TOC Heading" w:uiPriority="39" w:qFormat="1"/>
   </w:latentStyles>
   <w:style w:type="paragraph" w:default="1" w:styleId="a">
     <w:name w:val="Normal"/>
     <w:qFormat/>
+    <w:rsid w:val="00202C0C"/>
     <w:pPr>
       <w:widowControl w:val="0"/>
     </w:pPr>
@@ -6825,6 +5824,7 @@
     <w:uiPriority w:val="99"/>
     <w:semiHidden/>
     <w:unhideWhenUsed/>
+    <w:qFormat/>
     <w:tblPr>
       <w:tblInd w:w="0" w:type="dxa"/>
       <w:tblCellMar>
@@ -6874,6 +5874,74 @@
       </w:tblCellMar>
     </w:tblPr>
   </w:style>
+  <w:style w:type="paragraph" w:styleId="a5">
+    <w:name w:val="header"/>
+    <w:basedOn w:val="a"/>
+    <w:link w:val="Char"/>
+    <w:uiPriority w:val="99"/>
+    <w:semiHidden/>
+    <w:unhideWhenUsed/>
+    <w:rsid w:val="003F1F81"/>
+    <w:pPr>
+      <w:pBdr>
+        <w:bottom w:val="single" w:sz="6" w:space="1" w:color="auto"/>
+      </w:pBdr>
+      <w:tabs>
+        <w:tab w:val="center" w:pos="4153"/>
+        <w:tab w:val="right" w:pos="8306"/>
+      </w:tabs>
+      <w:snapToGrid w:val="0"/>
+      <w:jc w:val="center"/>
+    </w:pPr>
+    <w:rPr>
+      <w:sz w:val="18"/>
+      <w:szCs w:val="18"/>
+    </w:rPr>
+  </w:style>
+  <w:style w:type="character" w:customStyle="1" w:styleId="Char">
+    <w:name w:val="页眉 Char"/>
+    <w:basedOn w:val="a0"/>
+    <w:link w:val="a5"/>
+    <w:uiPriority w:val="99"/>
+    <w:semiHidden/>
+    <w:rsid w:val="003F1F81"/>
+    <w:rPr>
+      <w:sz w:val="18"/>
+      <w:szCs w:val="18"/>
+    </w:rPr>
+  </w:style>
+  <w:style w:type="paragraph" w:styleId="a6">
+    <w:name w:val="footer"/>
+    <w:basedOn w:val="a"/>
+    <w:link w:val="Char0"/>
+    <w:uiPriority w:val="99"/>
+    <w:semiHidden/>
+    <w:unhideWhenUsed/>
+    <w:rsid w:val="003F1F81"/>
+    <w:pPr>
+      <w:tabs>
+        <w:tab w:val="center" w:pos="4153"/>
+        <w:tab w:val="right" w:pos="8306"/>
+      </w:tabs>
+      <w:snapToGrid w:val="0"/>
+    </w:pPr>
+    <w:rPr>
+      <w:sz w:val="18"/>
+      <w:szCs w:val="18"/>
+    </w:rPr>
+  </w:style>
+  <w:style w:type="character" w:customStyle="1" w:styleId="Char0">
+    <w:name w:val="页脚 Char"/>
+    <w:basedOn w:val="a0"/>
+    <w:link w:val="a6"/>
+    <w:uiPriority w:val="99"/>
+    <w:semiHidden/>
+    <w:rsid w:val="003F1F81"/>
+    <w:rPr>
+      <w:sz w:val="18"/>
+      <w:szCs w:val="18"/>
+    </w:rPr>
+  </w:style>
 </w:styles>
 </file>
 
@@ -6920,7 +5988,7 @@
     </a:clrScheme>
     <a:fontScheme name="Office">
       <a:majorFont>
-        <a:latin typeface="Calibri Light" panose="020F0302020204030204"/>
+        <a:latin typeface="Calibri Light"/>
         <a:ea typeface=""/>
         <a:cs typeface=""/>
         <a:font script="Jpan" typeface="ＭＳ ゴシック"/>
@@ -6955,7 +6023,7 @@
         <a:font script="Geor" typeface="Sylfaen"/>
       </a:majorFont>
       <a:minorFont>
-        <a:latin typeface="Calibri" panose="020F0502020204030204"/>
+        <a:latin typeface="Calibri"/>
         <a:ea typeface=""/>
         <a:cs typeface=""/>
         <a:font script="Jpan" typeface="ＭＳ 明朝"/>
@@ -7132,7 +6200,7 @@
   <a:extraClrSchemeLst/>
   <a:extLst>
     <a:ext uri="{05A4C25C-085E-4340-85A3-A5531E510DB2}">
-      <thm15:themeFamily xmlns:thm15="http://schemas.microsoft.com/office/thememl/2012/main" name="Office Theme" id="{62F939B6-93AF-4DB8-9C6B-D6C7DFDC589F}" vid="{4A3C46E8-61CC-4603-A589-7422A47A8E4A}"/>
+      <thm15:themeFamily xmlns:thm15="http://schemas.microsoft.com/office/thememl/2012/main" xmlns="" name="Office Theme" id="{62F939B6-93AF-4DB8-9C6B-D6C7DFDC589F}" vid="{4A3C46E8-61CC-4603-A589-7422A47A8E4A}"/>
     </a:ext>
   </a:extLst>
 </a:theme>

</xml_diff>

<commit_message>
ch7 has been integrated!!
</commit_message>
<xml_diff>
--- a/doc/integrated/document.docx
+++ b/doc/integrated/document.docx
@@ -3542,8 +3542,6 @@
               </w:rPr>
               <w:t>系統分析</w:t>
             </w:r>
-            <w:bookmarkStart w:id="0" w:name="_GoBack"/>
-            <w:bookmarkEnd w:id="0"/>
           </w:p>
         </w:tc>
         <w:tc>
@@ -5297,6 +5295,3892 @@
       </w:r>
     </w:p>
     <w:p/>
+    <w:p>
+      <w:r>
+        <w:rPr>
+          <w:rFonts w:hint="eastAsia"/>
+        </w:rPr>
+        <w:t>本組由十月二十三日開始一共進入開發流程，期間設立四個里程碑</w:t>
+      </w:r>
+      <w:r>
+        <w:rPr>
+          <w:rFonts w:hint="eastAsia"/>
+        </w:rPr>
+        <w:t xml:space="preserve"> (milestones) </w:t>
+      </w:r>
+      <w:r>
+        <w:rPr>
+          <w:rFonts w:hint="eastAsia"/>
+        </w:rPr>
+        <w:t>以作為驗收時間之基準</w:t>
+      </w:r>
+      <w:r>
+        <w:rPr>
+          <w:rFonts w:hint="eastAsia"/>
+        </w:rPr>
+        <w:t>。</w:t>
+      </w:r>
+      <w:bookmarkStart w:id="0" w:name="_GoBack"/>
+      <w:bookmarkEnd w:id="0"/>
+    </w:p>
+    <w:p/>
+    <w:tbl>
+      <w:tblPr>
+        <w:tblW w:w="8520" w:type="dxa"/>
+        <w:tblInd w:w="13" w:type="dxa"/>
+        <w:tblLayout w:type="fixed"/>
+        <w:tblCellMar>
+          <w:left w:w="28" w:type="dxa"/>
+          <w:right w:w="28" w:type="dxa"/>
+        </w:tblCellMar>
+        <w:tblLook w:val="04A0" w:firstRow="1" w:lastRow="0" w:firstColumn="1" w:lastColumn="0" w:noHBand="0" w:noVBand="1"/>
+      </w:tblPr>
+      <w:tblGrid>
+        <w:gridCol w:w="582"/>
+        <w:gridCol w:w="1701"/>
+        <w:gridCol w:w="1560"/>
+        <w:gridCol w:w="2835"/>
+        <w:gridCol w:w="1842"/>
+      </w:tblGrid>
+      <w:tr>
+        <w:trPr>
+          <w:trHeight w:val="320"/>
+        </w:trPr>
+        <w:tc>
+          <w:tcPr>
+            <w:tcW w:w="582" w:type="dxa"/>
+            <w:tcBorders>
+              <w:top w:val="single" w:sz="4" w:space="0" w:color="CDCDCD"/>
+              <w:left w:val="single" w:sz="4" w:space="0" w:color="CDCDCD"/>
+              <w:bottom w:val="single" w:sz="4" w:space="0" w:color="CDCDCD"/>
+              <w:right w:val="single" w:sz="4" w:space="0" w:color="CDCDCD"/>
+            </w:tcBorders>
+            <w:shd w:val="clear" w:color="000000" w:fill="E6E6E6"/>
+            <w:hideMark/>
+          </w:tcPr>
+          <w:p>
+            <w:pPr>
+              <w:widowControl/>
+              <w:jc w:val="center"/>
+              <w:rPr>
+                <w:rFonts w:asciiTheme="minorEastAsia" w:hAnsiTheme="minorEastAsia" w:cs="Times New Roman"/>
+                <w:b/>
+                <w:bCs/>
+                <w:color w:val="000000"/>
+                <w:kern w:val="0"/>
+                <w:szCs w:val="24"/>
+              </w:rPr>
+            </w:pPr>
+            <w:r>
+              <w:rPr>
+                <w:rFonts w:asciiTheme="minorEastAsia" w:hAnsiTheme="minorEastAsia" w:cs="HanWangFangSongMedium"/>
+                <w:b/>
+                <w:bCs/>
+                <w:color w:val="000000"/>
+                <w:kern w:val="0"/>
+                <w:szCs w:val="24"/>
+              </w:rPr>
+              <w:t>項次</w:t>
+            </w:r>
+          </w:p>
+        </w:tc>
+        <w:tc>
+          <w:tcPr>
+            <w:tcW w:w="1701" w:type="dxa"/>
+            <w:tcBorders>
+              <w:top w:val="single" w:sz="4" w:space="0" w:color="CDCDCD"/>
+              <w:left w:val="nil"/>
+              <w:bottom w:val="single" w:sz="4" w:space="0" w:color="CDCDCD"/>
+              <w:right w:val="single" w:sz="4" w:space="0" w:color="CDCDCD"/>
+            </w:tcBorders>
+            <w:shd w:val="clear" w:color="000000" w:fill="E6E6E6"/>
+            <w:hideMark/>
+          </w:tcPr>
+          <w:p>
+            <w:pPr>
+              <w:widowControl/>
+              <w:jc w:val="center"/>
+              <w:rPr>
+                <w:rFonts w:asciiTheme="minorEastAsia" w:hAnsiTheme="minorEastAsia" w:cs="Times New Roman"/>
+                <w:b/>
+                <w:bCs/>
+                <w:color w:val="000000"/>
+                <w:kern w:val="0"/>
+                <w:szCs w:val="24"/>
+              </w:rPr>
+            </w:pPr>
+            <w:r>
+              <w:rPr>
+                <w:rFonts w:asciiTheme="minorEastAsia" w:hAnsiTheme="minorEastAsia" w:cs="HanWangFangSongMedium"/>
+                <w:b/>
+                <w:bCs/>
+                <w:color w:val="000000"/>
+                <w:kern w:val="0"/>
+                <w:szCs w:val="24"/>
+              </w:rPr>
+              <w:t>項目名稱</w:t>
+            </w:r>
+          </w:p>
+        </w:tc>
+        <w:tc>
+          <w:tcPr>
+            <w:tcW w:w="1560" w:type="dxa"/>
+            <w:tcBorders>
+              <w:top w:val="single" w:sz="4" w:space="0" w:color="CDCDCD"/>
+              <w:left w:val="nil"/>
+              <w:bottom w:val="single" w:sz="4" w:space="0" w:color="CDCDCD"/>
+              <w:right w:val="single" w:sz="4" w:space="0" w:color="CDCDCD"/>
+            </w:tcBorders>
+            <w:shd w:val="clear" w:color="000000" w:fill="E6E6E6"/>
+            <w:hideMark/>
+          </w:tcPr>
+          <w:p>
+            <w:pPr>
+              <w:widowControl/>
+              <w:jc w:val="center"/>
+              <w:rPr>
+                <w:rFonts w:asciiTheme="minorEastAsia" w:hAnsiTheme="minorEastAsia" w:cs="Times New Roman"/>
+                <w:b/>
+                <w:bCs/>
+                <w:color w:val="000000"/>
+                <w:kern w:val="0"/>
+                <w:szCs w:val="24"/>
+              </w:rPr>
+            </w:pPr>
+            <w:r>
+              <w:rPr>
+                <w:rFonts w:asciiTheme="minorEastAsia" w:hAnsiTheme="minorEastAsia" w:cs="HanWangFangSongMedium"/>
+                <w:b/>
+                <w:bCs/>
+                <w:color w:val="000000"/>
+                <w:kern w:val="0"/>
+                <w:szCs w:val="24"/>
+              </w:rPr>
+              <w:t>驗收時間</w:t>
+            </w:r>
+          </w:p>
+        </w:tc>
+        <w:tc>
+          <w:tcPr>
+            <w:tcW w:w="2835" w:type="dxa"/>
+            <w:tcBorders>
+              <w:top w:val="single" w:sz="4" w:space="0" w:color="CDCDCD"/>
+              <w:left w:val="nil"/>
+              <w:bottom w:val="single" w:sz="4" w:space="0" w:color="CDCDCD"/>
+              <w:right w:val="single" w:sz="4" w:space="0" w:color="CDCDCD"/>
+            </w:tcBorders>
+            <w:shd w:val="clear" w:color="000000" w:fill="E6E6E6"/>
+            <w:hideMark/>
+          </w:tcPr>
+          <w:p>
+            <w:pPr>
+              <w:widowControl/>
+              <w:jc w:val="center"/>
+              <w:rPr>
+                <w:rFonts w:asciiTheme="minorEastAsia" w:hAnsiTheme="minorEastAsia" w:cs="Times New Roman"/>
+                <w:b/>
+                <w:bCs/>
+                <w:color w:val="000000"/>
+                <w:kern w:val="0"/>
+                <w:szCs w:val="24"/>
+              </w:rPr>
+            </w:pPr>
+            <w:r>
+              <w:rPr>
+                <w:rFonts w:asciiTheme="minorEastAsia" w:hAnsiTheme="minorEastAsia" w:cs="HanWangFangSongMedium"/>
+                <w:b/>
+                <w:bCs/>
+                <w:color w:val="000000"/>
+                <w:kern w:val="0"/>
+                <w:szCs w:val="24"/>
+              </w:rPr>
+              <w:t>驗收項目</w:t>
+            </w:r>
+          </w:p>
+        </w:tc>
+        <w:tc>
+          <w:tcPr>
+            <w:tcW w:w="1842" w:type="dxa"/>
+            <w:tcBorders>
+              <w:top w:val="single" w:sz="4" w:space="0" w:color="CDCDCD"/>
+              <w:left w:val="nil"/>
+              <w:bottom w:val="single" w:sz="4" w:space="0" w:color="CDCDCD"/>
+              <w:right w:val="single" w:sz="4" w:space="0" w:color="CDCDCD"/>
+            </w:tcBorders>
+            <w:shd w:val="clear" w:color="000000" w:fill="E6E6E6"/>
+            <w:hideMark/>
+          </w:tcPr>
+          <w:p>
+            <w:pPr>
+              <w:widowControl/>
+              <w:jc w:val="center"/>
+              <w:rPr>
+                <w:rFonts w:asciiTheme="minorEastAsia" w:hAnsiTheme="minorEastAsia" w:cs="Times New Roman"/>
+                <w:b/>
+                <w:bCs/>
+                <w:color w:val="000000"/>
+                <w:kern w:val="0"/>
+                <w:szCs w:val="24"/>
+              </w:rPr>
+            </w:pPr>
+            <w:r>
+              <w:rPr>
+                <w:rFonts w:asciiTheme="minorEastAsia" w:hAnsiTheme="minorEastAsia" w:cs="HanWangFangSongMedium"/>
+                <w:b/>
+                <w:bCs/>
+                <w:color w:val="000000"/>
+                <w:kern w:val="0"/>
+                <w:szCs w:val="24"/>
+              </w:rPr>
+              <w:t>驗收準則</w:t>
+            </w:r>
+          </w:p>
+        </w:tc>
+      </w:tr>
+      <w:tr>
+        <w:trPr>
+          <w:trHeight w:val="320"/>
+        </w:trPr>
+        <w:tc>
+          <w:tcPr>
+            <w:tcW w:w="582" w:type="dxa"/>
+            <w:vMerge w:val="restart"/>
+            <w:tcBorders>
+              <w:top w:val="nil"/>
+              <w:left w:val="single" w:sz="4" w:space="0" w:color="CDCDCD"/>
+              <w:right w:val="single" w:sz="4" w:space="0" w:color="CDCDCD"/>
+            </w:tcBorders>
+            <w:shd w:val="clear" w:color="000000" w:fill="E6E6E6"/>
+            <w:hideMark/>
+          </w:tcPr>
+          <w:p>
+            <w:pPr>
+              <w:widowControl/>
+              <w:jc w:val="center"/>
+              <w:rPr>
+                <w:rFonts w:asciiTheme="minorEastAsia" w:hAnsiTheme="minorEastAsia" w:cs="Times New Roman"/>
+                <w:b/>
+                <w:bCs/>
+                <w:color w:val="000000"/>
+                <w:kern w:val="0"/>
+                <w:szCs w:val="24"/>
+              </w:rPr>
+            </w:pPr>
+            <w:r>
+              <w:rPr>
+                <w:rFonts w:asciiTheme="minorEastAsia" w:hAnsiTheme="minorEastAsia" w:cs="Times New Roman"/>
+                <w:b/>
+                <w:bCs/>
+                <w:color w:val="000000"/>
+                <w:kern w:val="0"/>
+                <w:szCs w:val="24"/>
+              </w:rPr>
+              <w:t>1</w:t>
+            </w:r>
+          </w:p>
+          <w:p>
+            <w:pPr>
+              <w:widowControl/>
+              <w:jc w:val="center"/>
+              <w:rPr>
+                <w:rFonts w:asciiTheme="minorEastAsia" w:hAnsiTheme="minorEastAsia" w:cs="Times New Roman"/>
+                <w:b/>
+                <w:bCs/>
+                <w:color w:val="000000"/>
+                <w:kern w:val="0"/>
+                <w:szCs w:val="24"/>
+              </w:rPr>
+            </w:pPr>
+          </w:p>
+          <w:p>
+            <w:pPr>
+              <w:widowControl/>
+              <w:jc w:val="center"/>
+              <w:rPr>
+                <w:rFonts w:asciiTheme="minorEastAsia" w:hAnsiTheme="minorEastAsia" w:cs="Times New Roman"/>
+                <w:b/>
+                <w:bCs/>
+                <w:color w:val="000000"/>
+                <w:kern w:val="0"/>
+                <w:szCs w:val="24"/>
+              </w:rPr>
+            </w:pPr>
+          </w:p>
+          <w:p>
+            <w:pPr>
+              <w:widowControl/>
+              <w:jc w:val="center"/>
+              <w:rPr>
+                <w:rFonts w:asciiTheme="minorEastAsia" w:hAnsiTheme="minorEastAsia" w:cs="Times New Roman"/>
+                <w:b/>
+                <w:bCs/>
+                <w:color w:val="000000"/>
+                <w:kern w:val="0"/>
+                <w:szCs w:val="24"/>
+              </w:rPr>
+            </w:pPr>
+          </w:p>
+          <w:p>
+            <w:pPr>
+              <w:widowControl/>
+              <w:jc w:val="center"/>
+              <w:rPr>
+                <w:rFonts w:asciiTheme="minorEastAsia" w:hAnsiTheme="minorEastAsia" w:cs="Times New Roman"/>
+                <w:b/>
+                <w:bCs/>
+                <w:color w:val="000000"/>
+                <w:kern w:val="0"/>
+                <w:szCs w:val="24"/>
+              </w:rPr>
+            </w:pPr>
+          </w:p>
+          <w:p>
+            <w:pPr>
+              <w:jc w:val="center"/>
+              <w:rPr>
+                <w:rFonts w:asciiTheme="minorEastAsia" w:hAnsiTheme="minorEastAsia" w:cs="Times New Roman"/>
+                <w:b/>
+                <w:bCs/>
+                <w:color w:val="000000"/>
+                <w:kern w:val="0"/>
+                <w:szCs w:val="24"/>
+              </w:rPr>
+            </w:pPr>
+          </w:p>
+        </w:tc>
+        <w:tc>
+          <w:tcPr>
+            <w:tcW w:w="1701" w:type="dxa"/>
+            <w:vMerge w:val="restart"/>
+            <w:tcBorders>
+              <w:top w:val="nil"/>
+              <w:left w:val="nil"/>
+              <w:right w:val="single" w:sz="4" w:space="0" w:color="CDCDCD"/>
+            </w:tcBorders>
+            <w:shd w:val="clear" w:color="000000" w:fill="FFFFFF"/>
+            <w:noWrap/>
+            <w:hideMark/>
+          </w:tcPr>
+          <w:p>
+            <w:pPr>
+              <w:widowControl/>
+              <w:jc w:val="center"/>
+              <w:rPr>
+                <w:rFonts w:asciiTheme="minorEastAsia" w:hAnsiTheme="minorEastAsia" w:cs="Times New Roman"/>
+                <w:color w:val="000000"/>
+                <w:kern w:val="0"/>
+                <w:szCs w:val="24"/>
+              </w:rPr>
+            </w:pPr>
+            <w:proofErr w:type="gramStart"/>
+            <w:r>
+              <w:rPr>
+                <w:rFonts w:asciiTheme="minorEastAsia" w:hAnsiTheme="minorEastAsia" w:cs="Times New Roman"/>
+                <w:color w:val="000000"/>
+                <w:kern w:val="0"/>
+                <w:szCs w:val="24"/>
+              </w:rPr>
+              <w:t>s1</w:t>
+            </w:r>
+            <w:proofErr w:type="gramEnd"/>
+            <w:r>
+              <w:rPr>
+                <w:rFonts w:asciiTheme="minorEastAsia" w:hAnsiTheme="minorEastAsia" w:cs="Times New Roman"/>
+                <w:color w:val="000000"/>
+                <w:kern w:val="0"/>
+                <w:szCs w:val="24"/>
+              </w:rPr>
+              <w:t>-sprint 0</w:t>
+            </w:r>
+          </w:p>
+          <w:p>
+            <w:pPr>
+              <w:widowControl/>
+              <w:jc w:val="center"/>
+              <w:rPr>
+                <w:rFonts w:asciiTheme="minorEastAsia" w:hAnsiTheme="minorEastAsia" w:cs="Times New Roman"/>
+                <w:color w:val="000000"/>
+                <w:kern w:val="0"/>
+                <w:szCs w:val="24"/>
+              </w:rPr>
+            </w:pPr>
+          </w:p>
+          <w:p>
+            <w:pPr>
+              <w:widowControl/>
+              <w:jc w:val="center"/>
+              <w:rPr>
+                <w:rFonts w:asciiTheme="minorEastAsia" w:hAnsiTheme="minorEastAsia" w:cs="Times New Roman"/>
+                <w:color w:val="000000"/>
+                <w:kern w:val="0"/>
+                <w:szCs w:val="24"/>
+              </w:rPr>
+            </w:pPr>
+          </w:p>
+          <w:p>
+            <w:pPr>
+              <w:widowControl/>
+              <w:jc w:val="center"/>
+              <w:rPr>
+                <w:rFonts w:asciiTheme="minorEastAsia" w:hAnsiTheme="minorEastAsia" w:cs="Times New Roman"/>
+                <w:color w:val="000000"/>
+                <w:kern w:val="0"/>
+                <w:szCs w:val="24"/>
+              </w:rPr>
+            </w:pPr>
+          </w:p>
+          <w:p>
+            <w:pPr>
+              <w:widowControl/>
+              <w:jc w:val="center"/>
+              <w:rPr>
+                <w:rFonts w:asciiTheme="minorEastAsia" w:hAnsiTheme="minorEastAsia" w:cs="Times New Roman"/>
+                <w:color w:val="000000"/>
+                <w:kern w:val="0"/>
+                <w:szCs w:val="24"/>
+              </w:rPr>
+            </w:pPr>
+          </w:p>
+          <w:p>
+            <w:pPr>
+              <w:jc w:val="center"/>
+              <w:rPr>
+                <w:rFonts w:asciiTheme="minorEastAsia" w:hAnsiTheme="minorEastAsia" w:cs="Times New Roman"/>
+                <w:color w:val="000000"/>
+                <w:kern w:val="0"/>
+                <w:szCs w:val="24"/>
+              </w:rPr>
+            </w:pPr>
+          </w:p>
+        </w:tc>
+        <w:tc>
+          <w:tcPr>
+            <w:tcW w:w="1560" w:type="dxa"/>
+            <w:vMerge w:val="restart"/>
+            <w:tcBorders>
+              <w:top w:val="nil"/>
+              <w:left w:val="nil"/>
+              <w:right w:val="single" w:sz="4" w:space="0" w:color="CDCDCD"/>
+            </w:tcBorders>
+            <w:shd w:val="clear" w:color="000000" w:fill="FFFFFF"/>
+            <w:noWrap/>
+            <w:hideMark/>
+          </w:tcPr>
+          <w:p>
+            <w:pPr>
+              <w:widowControl/>
+              <w:jc w:val="center"/>
+              <w:rPr>
+                <w:rFonts w:asciiTheme="minorEastAsia" w:hAnsiTheme="minorEastAsia" w:cs="Times New Roman"/>
+                <w:color w:val="000000"/>
+                <w:kern w:val="0"/>
+                <w:szCs w:val="24"/>
+              </w:rPr>
+            </w:pPr>
+            <w:r>
+              <w:rPr>
+                <w:rFonts w:asciiTheme="minorEastAsia" w:hAnsiTheme="minorEastAsia" w:cs="Times New Roman"/>
+                <w:color w:val="000000"/>
+                <w:kern w:val="0"/>
+                <w:szCs w:val="24"/>
+              </w:rPr>
+              <w:t>10/24/13</w:t>
+            </w:r>
+          </w:p>
+          <w:p>
+            <w:pPr>
+              <w:widowControl/>
+              <w:jc w:val="center"/>
+              <w:rPr>
+                <w:rFonts w:asciiTheme="minorEastAsia" w:hAnsiTheme="minorEastAsia" w:cs="Times New Roman"/>
+                <w:color w:val="000000"/>
+                <w:kern w:val="0"/>
+                <w:szCs w:val="24"/>
+              </w:rPr>
+            </w:pPr>
+          </w:p>
+          <w:p>
+            <w:pPr>
+              <w:widowControl/>
+              <w:jc w:val="center"/>
+              <w:rPr>
+                <w:rFonts w:asciiTheme="minorEastAsia" w:hAnsiTheme="minorEastAsia" w:cs="Times New Roman"/>
+                <w:color w:val="000000"/>
+                <w:kern w:val="0"/>
+                <w:szCs w:val="24"/>
+              </w:rPr>
+            </w:pPr>
+          </w:p>
+          <w:p>
+            <w:pPr>
+              <w:widowControl/>
+              <w:jc w:val="center"/>
+              <w:rPr>
+                <w:rFonts w:asciiTheme="minorEastAsia" w:hAnsiTheme="minorEastAsia" w:cs="Times New Roman"/>
+                <w:color w:val="000000"/>
+                <w:kern w:val="0"/>
+                <w:szCs w:val="24"/>
+              </w:rPr>
+            </w:pPr>
+          </w:p>
+          <w:p>
+            <w:pPr>
+              <w:widowControl/>
+              <w:jc w:val="center"/>
+              <w:rPr>
+                <w:rFonts w:asciiTheme="minorEastAsia" w:hAnsiTheme="minorEastAsia" w:cs="Times New Roman"/>
+                <w:color w:val="000000"/>
+                <w:kern w:val="0"/>
+                <w:szCs w:val="24"/>
+              </w:rPr>
+            </w:pPr>
+          </w:p>
+          <w:p>
+            <w:pPr>
+              <w:jc w:val="center"/>
+              <w:rPr>
+                <w:rFonts w:asciiTheme="minorEastAsia" w:hAnsiTheme="minorEastAsia" w:cs="Times New Roman"/>
+                <w:color w:val="000000"/>
+                <w:kern w:val="0"/>
+                <w:szCs w:val="24"/>
+              </w:rPr>
+            </w:pPr>
+          </w:p>
+        </w:tc>
+        <w:tc>
+          <w:tcPr>
+            <w:tcW w:w="2835" w:type="dxa"/>
+            <w:tcBorders>
+              <w:top w:val="nil"/>
+              <w:left w:val="nil"/>
+              <w:bottom w:val="single" w:sz="4" w:space="0" w:color="CDCDCD"/>
+              <w:right w:val="single" w:sz="4" w:space="0" w:color="CDCDCD"/>
+            </w:tcBorders>
+            <w:shd w:val="clear" w:color="000000" w:fill="FFFFFF"/>
+            <w:noWrap/>
+            <w:hideMark/>
+          </w:tcPr>
+          <w:p>
+            <w:pPr>
+              <w:widowControl/>
+              <w:rPr>
+                <w:rFonts w:asciiTheme="minorEastAsia" w:hAnsiTheme="minorEastAsia" w:cs="Times New Roman"/>
+                <w:color w:val="000000"/>
+                <w:kern w:val="0"/>
+                <w:szCs w:val="24"/>
+              </w:rPr>
+            </w:pPr>
+            <w:proofErr w:type="spellStart"/>
+            <w:r>
+              <w:rPr>
+                <w:rFonts w:asciiTheme="minorEastAsia" w:hAnsiTheme="minorEastAsia" w:cs="HanWangFangSongMedium"/>
+                <w:color w:val="000000"/>
+                <w:kern w:val="0"/>
+                <w:szCs w:val="24"/>
+              </w:rPr>
+              <w:t>需求分析</w:t>
+            </w:r>
+            <w:proofErr w:type="spellEnd"/>
+          </w:p>
+        </w:tc>
+        <w:tc>
+          <w:tcPr>
+            <w:tcW w:w="1842" w:type="dxa"/>
+            <w:tcBorders>
+              <w:top w:val="nil"/>
+              <w:left w:val="nil"/>
+              <w:bottom w:val="single" w:sz="4" w:space="0" w:color="CDCDCD"/>
+              <w:right w:val="single" w:sz="4" w:space="0" w:color="CDCDCD"/>
+            </w:tcBorders>
+            <w:shd w:val="clear" w:color="000000" w:fill="FFFFFF"/>
+            <w:noWrap/>
+            <w:hideMark/>
+          </w:tcPr>
+          <w:p>
+            <w:pPr>
+              <w:widowControl/>
+              <w:rPr>
+                <w:rFonts w:asciiTheme="minorEastAsia" w:hAnsiTheme="minorEastAsia" w:cs="Times New Roman"/>
+                <w:color w:val="000000"/>
+                <w:kern w:val="0"/>
+                <w:szCs w:val="24"/>
+              </w:rPr>
+            </w:pPr>
+            <w:proofErr w:type="spellStart"/>
+            <w:r>
+              <w:rPr>
+                <w:rFonts w:asciiTheme="minorEastAsia" w:hAnsiTheme="minorEastAsia" w:cs="HanWangFangSongMedium"/>
+                <w:color w:val="000000"/>
+                <w:kern w:val="0"/>
+                <w:szCs w:val="24"/>
+              </w:rPr>
+              <w:t>全體共識</w:t>
+            </w:r>
+            <w:proofErr w:type="spellEnd"/>
+          </w:p>
+        </w:tc>
+      </w:tr>
+      <w:tr>
+        <w:trPr>
+          <w:trHeight w:val="320"/>
+        </w:trPr>
+        <w:tc>
+          <w:tcPr>
+            <w:tcW w:w="582" w:type="dxa"/>
+            <w:vMerge/>
+            <w:tcBorders>
+              <w:left w:val="single" w:sz="4" w:space="0" w:color="CDCDCD"/>
+              <w:right w:val="single" w:sz="4" w:space="0" w:color="CDCDCD"/>
+            </w:tcBorders>
+            <w:shd w:val="clear" w:color="000000" w:fill="E6E6E6"/>
+            <w:hideMark/>
+          </w:tcPr>
+          <w:p>
+            <w:pPr>
+              <w:jc w:val="center"/>
+              <w:rPr>
+                <w:rFonts w:asciiTheme="minorEastAsia" w:hAnsiTheme="minorEastAsia" w:cs="Times New Roman"/>
+                <w:b/>
+                <w:bCs/>
+                <w:color w:val="000000"/>
+                <w:kern w:val="0"/>
+                <w:szCs w:val="24"/>
+              </w:rPr>
+            </w:pPr>
+          </w:p>
+        </w:tc>
+        <w:tc>
+          <w:tcPr>
+            <w:tcW w:w="1701" w:type="dxa"/>
+            <w:vMerge/>
+            <w:tcBorders>
+              <w:left w:val="nil"/>
+              <w:right w:val="single" w:sz="4" w:space="0" w:color="CDCDCD"/>
+            </w:tcBorders>
+            <w:shd w:val="clear" w:color="000000" w:fill="FFFFFF"/>
+            <w:noWrap/>
+            <w:hideMark/>
+          </w:tcPr>
+          <w:p>
+            <w:pPr>
+              <w:jc w:val="center"/>
+              <w:rPr>
+                <w:rFonts w:asciiTheme="minorEastAsia" w:hAnsiTheme="minorEastAsia" w:cs="Times New Roman"/>
+                <w:color w:val="000000"/>
+                <w:kern w:val="0"/>
+                <w:szCs w:val="24"/>
+              </w:rPr>
+            </w:pPr>
+          </w:p>
+        </w:tc>
+        <w:tc>
+          <w:tcPr>
+            <w:tcW w:w="1560" w:type="dxa"/>
+            <w:vMerge/>
+            <w:tcBorders>
+              <w:left w:val="nil"/>
+              <w:right w:val="single" w:sz="4" w:space="0" w:color="CDCDCD"/>
+            </w:tcBorders>
+            <w:shd w:val="clear" w:color="000000" w:fill="FFFFFF"/>
+            <w:noWrap/>
+            <w:hideMark/>
+          </w:tcPr>
+          <w:p>
+            <w:pPr>
+              <w:jc w:val="center"/>
+              <w:rPr>
+                <w:rFonts w:asciiTheme="minorEastAsia" w:hAnsiTheme="minorEastAsia" w:cs="Times New Roman"/>
+                <w:color w:val="000000"/>
+                <w:kern w:val="0"/>
+                <w:szCs w:val="24"/>
+              </w:rPr>
+            </w:pPr>
+          </w:p>
+        </w:tc>
+        <w:tc>
+          <w:tcPr>
+            <w:tcW w:w="2835" w:type="dxa"/>
+            <w:tcBorders>
+              <w:top w:val="nil"/>
+              <w:left w:val="nil"/>
+              <w:bottom w:val="single" w:sz="4" w:space="0" w:color="CDCDCD"/>
+              <w:right w:val="single" w:sz="4" w:space="0" w:color="CDCDCD"/>
+            </w:tcBorders>
+            <w:shd w:val="clear" w:color="000000" w:fill="FFFFFF"/>
+            <w:noWrap/>
+            <w:hideMark/>
+          </w:tcPr>
+          <w:p>
+            <w:pPr>
+              <w:widowControl/>
+              <w:rPr>
+                <w:rFonts w:asciiTheme="minorEastAsia" w:hAnsiTheme="minorEastAsia" w:cs="Times New Roman"/>
+                <w:color w:val="000000"/>
+                <w:kern w:val="0"/>
+                <w:szCs w:val="24"/>
+              </w:rPr>
+            </w:pPr>
+            <w:proofErr w:type="spellStart"/>
+            <w:r>
+              <w:rPr>
+                <w:rFonts w:asciiTheme="minorEastAsia" w:hAnsiTheme="minorEastAsia" w:cs="HanWangFangSongMedium"/>
+                <w:color w:val="000000"/>
+                <w:kern w:val="0"/>
+                <w:szCs w:val="24"/>
+              </w:rPr>
+              <w:t>功能描述</w:t>
+            </w:r>
+            <w:proofErr w:type="spellEnd"/>
+          </w:p>
+        </w:tc>
+        <w:tc>
+          <w:tcPr>
+            <w:tcW w:w="1842" w:type="dxa"/>
+            <w:tcBorders>
+              <w:top w:val="nil"/>
+              <w:left w:val="nil"/>
+              <w:bottom w:val="single" w:sz="4" w:space="0" w:color="CDCDCD"/>
+              <w:right w:val="single" w:sz="4" w:space="0" w:color="CDCDCD"/>
+            </w:tcBorders>
+            <w:shd w:val="clear" w:color="000000" w:fill="FFFFFF"/>
+            <w:noWrap/>
+            <w:hideMark/>
+          </w:tcPr>
+          <w:p>
+            <w:pPr>
+              <w:widowControl/>
+              <w:rPr>
+                <w:rFonts w:asciiTheme="minorEastAsia" w:hAnsiTheme="minorEastAsia" w:cs="Times New Roman"/>
+                <w:color w:val="000000"/>
+                <w:kern w:val="0"/>
+                <w:szCs w:val="24"/>
+              </w:rPr>
+            </w:pPr>
+            <w:proofErr w:type="spellStart"/>
+            <w:r>
+              <w:rPr>
+                <w:rFonts w:asciiTheme="minorEastAsia" w:hAnsiTheme="minorEastAsia" w:cs="HanWangFangSongMedium"/>
+                <w:color w:val="000000"/>
+                <w:kern w:val="0"/>
+                <w:szCs w:val="24"/>
+              </w:rPr>
+              <w:t>明確功能之描述、全體共識</w:t>
+            </w:r>
+            <w:proofErr w:type="spellEnd"/>
+          </w:p>
+        </w:tc>
+      </w:tr>
+      <w:tr>
+        <w:trPr>
+          <w:trHeight w:val="320"/>
+        </w:trPr>
+        <w:tc>
+          <w:tcPr>
+            <w:tcW w:w="582" w:type="dxa"/>
+            <w:vMerge/>
+            <w:tcBorders>
+              <w:left w:val="single" w:sz="4" w:space="0" w:color="CDCDCD"/>
+              <w:right w:val="single" w:sz="4" w:space="0" w:color="CDCDCD"/>
+            </w:tcBorders>
+            <w:shd w:val="clear" w:color="000000" w:fill="E6E6E6"/>
+            <w:hideMark/>
+          </w:tcPr>
+          <w:p>
+            <w:pPr>
+              <w:jc w:val="center"/>
+              <w:rPr>
+                <w:rFonts w:asciiTheme="minorEastAsia" w:hAnsiTheme="minorEastAsia" w:cs="Times New Roman"/>
+                <w:b/>
+                <w:bCs/>
+                <w:color w:val="000000"/>
+                <w:kern w:val="0"/>
+                <w:szCs w:val="24"/>
+              </w:rPr>
+            </w:pPr>
+          </w:p>
+        </w:tc>
+        <w:tc>
+          <w:tcPr>
+            <w:tcW w:w="1701" w:type="dxa"/>
+            <w:vMerge/>
+            <w:tcBorders>
+              <w:left w:val="nil"/>
+              <w:right w:val="single" w:sz="4" w:space="0" w:color="CDCDCD"/>
+            </w:tcBorders>
+            <w:shd w:val="clear" w:color="000000" w:fill="FFFFFF"/>
+            <w:noWrap/>
+            <w:hideMark/>
+          </w:tcPr>
+          <w:p>
+            <w:pPr>
+              <w:jc w:val="center"/>
+              <w:rPr>
+                <w:rFonts w:asciiTheme="minorEastAsia" w:hAnsiTheme="minorEastAsia" w:cs="Times New Roman"/>
+                <w:color w:val="000000"/>
+                <w:kern w:val="0"/>
+                <w:szCs w:val="24"/>
+              </w:rPr>
+            </w:pPr>
+          </w:p>
+        </w:tc>
+        <w:tc>
+          <w:tcPr>
+            <w:tcW w:w="1560" w:type="dxa"/>
+            <w:vMerge/>
+            <w:tcBorders>
+              <w:left w:val="nil"/>
+              <w:right w:val="single" w:sz="4" w:space="0" w:color="CDCDCD"/>
+            </w:tcBorders>
+            <w:shd w:val="clear" w:color="000000" w:fill="FFFFFF"/>
+            <w:noWrap/>
+            <w:hideMark/>
+          </w:tcPr>
+          <w:p>
+            <w:pPr>
+              <w:jc w:val="center"/>
+              <w:rPr>
+                <w:rFonts w:asciiTheme="minorEastAsia" w:hAnsiTheme="minorEastAsia" w:cs="Times New Roman"/>
+                <w:color w:val="000000"/>
+                <w:kern w:val="0"/>
+                <w:szCs w:val="24"/>
+              </w:rPr>
+            </w:pPr>
+          </w:p>
+        </w:tc>
+        <w:tc>
+          <w:tcPr>
+            <w:tcW w:w="2835" w:type="dxa"/>
+            <w:tcBorders>
+              <w:top w:val="nil"/>
+              <w:left w:val="nil"/>
+              <w:bottom w:val="single" w:sz="4" w:space="0" w:color="CDCDCD"/>
+              <w:right w:val="single" w:sz="4" w:space="0" w:color="CDCDCD"/>
+            </w:tcBorders>
+            <w:shd w:val="clear" w:color="000000" w:fill="FFFFFF"/>
+            <w:noWrap/>
+            <w:hideMark/>
+          </w:tcPr>
+          <w:p>
+            <w:pPr>
+              <w:widowControl/>
+              <w:rPr>
+                <w:rFonts w:asciiTheme="minorEastAsia" w:hAnsiTheme="minorEastAsia" w:cs="Times New Roman"/>
+                <w:color w:val="000000"/>
+                <w:kern w:val="0"/>
+                <w:szCs w:val="24"/>
+              </w:rPr>
+            </w:pPr>
+            <w:proofErr w:type="spellStart"/>
+            <w:r>
+              <w:rPr>
+                <w:rFonts w:asciiTheme="minorEastAsia" w:hAnsiTheme="minorEastAsia" w:cs="HanWangFangSongMedium"/>
+                <w:color w:val="000000"/>
+                <w:kern w:val="0"/>
+                <w:szCs w:val="24"/>
+              </w:rPr>
+              <w:t>時程規劃表</w:t>
+            </w:r>
+            <w:proofErr w:type="spellEnd"/>
+          </w:p>
+        </w:tc>
+        <w:tc>
+          <w:tcPr>
+            <w:tcW w:w="1842" w:type="dxa"/>
+            <w:tcBorders>
+              <w:top w:val="nil"/>
+              <w:left w:val="nil"/>
+              <w:bottom w:val="single" w:sz="4" w:space="0" w:color="CDCDCD"/>
+              <w:right w:val="single" w:sz="4" w:space="0" w:color="CDCDCD"/>
+            </w:tcBorders>
+            <w:shd w:val="clear" w:color="000000" w:fill="FFFFFF"/>
+            <w:noWrap/>
+            <w:hideMark/>
+          </w:tcPr>
+          <w:p>
+            <w:pPr>
+              <w:widowControl/>
+              <w:rPr>
+                <w:rFonts w:asciiTheme="minorEastAsia" w:hAnsiTheme="minorEastAsia" w:cs="Times New Roman"/>
+                <w:color w:val="000000"/>
+                <w:kern w:val="0"/>
+                <w:szCs w:val="24"/>
+              </w:rPr>
+            </w:pPr>
+            <w:proofErr w:type="spellStart"/>
+            <w:r>
+              <w:rPr>
+                <w:rFonts w:asciiTheme="minorEastAsia" w:hAnsiTheme="minorEastAsia" w:cs="HanWangFangSongMedium"/>
+                <w:color w:val="000000"/>
+                <w:kern w:val="0"/>
+                <w:szCs w:val="24"/>
+              </w:rPr>
+              <w:t>確認時程表已部屬至</w:t>
+            </w:r>
+            <w:proofErr w:type="spellEnd"/>
+            <w:r>
+              <w:rPr>
+                <w:rFonts w:asciiTheme="minorEastAsia" w:hAnsiTheme="minorEastAsia" w:cs="Times New Roman"/>
+                <w:color w:val="000000"/>
+                <w:kern w:val="0"/>
+                <w:szCs w:val="24"/>
+              </w:rPr>
+              <w:t xml:space="preserve"> asana </w:t>
+            </w:r>
+            <w:r>
+              <w:rPr>
+                <w:rFonts w:asciiTheme="minorEastAsia" w:hAnsiTheme="minorEastAsia" w:cs="HanWangFangSongMedium"/>
+                <w:color w:val="000000"/>
+                <w:kern w:val="0"/>
+                <w:szCs w:val="24"/>
+              </w:rPr>
+              <w:t>上</w:t>
+            </w:r>
+          </w:p>
+        </w:tc>
+      </w:tr>
+      <w:tr>
+        <w:trPr>
+          <w:trHeight w:val="320"/>
+        </w:trPr>
+        <w:tc>
+          <w:tcPr>
+            <w:tcW w:w="582" w:type="dxa"/>
+            <w:vMerge/>
+            <w:tcBorders>
+              <w:left w:val="single" w:sz="4" w:space="0" w:color="CDCDCD"/>
+              <w:right w:val="single" w:sz="4" w:space="0" w:color="CDCDCD"/>
+            </w:tcBorders>
+            <w:shd w:val="clear" w:color="000000" w:fill="E6E6E6"/>
+            <w:hideMark/>
+          </w:tcPr>
+          <w:p>
+            <w:pPr>
+              <w:jc w:val="center"/>
+              <w:rPr>
+                <w:rFonts w:asciiTheme="minorEastAsia" w:hAnsiTheme="minorEastAsia" w:cs="Times New Roman"/>
+                <w:b/>
+                <w:bCs/>
+                <w:color w:val="000000"/>
+                <w:kern w:val="0"/>
+                <w:szCs w:val="24"/>
+              </w:rPr>
+            </w:pPr>
+          </w:p>
+        </w:tc>
+        <w:tc>
+          <w:tcPr>
+            <w:tcW w:w="1701" w:type="dxa"/>
+            <w:vMerge/>
+            <w:tcBorders>
+              <w:left w:val="nil"/>
+              <w:right w:val="single" w:sz="4" w:space="0" w:color="CDCDCD"/>
+            </w:tcBorders>
+            <w:shd w:val="clear" w:color="000000" w:fill="FFFFFF"/>
+            <w:noWrap/>
+            <w:hideMark/>
+          </w:tcPr>
+          <w:p>
+            <w:pPr>
+              <w:jc w:val="center"/>
+              <w:rPr>
+                <w:rFonts w:asciiTheme="minorEastAsia" w:hAnsiTheme="minorEastAsia" w:cs="Times New Roman"/>
+                <w:color w:val="000000"/>
+                <w:kern w:val="0"/>
+                <w:szCs w:val="24"/>
+              </w:rPr>
+            </w:pPr>
+          </w:p>
+        </w:tc>
+        <w:tc>
+          <w:tcPr>
+            <w:tcW w:w="1560" w:type="dxa"/>
+            <w:vMerge/>
+            <w:tcBorders>
+              <w:left w:val="nil"/>
+              <w:right w:val="single" w:sz="4" w:space="0" w:color="CDCDCD"/>
+            </w:tcBorders>
+            <w:shd w:val="clear" w:color="000000" w:fill="FFFFFF"/>
+            <w:noWrap/>
+            <w:hideMark/>
+          </w:tcPr>
+          <w:p>
+            <w:pPr>
+              <w:jc w:val="center"/>
+              <w:rPr>
+                <w:rFonts w:asciiTheme="minorEastAsia" w:hAnsiTheme="minorEastAsia" w:cs="Times New Roman"/>
+                <w:color w:val="000000"/>
+                <w:kern w:val="0"/>
+                <w:szCs w:val="24"/>
+              </w:rPr>
+            </w:pPr>
+          </w:p>
+        </w:tc>
+        <w:tc>
+          <w:tcPr>
+            <w:tcW w:w="2835" w:type="dxa"/>
+            <w:tcBorders>
+              <w:top w:val="nil"/>
+              <w:left w:val="nil"/>
+              <w:bottom w:val="single" w:sz="4" w:space="0" w:color="CDCDCD"/>
+              <w:right w:val="single" w:sz="4" w:space="0" w:color="CDCDCD"/>
+            </w:tcBorders>
+            <w:shd w:val="clear" w:color="000000" w:fill="FFFFFF"/>
+            <w:noWrap/>
+            <w:hideMark/>
+          </w:tcPr>
+          <w:p>
+            <w:pPr>
+              <w:widowControl/>
+              <w:rPr>
+                <w:rFonts w:asciiTheme="minorEastAsia" w:hAnsiTheme="minorEastAsia" w:cs="Times New Roman"/>
+                <w:color w:val="000000"/>
+                <w:kern w:val="0"/>
+                <w:szCs w:val="24"/>
+              </w:rPr>
+            </w:pPr>
+            <w:proofErr w:type="spellStart"/>
+            <w:r>
+              <w:rPr>
+                <w:rFonts w:asciiTheme="minorEastAsia" w:hAnsiTheme="minorEastAsia" w:cs="HanWangFangSongMedium"/>
+                <w:color w:val="000000"/>
+                <w:kern w:val="0"/>
+                <w:szCs w:val="24"/>
+              </w:rPr>
+              <w:t>開發工具部屬</w:t>
+            </w:r>
+            <w:proofErr w:type="spellEnd"/>
+          </w:p>
+        </w:tc>
+        <w:tc>
+          <w:tcPr>
+            <w:tcW w:w="1842" w:type="dxa"/>
+            <w:tcBorders>
+              <w:top w:val="nil"/>
+              <w:left w:val="nil"/>
+              <w:bottom w:val="single" w:sz="4" w:space="0" w:color="CDCDCD"/>
+              <w:right w:val="single" w:sz="4" w:space="0" w:color="CDCDCD"/>
+            </w:tcBorders>
+            <w:shd w:val="clear" w:color="000000" w:fill="FFFFFF"/>
+            <w:noWrap/>
+            <w:hideMark/>
+          </w:tcPr>
+          <w:p>
+            <w:pPr>
+              <w:widowControl/>
+              <w:rPr>
+                <w:rFonts w:asciiTheme="minorEastAsia" w:hAnsiTheme="minorEastAsia" w:cs="Times New Roman"/>
+                <w:color w:val="000000"/>
+                <w:kern w:val="0"/>
+                <w:szCs w:val="24"/>
+              </w:rPr>
+            </w:pPr>
+            <w:proofErr w:type="spellStart"/>
+            <w:r>
+              <w:rPr>
+                <w:rFonts w:asciiTheme="minorEastAsia" w:hAnsiTheme="minorEastAsia" w:cs="HanWangFangSongMedium"/>
+                <w:color w:val="000000"/>
+                <w:kern w:val="0"/>
+                <w:szCs w:val="24"/>
+              </w:rPr>
+              <w:t>專案管理工具</w:t>
+            </w:r>
+            <w:proofErr w:type="spellEnd"/>
+            <w:r>
+              <w:rPr>
+                <w:rFonts w:asciiTheme="minorEastAsia" w:hAnsiTheme="minorEastAsia" w:cs="Times New Roman"/>
+                <w:color w:val="000000"/>
+                <w:kern w:val="0"/>
+                <w:szCs w:val="24"/>
+              </w:rPr>
+              <w:t xml:space="preserve">(asana + </w:t>
+            </w:r>
+            <w:proofErr w:type="spellStart"/>
+            <w:r>
+              <w:rPr>
+                <w:rFonts w:asciiTheme="minorEastAsia" w:hAnsiTheme="minorEastAsia" w:cs="Times New Roman"/>
+                <w:color w:val="000000"/>
+                <w:kern w:val="0"/>
+                <w:szCs w:val="24"/>
+              </w:rPr>
+              <w:t>github</w:t>
+            </w:r>
+            <w:proofErr w:type="spellEnd"/>
+            <w:r>
+              <w:rPr>
+                <w:rFonts w:asciiTheme="minorEastAsia" w:hAnsiTheme="minorEastAsia" w:cs="Times New Roman"/>
+                <w:color w:val="000000"/>
+                <w:kern w:val="0"/>
+                <w:szCs w:val="24"/>
+              </w:rPr>
+              <w:t>)</w:t>
+            </w:r>
+            <w:proofErr w:type="spellStart"/>
+            <w:r>
+              <w:rPr>
+                <w:rFonts w:asciiTheme="minorEastAsia" w:hAnsiTheme="minorEastAsia" w:cs="HanWangFangSongMedium"/>
+                <w:color w:val="000000"/>
+                <w:kern w:val="0"/>
+                <w:szCs w:val="24"/>
+              </w:rPr>
+              <w:t>部屬與設定完成</w:t>
+            </w:r>
+            <w:proofErr w:type="spellEnd"/>
+          </w:p>
+        </w:tc>
+      </w:tr>
+      <w:tr>
+        <w:trPr>
+          <w:trHeight w:val="320"/>
+        </w:trPr>
+        <w:tc>
+          <w:tcPr>
+            <w:tcW w:w="582" w:type="dxa"/>
+            <w:vMerge/>
+            <w:tcBorders>
+              <w:left w:val="single" w:sz="4" w:space="0" w:color="CDCDCD"/>
+              <w:right w:val="single" w:sz="4" w:space="0" w:color="CDCDCD"/>
+            </w:tcBorders>
+            <w:shd w:val="clear" w:color="000000" w:fill="E6E6E6"/>
+            <w:hideMark/>
+          </w:tcPr>
+          <w:p>
+            <w:pPr>
+              <w:jc w:val="center"/>
+              <w:rPr>
+                <w:rFonts w:asciiTheme="minorEastAsia" w:hAnsiTheme="minorEastAsia" w:cs="Times New Roman"/>
+                <w:b/>
+                <w:bCs/>
+                <w:color w:val="000000"/>
+                <w:kern w:val="0"/>
+                <w:szCs w:val="24"/>
+              </w:rPr>
+            </w:pPr>
+          </w:p>
+        </w:tc>
+        <w:tc>
+          <w:tcPr>
+            <w:tcW w:w="1701" w:type="dxa"/>
+            <w:vMerge/>
+            <w:tcBorders>
+              <w:left w:val="nil"/>
+              <w:right w:val="single" w:sz="4" w:space="0" w:color="CDCDCD"/>
+            </w:tcBorders>
+            <w:shd w:val="clear" w:color="000000" w:fill="FFFFFF"/>
+            <w:noWrap/>
+            <w:hideMark/>
+          </w:tcPr>
+          <w:p>
+            <w:pPr>
+              <w:jc w:val="center"/>
+              <w:rPr>
+                <w:rFonts w:asciiTheme="minorEastAsia" w:hAnsiTheme="minorEastAsia" w:cs="Times New Roman"/>
+                <w:color w:val="000000"/>
+                <w:kern w:val="0"/>
+                <w:szCs w:val="24"/>
+              </w:rPr>
+            </w:pPr>
+          </w:p>
+        </w:tc>
+        <w:tc>
+          <w:tcPr>
+            <w:tcW w:w="1560" w:type="dxa"/>
+            <w:vMerge/>
+            <w:tcBorders>
+              <w:left w:val="nil"/>
+              <w:right w:val="single" w:sz="4" w:space="0" w:color="CDCDCD"/>
+            </w:tcBorders>
+            <w:shd w:val="clear" w:color="000000" w:fill="FFFFFF"/>
+            <w:noWrap/>
+            <w:hideMark/>
+          </w:tcPr>
+          <w:p>
+            <w:pPr>
+              <w:jc w:val="center"/>
+              <w:rPr>
+                <w:rFonts w:asciiTheme="minorEastAsia" w:hAnsiTheme="minorEastAsia" w:cs="Times New Roman"/>
+                <w:color w:val="000000"/>
+                <w:kern w:val="0"/>
+                <w:szCs w:val="24"/>
+              </w:rPr>
+            </w:pPr>
+          </w:p>
+        </w:tc>
+        <w:tc>
+          <w:tcPr>
+            <w:tcW w:w="2835" w:type="dxa"/>
+            <w:tcBorders>
+              <w:top w:val="nil"/>
+              <w:left w:val="nil"/>
+              <w:bottom w:val="single" w:sz="4" w:space="0" w:color="CDCDCD"/>
+              <w:right w:val="single" w:sz="4" w:space="0" w:color="CDCDCD"/>
+            </w:tcBorders>
+            <w:shd w:val="clear" w:color="000000" w:fill="FFFFFF"/>
+            <w:noWrap/>
+            <w:hideMark/>
+          </w:tcPr>
+          <w:p>
+            <w:pPr>
+              <w:widowControl/>
+              <w:rPr>
+                <w:rFonts w:asciiTheme="minorEastAsia" w:hAnsiTheme="minorEastAsia" w:cs="Times New Roman"/>
+                <w:color w:val="000000"/>
+                <w:kern w:val="0"/>
+                <w:szCs w:val="24"/>
+              </w:rPr>
+            </w:pPr>
+            <w:proofErr w:type="spellStart"/>
+            <w:r>
+              <w:rPr>
+                <w:rFonts w:asciiTheme="minorEastAsia" w:hAnsiTheme="minorEastAsia" w:cs="HanWangFangSongMedium"/>
+                <w:color w:val="000000"/>
+                <w:kern w:val="0"/>
+                <w:szCs w:val="24"/>
+              </w:rPr>
+              <w:t>實作工具部屬</w:t>
+            </w:r>
+            <w:proofErr w:type="spellEnd"/>
+          </w:p>
+        </w:tc>
+        <w:tc>
+          <w:tcPr>
+            <w:tcW w:w="1842" w:type="dxa"/>
+            <w:tcBorders>
+              <w:top w:val="nil"/>
+              <w:left w:val="nil"/>
+              <w:bottom w:val="single" w:sz="4" w:space="0" w:color="CDCDCD"/>
+              <w:right w:val="single" w:sz="4" w:space="0" w:color="CDCDCD"/>
+            </w:tcBorders>
+            <w:shd w:val="clear" w:color="000000" w:fill="FFFFFF"/>
+            <w:noWrap/>
+            <w:hideMark/>
+          </w:tcPr>
+          <w:p>
+            <w:pPr>
+              <w:widowControl/>
+              <w:rPr>
+                <w:rFonts w:asciiTheme="minorEastAsia" w:hAnsiTheme="minorEastAsia" w:cs="Times New Roman"/>
+                <w:color w:val="000000"/>
+                <w:kern w:val="0"/>
+                <w:szCs w:val="24"/>
+              </w:rPr>
+            </w:pPr>
+            <w:r>
+              <w:rPr>
+                <w:rFonts w:asciiTheme="minorEastAsia" w:hAnsiTheme="minorEastAsia" w:cs="Times New Roman"/>
+                <w:color w:val="000000"/>
+                <w:kern w:val="0"/>
+                <w:szCs w:val="24"/>
+              </w:rPr>
+              <w:t xml:space="preserve">http server </w:t>
+            </w:r>
+            <w:r>
+              <w:rPr>
+                <w:rFonts w:asciiTheme="minorEastAsia" w:hAnsiTheme="minorEastAsia" w:cs="HanWangFangSongMedium"/>
+                <w:color w:val="000000"/>
+                <w:kern w:val="0"/>
+                <w:szCs w:val="24"/>
+              </w:rPr>
+              <w:t>與</w:t>
+            </w:r>
+            <w:r>
+              <w:rPr>
+                <w:rFonts w:asciiTheme="minorEastAsia" w:hAnsiTheme="minorEastAsia" w:cs="Times New Roman"/>
+                <w:color w:val="000000"/>
+                <w:kern w:val="0"/>
+                <w:szCs w:val="24"/>
+              </w:rPr>
+              <w:t xml:space="preserve"> database server </w:t>
+            </w:r>
+            <w:proofErr w:type="spellStart"/>
+            <w:r>
+              <w:rPr>
+                <w:rFonts w:asciiTheme="minorEastAsia" w:hAnsiTheme="minorEastAsia" w:cs="HanWangFangSongMedium"/>
+                <w:color w:val="000000"/>
+                <w:kern w:val="0"/>
+                <w:szCs w:val="24"/>
+              </w:rPr>
+              <w:t>部屬完成</w:t>
+            </w:r>
+            <w:proofErr w:type="spellEnd"/>
+          </w:p>
+        </w:tc>
+      </w:tr>
+      <w:tr>
+        <w:trPr>
+          <w:trHeight w:val="320"/>
+        </w:trPr>
+        <w:tc>
+          <w:tcPr>
+            <w:tcW w:w="582" w:type="dxa"/>
+            <w:vMerge/>
+            <w:tcBorders>
+              <w:left w:val="single" w:sz="4" w:space="0" w:color="CDCDCD"/>
+              <w:bottom w:val="single" w:sz="4" w:space="0" w:color="CDCDCD"/>
+              <w:right w:val="single" w:sz="4" w:space="0" w:color="CDCDCD"/>
+            </w:tcBorders>
+            <w:shd w:val="clear" w:color="000000" w:fill="E6E6E6"/>
+            <w:hideMark/>
+          </w:tcPr>
+          <w:p>
+            <w:pPr>
+              <w:widowControl/>
+              <w:jc w:val="center"/>
+              <w:rPr>
+                <w:rFonts w:asciiTheme="minorEastAsia" w:hAnsiTheme="minorEastAsia" w:cs="Times New Roman"/>
+                <w:b/>
+                <w:bCs/>
+                <w:color w:val="000000"/>
+                <w:kern w:val="0"/>
+                <w:szCs w:val="24"/>
+              </w:rPr>
+            </w:pPr>
+          </w:p>
+        </w:tc>
+        <w:tc>
+          <w:tcPr>
+            <w:tcW w:w="1701" w:type="dxa"/>
+            <w:vMerge/>
+            <w:tcBorders>
+              <w:left w:val="nil"/>
+              <w:bottom w:val="single" w:sz="4" w:space="0" w:color="CDCDCD"/>
+              <w:right w:val="single" w:sz="4" w:space="0" w:color="CDCDCD"/>
+            </w:tcBorders>
+            <w:shd w:val="clear" w:color="000000" w:fill="FFFFFF"/>
+            <w:noWrap/>
+            <w:hideMark/>
+          </w:tcPr>
+          <w:p>
+            <w:pPr>
+              <w:widowControl/>
+              <w:jc w:val="center"/>
+              <w:rPr>
+                <w:rFonts w:asciiTheme="minorEastAsia" w:hAnsiTheme="minorEastAsia" w:cs="Times New Roman"/>
+                <w:color w:val="000000"/>
+                <w:kern w:val="0"/>
+                <w:szCs w:val="24"/>
+              </w:rPr>
+            </w:pPr>
+          </w:p>
+        </w:tc>
+        <w:tc>
+          <w:tcPr>
+            <w:tcW w:w="1560" w:type="dxa"/>
+            <w:vMerge/>
+            <w:tcBorders>
+              <w:left w:val="nil"/>
+              <w:bottom w:val="single" w:sz="4" w:space="0" w:color="CDCDCD"/>
+              <w:right w:val="single" w:sz="4" w:space="0" w:color="CDCDCD"/>
+            </w:tcBorders>
+            <w:shd w:val="clear" w:color="000000" w:fill="FFFFFF"/>
+            <w:noWrap/>
+            <w:hideMark/>
+          </w:tcPr>
+          <w:p>
+            <w:pPr>
+              <w:widowControl/>
+              <w:jc w:val="center"/>
+              <w:rPr>
+                <w:rFonts w:asciiTheme="minorEastAsia" w:hAnsiTheme="minorEastAsia" w:cs="Times New Roman"/>
+                <w:color w:val="000000"/>
+                <w:kern w:val="0"/>
+                <w:szCs w:val="24"/>
+              </w:rPr>
+            </w:pPr>
+          </w:p>
+        </w:tc>
+        <w:tc>
+          <w:tcPr>
+            <w:tcW w:w="2835" w:type="dxa"/>
+            <w:tcBorders>
+              <w:top w:val="nil"/>
+              <w:left w:val="nil"/>
+              <w:bottom w:val="single" w:sz="4" w:space="0" w:color="CDCDCD"/>
+              <w:right w:val="single" w:sz="4" w:space="0" w:color="CDCDCD"/>
+            </w:tcBorders>
+            <w:shd w:val="clear" w:color="000000" w:fill="FFFFFF"/>
+            <w:noWrap/>
+            <w:hideMark/>
+          </w:tcPr>
+          <w:p>
+            <w:pPr>
+              <w:widowControl/>
+              <w:rPr>
+                <w:rFonts w:asciiTheme="minorEastAsia" w:hAnsiTheme="minorEastAsia" w:cs="Times New Roman"/>
+                <w:color w:val="000000"/>
+                <w:kern w:val="0"/>
+                <w:szCs w:val="24"/>
+              </w:rPr>
+            </w:pPr>
+            <w:proofErr w:type="spellStart"/>
+            <w:r>
+              <w:rPr>
+                <w:rFonts w:asciiTheme="minorEastAsia" w:hAnsiTheme="minorEastAsia" w:cs="HanWangFangSongMedium"/>
+                <w:color w:val="000000"/>
+                <w:kern w:val="0"/>
+                <w:szCs w:val="24"/>
+              </w:rPr>
+              <w:t>企劃書結構描述文件</w:t>
+            </w:r>
+            <w:proofErr w:type="spellEnd"/>
+          </w:p>
+        </w:tc>
+        <w:tc>
+          <w:tcPr>
+            <w:tcW w:w="1842" w:type="dxa"/>
+            <w:tcBorders>
+              <w:top w:val="nil"/>
+              <w:left w:val="nil"/>
+              <w:bottom w:val="single" w:sz="4" w:space="0" w:color="CDCDCD"/>
+              <w:right w:val="single" w:sz="4" w:space="0" w:color="CDCDCD"/>
+            </w:tcBorders>
+            <w:shd w:val="clear" w:color="000000" w:fill="FFFFFF"/>
+            <w:noWrap/>
+            <w:hideMark/>
+          </w:tcPr>
+          <w:p>
+            <w:pPr>
+              <w:widowControl/>
+              <w:rPr>
+                <w:rFonts w:asciiTheme="minorEastAsia" w:hAnsiTheme="minorEastAsia" w:cs="Times New Roman"/>
+                <w:color w:val="000000"/>
+                <w:kern w:val="0"/>
+                <w:szCs w:val="24"/>
+              </w:rPr>
+            </w:pPr>
+            <w:proofErr w:type="spellStart"/>
+            <w:r>
+              <w:rPr>
+                <w:rFonts w:asciiTheme="minorEastAsia" w:hAnsiTheme="minorEastAsia" w:cs="HanWangFangSongMedium"/>
+                <w:color w:val="000000"/>
+                <w:kern w:val="0"/>
+                <w:szCs w:val="24"/>
+              </w:rPr>
+              <w:t>文件產出</w:t>
+            </w:r>
+            <w:proofErr w:type="spellEnd"/>
+          </w:p>
+        </w:tc>
+      </w:tr>
+      <w:tr>
+        <w:trPr>
+          <w:trHeight w:val="320"/>
+        </w:trPr>
+        <w:tc>
+          <w:tcPr>
+            <w:tcW w:w="582" w:type="dxa"/>
+            <w:vMerge w:val="restart"/>
+            <w:tcBorders>
+              <w:top w:val="nil"/>
+              <w:left w:val="single" w:sz="4" w:space="0" w:color="CDCDCD"/>
+              <w:right w:val="single" w:sz="4" w:space="0" w:color="CDCDCD"/>
+            </w:tcBorders>
+            <w:shd w:val="clear" w:color="000000" w:fill="E6E6E6"/>
+            <w:hideMark/>
+          </w:tcPr>
+          <w:p>
+            <w:pPr>
+              <w:widowControl/>
+              <w:jc w:val="center"/>
+              <w:rPr>
+                <w:rFonts w:asciiTheme="minorEastAsia" w:hAnsiTheme="minorEastAsia" w:cs="Times New Roman"/>
+                <w:b/>
+                <w:bCs/>
+                <w:color w:val="000000"/>
+                <w:kern w:val="0"/>
+                <w:szCs w:val="24"/>
+              </w:rPr>
+            </w:pPr>
+            <w:r>
+              <w:rPr>
+                <w:rFonts w:asciiTheme="minorEastAsia" w:hAnsiTheme="minorEastAsia" w:cs="Times New Roman"/>
+                <w:b/>
+                <w:bCs/>
+                <w:color w:val="000000"/>
+                <w:kern w:val="0"/>
+                <w:szCs w:val="24"/>
+              </w:rPr>
+              <w:t>2</w:t>
+            </w:r>
+          </w:p>
+          <w:p>
+            <w:pPr>
+              <w:widowControl/>
+              <w:jc w:val="center"/>
+              <w:rPr>
+                <w:rFonts w:asciiTheme="minorEastAsia" w:hAnsiTheme="minorEastAsia" w:cs="Times New Roman"/>
+                <w:b/>
+                <w:bCs/>
+                <w:color w:val="000000"/>
+                <w:kern w:val="0"/>
+                <w:szCs w:val="24"/>
+              </w:rPr>
+            </w:pPr>
+          </w:p>
+          <w:p>
+            <w:pPr>
+              <w:widowControl/>
+              <w:jc w:val="center"/>
+              <w:rPr>
+                <w:rFonts w:asciiTheme="minorEastAsia" w:hAnsiTheme="minorEastAsia" w:cs="Times New Roman"/>
+                <w:b/>
+                <w:bCs/>
+                <w:color w:val="000000"/>
+                <w:kern w:val="0"/>
+                <w:szCs w:val="24"/>
+              </w:rPr>
+            </w:pPr>
+          </w:p>
+          <w:p>
+            <w:pPr>
+              <w:jc w:val="center"/>
+              <w:rPr>
+                <w:rFonts w:asciiTheme="minorEastAsia" w:hAnsiTheme="minorEastAsia" w:cs="Times New Roman"/>
+                <w:b/>
+                <w:bCs/>
+                <w:color w:val="000000"/>
+                <w:kern w:val="0"/>
+                <w:szCs w:val="24"/>
+              </w:rPr>
+            </w:pPr>
+          </w:p>
+        </w:tc>
+        <w:tc>
+          <w:tcPr>
+            <w:tcW w:w="1701" w:type="dxa"/>
+            <w:vMerge w:val="restart"/>
+            <w:tcBorders>
+              <w:top w:val="nil"/>
+              <w:left w:val="nil"/>
+              <w:right w:val="single" w:sz="4" w:space="0" w:color="CDCDCD"/>
+            </w:tcBorders>
+            <w:shd w:val="clear" w:color="000000" w:fill="FFFFFF"/>
+            <w:noWrap/>
+            <w:hideMark/>
+          </w:tcPr>
+          <w:p>
+            <w:pPr>
+              <w:widowControl/>
+              <w:jc w:val="center"/>
+              <w:rPr>
+                <w:rFonts w:asciiTheme="minorEastAsia" w:hAnsiTheme="minorEastAsia" w:cs="Times New Roman"/>
+                <w:color w:val="000000"/>
+                <w:kern w:val="0"/>
+                <w:szCs w:val="24"/>
+              </w:rPr>
+            </w:pPr>
+            <w:proofErr w:type="gramStart"/>
+            <w:r>
+              <w:rPr>
+                <w:rFonts w:asciiTheme="minorEastAsia" w:hAnsiTheme="minorEastAsia" w:cs="Times New Roman"/>
+                <w:color w:val="000000"/>
+                <w:kern w:val="0"/>
+                <w:szCs w:val="24"/>
+              </w:rPr>
+              <w:t>s1</w:t>
+            </w:r>
+            <w:proofErr w:type="gramEnd"/>
+            <w:r>
+              <w:rPr>
+                <w:rFonts w:asciiTheme="minorEastAsia" w:hAnsiTheme="minorEastAsia" w:cs="Times New Roman"/>
+                <w:color w:val="000000"/>
+                <w:kern w:val="0"/>
+                <w:szCs w:val="24"/>
+              </w:rPr>
+              <w:t>-sprint 1</w:t>
+            </w:r>
+          </w:p>
+          <w:p>
+            <w:pPr>
+              <w:widowControl/>
+              <w:jc w:val="center"/>
+              <w:rPr>
+                <w:rFonts w:asciiTheme="minorEastAsia" w:hAnsiTheme="minorEastAsia" w:cs="Times New Roman"/>
+                <w:color w:val="000000"/>
+                <w:kern w:val="0"/>
+                <w:szCs w:val="24"/>
+              </w:rPr>
+            </w:pPr>
+          </w:p>
+          <w:p>
+            <w:pPr>
+              <w:widowControl/>
+              <w:jc w:val="center"/>
+              <w:rPr>
+                <w:rFonts w:asciiTheme="minorEastAsia" w:hAnsiTheme="minorEastAsia" w:cs="Times New Roman"/>
+                <w:color w:val="000000"/>
+                <w:kern w:val="0"/>
+                <w:szCs w:val="24"/>
+              </w:rPr>
+            </w:pPr>
+          </w:p>
+          <w:p>
+            <w:pPr>
+              <w:jc w:val="center"/>
+              <w:rPr>
+                <w:rFonts w:asciiTheme="minorEastAsia" w:hAnsiTheme="minorEastAsia" w:cs="Times New Roman"/>
+                <w:color w:val="000000"/>
+                <w:kern w:val="0"/>
+                <w:szCs w:val="24"/>
+              </w:rPr>
+            </w:pPr>
+          </w:p>
+        </w:tc>
+        <w:tc>
+          <w:tcPr>
+            <w:tcW w:w="1560" w:type="dxa"/>
+            <w:vMerge w:val="restart"/>
+            <w:tcBorders>
+              <w:top w:val="nil"/>
+              <w:left w:val="nil"/>
+              <w:right w:val="single" w:sz="4" w:space="0" w:color="CDCDCD"/>
+            </w:tcBorders>
+            <w:shd w:val="clear" w:color="000000" w:fill="FFFFFF"/>
+            <w:noWrap/>
+            <w:hideMark/>
+          </w:tcPr>
+          <w:p>
+            <w:pPr>
+              <w:widowControl/>
+              <w:jc w:val="center"/>
+              <w:rPr>
+                <w:rFonts w:asciiTheme="minorEastAsia" w:hAnsiTheme="minorEastAsia" w:cs="Times New Roman"/>
+                <w:color w:val="000000"/>
+                <w:kern w:val="0"/>
+                <w:szCs w:val="24"/>
+              </w:rPr>
+            </w:pPr>
+            <w:r>
+              <w:rPr>
+                <w:rFonts w:asciiTheme="minorEastAsia" w:hAnsiTheme="minorEastAsia" w:cs="Times New Roman"/>
+                <w:color w:val="000000"/>
+                <w:kern w:val="0"/>
+                <w:szCs w:val="24"/>
+              </w:rPr>
+              <w:t>10/26/13</w:t>
+            </w:r>
+          </w:p>
+          <w:p>
+            <w:pPr>
+              <w:widowControl/>
+              <w:jc w:val="center"/>
+              <w:rPr>
+                <w:rFonts w:asciiTheme="minorEastAsia" w:hAnsiTheme="minorEastAsia" w:cs="Times New Roman"/>
+                <w:color w:val="000000"/>
+                <w:kern w:val="0"/>
+                <w:szCs w:val="24"/>
+              </w:rPr>
+            </w:pPr>
+          </w:p>
+          <w:p>
+            <w:pPr>
+              <w:widowControl/>
+              <w:jc w:val="center"/>
+              <w:rPr>
+                <w:rFonts w:asciiTheme="minorEastAsia" w:hAnsiTheme="minorEastAsia" w:cs="Times New Roman"/>
+                <w:color w:val="000000"/>
+                <w:kern w:val="0"/>
+                <w:szCs w:val="24"/>
+              </w:rPr>
+            </w:pPr>
+          </w:p>
+          <w:p>
+            <w:pPr>
+              <w:jc w:val="center"/>
+              <w:rPr>
+                <w:rFonts w:asciiTheme="minorEastAsia" w:hAnsiTheme="minorEastAsia" w:cs="Times New Roman"/>
+                <w:color w:val="000000"/>
+                <w:kern w:val="0"/>
+                <w:szCs w:val="24"/>
+              </w:rPr>
+            </w:pPr>
+          </w:p>
+        </w:tc>
+        <w:tc>
+          <w:tcPr>
+            <w:tcW w:w="2835" w:type="dxa"/>
+            <w:tcBorders>
+              <w:top w:val="nil"/>
+              <w:left w:val="nil"/>
+              <w:bottom w:val="single" w:sz="4" w:space="0" w:color="CDCDCD"/>
+              <w:right w:val="single" w:sz="4" w:space="0" w:color="CDCDCD"/>
+            </w:tcBorders>
+            <w:shd w:val="clear" w:color="000000" w:fill="FFFFFF"/>
+            <w:noWrap/>
+            <w:hideMark/>
+          </w:tcPr>
+          <w:p>
+            <w:pPr>
+              <w:widowControl/>
+              <w:rPr>
+                <w:rFonts w:asciiTheme="minorEastAsia" w:hAnsiTheme="minorEastAsia" w:cs="Times New Roman"/>
+                <w:color w:val="000000"/>
+                <w:kern w:val="0"/>
+                <w:szCs w:val="24"/>
+              </w:rPr>
+            </w:pPr>
+            <w:proofErr w:type="spellStart"/>
+            <w:r>
+              <w:rPr>
+                <w:rFonts w:asciiTheme="minorEastAsia" w:hAnsiTheme="minorEastAsia" w:cs="HanWangFangSongMedium"/>
+                <w:color w:val="000000"/>
+                <w:kern w:val="0"/>
+                <w:szCs w:val="24"/>
+              </w:rPr>
+              <w:t>資料模型</w:t>
+            </w:r>
+            <w:proofErr w:type="spellEnd"/>
+          </w:p>
+        </w:tc>
+        <w:tc>
+          <w:tcPr>
+            <w:tcW w:w="1842" w:type="dxa"/>
+            <w:tcBorders>
+              <w:top w:val="nil"/>
+              <w:left w:val="nil"/>
+              <w:bottom w:val="single" w:sz="4" w:space="0" w:color="CDCDCD"/>
+              <w:right w:val="single" w:sz="4" w:space="0" w:color="CDCDCD"/>
+            </w:tcBorders>
+            <w:shd w:val="clear" w:color="000000" w:fill="FFFFFF"/>
+            <w:noWrap/>
+            <w:hideMark/>
+          </w:tcPr>
+          <w:p>
+            <w:pPr>
+              <w:widowControl/>
+              <w:rPr>
+                <w:rFonts w:asciiTheme="minorEastAsia" w:hAnsiTheme="minorEastAsia" w:cs="Times New Roman"/>
+                <w:color w:val="000000"/>
+                <w:kern w:val="0"/>
+                <w:szCs w:val="24"/>
+              </w:rPr>
+            </w:pPr>
+            <w:r>
+              <w:rPr>
+                <w:rFonts w:asciiTheme="minorEastAsia" w:hAnsiTheme="minorEastAsia" w:cs="HanWangFangSongMedium"/>
+                <w:color w:val="000000"/>
+                <w:kern w:val="0"/>
+                <w:szCs w:val="24"/>
+              </w:rPr>
+              <w:t xml:space="preserve">　</w:t>
+            </w:r>
+          </w:p>
+        </w:tc>
+      </w:tr>
+      <w:tr>
+        <w:trPr>
+          <w:trHeight w:val="320"/>
+        </w:trPr>
+        <w:tc>
+          <w:tcPr>
+            <w:tcW w:w="582" w:type="dxa"/>
+            <w:vMerge/>
+            <w:tcBorders>
+              <w:left w:val="single" w:sz="4" w:space="0" w:color="CDCDCD"/>
+              <w:right w:val="single" w:sz="4" w:space="0" w:color="CDCDCD"/>
+            </w:tcBorders>
+            <w:shd w:val="clear" w:color="000000" w:fill="E6E6E6"/>
+            <w:hideMark/>
+          </w:tcPr>
+          <w:p>
+            <w:pPr>
+              <w:jc w:val="center"/>
+              <w:rPr>
+                <w:rFonts w:asciiTheme="minorEastAsia" w:hAnsiTheme="minorEastAsia" w:cs="Times New Roman"/>
+                <w:b/>
+                <w:bCs/>
+                <w:color w:val="000000"/>
+                <w:kern w:val="0"/>
+                <w:szCs w:val="24"/>
+              </w:rPr>
+            </w:pPr>
+          </w:p>
+        </w:tc>
+        <w:tc>
+          <w:tcPr>
+            <w:tcW w:w="1701" w:type="dxa"/>
+            <w:vMerge/>
+            <w:tcBorders>
+              <w:left w:val="nil"/>
+              <w:right w:val="single" w:sz="4" w:space="0" w:color="CDCDCD"/>
+            </w:tcBorders>
+            <w:shd w:val="clear" w:color="000000" w:fill="FFFFFF"/>
+            <w:noWrap/>
+            <w:hideMark/>
+          </w:tcPr>
+          <w:p>
+            <w:pPr>
+              <w:jc w:val="center"/>
+              <w:rPr>
+                <w:rFonts w:asciiTheme="minorEastAsia" w:hAnsiTheme="minorEastAsia" w:cs="Times New Roman"/>
+                <w:color w:val="000000"/>
+                <w:kern w:val="0"/>
+                <w:szCs w:val="24"/>
+              </w:rPr>
+            </w:pPr>
+          </w:p>
+        </w:tc>
+        <w:tc>
+          <w:tcPr>
+            <w:tcW w:w="1560" w:type="dxa"/>
+            <w:vMerge/>
+            <w:tcBorders>
+              <w:left w:val="nil"/>
+              <w:right w:val="single" w:sz="4" w:space="0" w:color="CDCDCD"/>
+            </w:tcBorders>
+            <w:shd w:val="clear" w:color="000000" w:fill="FFFFFF"/>
+            <w:noWrap/>
+            <w:hideMark/>
+          </w:tcPr>
+          <w:p>
+            <w:pPr>
+              <w:jc w:val="center"/>
+              <w:rPr>
+                <w:rFonts w:asciiTheme="minorEastAsia" w:hAnsiTheme="minorEastAsia" w:cs="Times New Roman"/>
+                <w:color w:val="000000"/>
+                <w:kern w:val="0"/>
+                <w:szCs w:val="24"/>
+              </w:rPr>
+            </w:pPr>
+          </w:p>
+        </w:tc>
+        <w:tc>
+          <w:tcPr>
+            <w:tcW w:w="2835" w:type="dxa"/>
+            <w:tcBorders>
+              <w:top w:val="nil"/>
+              <w:left w:val="nil"/>
+              <w:bottom w:val="single" w:sz="4" w:space="0" w:color="CDCDCD"/>
+              <w:right w:val="single" w:sz="4" w:space="0" w:color="CDCDCD"/>
+            </w:tcBorders>
+            <w:shd w:val="clear" w:color="000000" w:fill="FFFFFF"/>
+            <w:noWrap/>
+            <w:hideMark/>
+          </w:tcPr>
+          <w:p>
+            <w:pPr>
+              <w:widowControl/>
+              <w:rPr>
+                <w:rFonts w:asciiTheme="minorEastAsia" w:hAnsiTheme="minorEastAsia" w:cs="Times New Roman"/>
+                <w:color w:val="000000"/>
+                <w:kern w:val="0"/>
+                <w:szCs w:val="24"/>
+              </w:rPr>
+            </w:pPr>
+            <w:proofErr w:type="spellStart"/>
+            <w:r>
+              <w:rPr>
+                <w:rFonts w:asciiTheme="minorEastAsia" w:hAnsiTheme="minorEastAsia" w:cs="HanWangFangSongMedium"/>
+                <w:color w:val="000000"/>
+                <w:kern w:val="0"/>
+                <w:szCs w:val="24"/>
+              </w:rPr>
+              <w:t>企劃書</w:t>
+            </w:r>
+            <w:proofErr w:type="spellEnd"/>
+            <w:r>
+              <w:rPr>
+                <w:rFonts w:asciiTheme="minorEastAsia" w:hAnsiTheme="minorEastAsia" w:cs="Times New Roman"/>
+                <w:color w:val="000000"/>
+                <w:kern w:val="0"/>
+                <w:szCs w:val="24"/>
+              </w:rPr>
+              <w:t xml:space="preserve"> - </w:t>
+            </w:r>
+            <w:proofErr w:type="spellStart"/>
+            <w:r>
+              <w:rPr>
+                <w:rFonts w:asciiTheme="minorEastAsia" w:hAnsiTheme="minorEastAsia" w:cs="HanWangFangSongMedium"/>
+                <w:color w:val="000000"/>
+                <w:kern w:val="0"/>
+                <w:szCs w:val="24"/>
+              </w:rPr>
+              <w:t>背景描述</w:t>
+            </w:r>
+            <w:proofErr w:type="spellEnd"/>
+          </w:p>
+        </w:tc>
+        <w:tc>
+          <w:tcPr>
+            <w:tcW w:w="1842" w:type="dxa"/>
+            <w:tcBorders>
+              <w:top w:val="nil"/>
+              <w:left w:val="nil"/>
+              <w:bottom w:val="single" w:sz="4" w:space="0" w:color="CDCDCD"/>
+              <w:right w:val="single" w:sz="4" w:space="0" w:color="CDCDCD"/>
+            </w:tcBorders>
+            <w:shd w:val="clear" w:color="000000" w:fill="FFFFFF"/>
+            <w:noWrap/>
+            <w:hideMark/>
+          </w:tcPr>
+          <w:p>
+            <w:pPr>
+              <w:widowControl/>
+              <w:rPr>
+                <w:rFonts w:asciiTheme="minorEastAsia" w:hAnsiTheme="minorEastAsia" w:cs="Times New Roman"/>
+                <w:color w:val="000000"/>
+                <w:kern w:val="0"/>
+                <w:szCs w:val="24"/>
+              </w:rPr>
+            </w:pPr>
+            <w:proofErr w:type="spellStart"/>
+            <w:r>
+              <w:rPr>
+                <w:rFonts w:asciiTheme="minorEastAsia" w:hAnsiTheme="minorEastAsia" w:cs="HanWangFangSongMedium"/>
+                <w:color w:val="000000"/>
+                <w:kern w:val="0"/>
+                <w:szCs w:val="24"/>
+              </w:rPr>
+              <w:t>文件產出</w:t>
+            </w:r>
+            <w:proofErr w:type="spellEnd"/>
+          </w:p>
+        </w:tc>
+      </w:tr>
+      <w:tr>
+        <w:trPr>
+          <w:trHeight w:val="320"/>
+        </w:trPr>
+        <w:tc>
+          <w:tcPr>
+            <w:tcW w:w="582" w:type="dxa"/>
+            <w:vMerge/>
+            <w:tcBorders>
+              <w:left w:val="single" w:sz="4" w:space="0" w:color="CDCDCD"/>
+              <w:right w:val="single" w:sz="4" w:space="0" w:color="CDCDCD"/>
+            </w:tcBorders>
+            <w:shd w:val="clear" w:color="000000" w:fill="E6E6E6"/>
+            <w:hideMark/>
+          </w:tcPr>
+          <w:p>
+            <w:pPr>
+              <w:jc w:val="center"/>
+              <w:rPr>
+                <w:rFonts w:asciiTheme="minorEastAsia" w:hAnsiTheme="minorEastAsia" w:cs="Times New Roman"/>
+                <w:b/>
+                <w:bCs/>
+                <w:color w:val="000000"/>
+                <w:kern w:val="0"/>
+                <w:szCs w:val="24"/>
+              </w:rPr>
+            </w:pPr>
+          </w:p>
+        </w:tc>
+        <w:tc>
+          <w:tcPr>
+            <w:tcW w:w="1701" w:type="dxa"/>
+            <w:vMerge/>
+            <w:tcBorders>
+              <w:left w:val="nil"/>
+              <w:right w:val="single" w:sz="4" w:space="0" w:color="CDCDCD"/>
+            </w:tcBorders>
+            <w:shd w:val="clear" w:color="000000" w:fill="FFFFFF"/>
+            <w:noWrap/>
+            <w:hideMark/>
+          </w:tcPr>
+          <w:p>
+            <w:pPr>
+              <w:jc w:val="center"/>
+              <w:rPr>
+                <w:rFonts w:asciiTheme="minorEastAsia" w:hAnsiTheme="minorEastAsia" w:cs="Times New Roman"/>
+                <w:color w:val="000000"/>
+                <w:kern w:val="0"/>
+                <w:szCs w:val="24"/>
+              </w:rPr>
+            </w:pPr>
+          </w:p>
+        </w:tc>
+        <w:tc>
+          <w:tcPr>
+            <w:tcW w:w="1560" w:type="dxa"/>
+            <w:vMerge/>
+            <w:tcBorders>
+              <w:left w:val="nil"/>
+              <w:right w:val="single" w:sz="4" w:space="0" w:color="CDCDCD"/>
+            </w:tcBorders>
+            <w:shd w:val="clear" w:color="000000" w:fill="FFFFFF"/>
+            <w:noWrap/>
+            <w:hideMark/>
+          </w:tcPr>
+          <w:p>
+            <w:pPr>
+              <w:jc w:val="center"/>
+              <w:rPr>
+                <w:rFonts w:asciiTheme="minorEastAsia" w:hAnsiTheme="minorEastAsia" w:cs="Times New Roman"/>
+                <w:color w:val="000000"/>
+                <w:kern w:val="0"/>
+                <w:szCs w:val="24"/>
+              </w:rPr>
+            </w:pPr>
+          </w:p>
+        </w:tc>
+        <w:tc>
+          <w:tcPr>
+            <w:tcW w:w="2835" w:type="dxa"/>
+            <w:tcBorders>
+              <w:top w:val="nil"/>
+              <w:left w:val="nil"/>
+              <w:bottom w:val="single" w:sz="4" w:space="0" w:color="CDCDCD"/>
+              <w:right w:val="single" w:sz="4" w:space="0" w:color="CDCDCD"/>
+            </w:tcBorders>
+            <w:shd w:val="clear" w:color="000000" w:fill="FFFFFF"/>
+            <w:noWrap/>
+            <w:hideMark/>
+          </w:tcPr>
+          <w:p>
+            <w:pPr>
+              <w:widowControl/>
+              <w:rPr>
+                <w:rFonts w:asciiTheme="minorEastAsia" w:hAnsiTheme="minorEastAsia" w:cs="Times New Roman"/>
+                <w:color w:val="000000"/>
+                <w:kern w:val="0"/>
+                <w:szCs w:val="24"/>
+              </w:rPr>
+            </w:pPr>
+            <w:proofErr w:type="spellStart"/>
+            <w:r>
+              <w:rPr>
+                <w:rFonts w:asciiTheme="minorEastAsia" w:hAnsiTheme="minorEastAsia" w:cs="HanWangFangSongMedium"/>
+                <w:color w:val="000000"/>
+                <w:kern w:val="0"/>
+                <w:szCs w:val="24"/>
+              </w:rPr>
+              <w:t>企劃書</w:t>
+            </w:r>
+            <w:proofErr w:type="spellEnd"/>
+            <w:r>
+              <w:rPr>
+                <w:rFonts w:asciiTheme="minorEastAsia" w:hAnsiTheme="minorEastAsia" w:cs="Times New Roman"/>
+                <w:color w:val="000000"/>
+                <w:kern w:val="0"/>
+                <w:szCs w:val="24"/>
+              </w:rPr>
+              <w:t xml:space="preserve"> - </w:t>
+            </w:r>
+            <w:proofErr w:type="spellStart"/>
+            <w:r>
+              <w:rPr>
+                <w:rFonts w:asciiTheme="minorEastAsia" w:hAnsiTheme="minorEastAsia" w:cs="HanWangFangSongMedium"/>
+                <w:color w:val="000000"/>
+                <w:kern w:val="0"/>
+                <w:szCs w:val="24"/>
+              </w:rPr>
+              <w:t>解決方案</w:t>
+            </w:r>
+            <w:proofErr w:type="spellEnd"/>
+          </w:p>
+        </w:tc>
+        <w:tc>
+          <w:tcPr>
+            <w:tcW w:w="1842" w:type="dxa"/>
+            <w:tcBorders>
+              <w:top w:val="nil"/>
+              <w:left w:val="nil"/>
+              <w:bottom w:val="single" w:sz="4" w:space="0" w:color="CDCDCD"/>
+              <w:right w:val="single" w:sz="4" w:space="0" w:color="CDCDCD"/>
+            </w:tcBorders>
+            <w:shd w:val="clear" w:color="000000" w:fill="FFFFFF"/>
+            <w:noWrap/>
+            <w:hideMark/>
+          </w:tcPr>
+          <w:p>
+            <w:pPr>
+              <w:widowControl/>
+              <w:rPr>
+                <w:rFonts w:asciiTheme="minorEastAsia" w:hAnsiTheme="minorEastAsia" w:cs="Times New Roman"/>
+                <w:color w:val="000000"/>
+                <w:kern w:val="0"/>
+                <w:szCs w:val="24"/>
+              </w:rPr>
+            </w:pPr>
+            <w:proofErr w:type="spellStart"/>
+            <w:r>
+              <w:rPr>
+                <w:rFonts w:asciiTheme="minorEastAsia" w:hAnsiTheme="minorEastAsia" w:cs="HanWangFangSongMedium"/>
+                <w:color w:val="000000"/>
+                <w:kern w:val="0"/>
+                <w:szCs w:val="24"/>
+              </w:rPr>
+              <w:t>文件產出</w:t>
+            </w:r>
+            <w:proofErr w:type="spellEnd"/>
+          </w:p>
+        </w:tc>
+      </w:tr>
+      <w:tr>
+        <w:trPr>
+          <w:trHeight w:val="320"/>
+        </w:trPr>
+        <w:tc>
+          <w:tcPr>
+            <w:tcW w:w="582" w:type="dxa"/>
+            <w:vMerge/>
+            <w:tcBorders>
+              <w:left w:val="single" w:sz="4" w:space="0" w:color="CDCDCD"/>
+              <w:bottom w:val="single" w:sz="4" w:space="0" w:color="CDCDCD"/>
+              <w:right w:val="single" w:sz="4" w:space="0" w:color="CDCDCD"/>
+            </w:tcBorders>
+            <w:shd w:val="clear" w:color="000000" w:fill="E6E6E6"/>
+            <w:hideMark/>
+          </w:tcPr>
+          <w:p>
+            <w:pPr>
+              <w:widowControl/>
+              <w:jc w:val="center"/>
+              <w:rPr>
+                <w:rFonts w:asciiTheme="minorEastAsia" w:hAnsiTheme="minorEastAsia" w:cs="Times New Roman"/>
+                <w:b/>
+                <w:bCs/>
+                <w:color w:val="000000"/>
+                <w:kern w:val="0"/>
+                <w:szCs w:val="24"/>
+              </w:rPr>
+            </w:pPr>
+          </w:p>
+        </w:tc>
+        <w:tc>
+          <w:tcPr>
+            <w:tcW w:w="1701" w:type="dxa"/>
+            <w:vMerge/>
+            <w:tcBorders>
+              <w:left w:val="nil"/>
+              <w:bottom w:val="single" w:sz="4" w:space="0" w:color="CDCDCD"/>
+              <w:right w:val="single" w:sz="4" w:space="0" w:color="CDCDCD"/>
+            </w:tcBorders>
+            <w:shd w:val="clear" w:color="000000" w:fill="FFFFFF"/>
+            <w:noWrap/>
+            <w:hideMark/>
+          </w:tcPr>
+          <w:p>
+            <w:pPr>
+              <w:widowControl/>
+              <w:jc w:val="center"/>
+              <w:rPr>
+                <w:rFonts w:asciiTheme="minorEastAsia" w:hAnsiTheme="minorEastAsia" w:cs="Times New Roman"/>
+                <w:color w:val="000000"/>
+                <w:kern w:val="0"/>
+                <w:szCs w:val="24"/>
+              </w:rPr>
+            </w:pPr>
+          </w:p>
+        </w:tc>
+        <w:tc>
+          <w:tcPr>
+            <w:tcW w:w="1560" w:type="dxa"/>
+            <w:vMerge/>
+            <w:tcBorders>
+              <w:left w:val="nil"/>
+              <w:bottom w:val="single" w:sz="4" w:space="0" w:color="CDCDCD"/>
+              <w:right w:val="single" w:sz="4" w:space="0" w:color="CDCDCD"/>
+            </w:tcBorders>
+            <w:shd w:val="clear" w:color="000000" w:fill="FFFFFF"/>
+            <w:noWrap/>
+            <w:hideMark/>
+          </w:tcPr>
+          <w:p>
+            <w:pPr>
+              <w:widowControl/>
+              <w:jc w:val="center"/>
+              <w:rPr>
+                <w:rFonts w:asciiTheme="minorEastAsia" w:hAnsiTheme="minorEastAsia" w:cs="Times New Roman"/>
+                <w:color w:val="000000"/>
+                <w:kern w:val="0"/>
+                <w:szCs w:val="24"/>
+              </w:rPr>
+            </w:pPr>
+          </w:p>
+        </w:tc>
+        <w:tc>
+          <w:tcPr>
+            <w:tcW w:w="2835" w:type="dxa"/>
+            <w:tcBorders>
+              <w:top w:val="nil"/>
+              <w:left w:val="nil"/>
+              <w:bottom w:val="single" w:sz="4" w:space="0" w:color="CDCDCD"/>
+              <w:right w:val="single" w:sz="4" w:space="0" w:color="CDCDCD"/>
+            </w:tcBorders>
+            <w:shd w:val="clear" w:color="000000" w:fill="FFFFFF"/>
+            <w:noWrap/>
+            <w:hideMark/>
+          </w:tcPr>
+          <w:p>
+            <w:pPr>
+              <w:widowControl/>
+              <w:rPr>
+                <w:rFonts w:asciiTheme="minorEastAsia" w:hAnsiTheme="minorEastAsia" w:cs="Times New Roman"/>
+                <w:color w:val="000000"/>
+                <w:kern w:val="0"/>
+                <w:szCs w:val="24"/>
+              </w:rPr>
+            </w:pPr>
+            <w:proofErr w:type="spellStart"/>
+            <w:r>
+              <w:rPr>
+                <w:rFonts w:asciiTheme="minorEastAsia" w:hAnsiTheme="minorEastAsia" w:cs="HanWangFangSongMedium"/>
+                <w:color w:val="000000"/>
+                <w:kern w:val="0"/>
+                <w:szCs w:val="24"/>
+              </w:rPr>
+              <w:t>企劃書</w:t>
+            </w:r>
+            <w:proofErr w:type="spellEnd"/>
+            <w:r>
+              <w:rPr>
+                <w:rFonts w:asciiTheme="minorEastAsia" w:hAnsiTheme="minorEastAsia" w:cs="Times New Roman"/>
+                <w:color w:val="000000"/>
+                <w:kern w:val="0"/>
+                <w:szCs w:val="24"/>
+              </w:rPr>
+              <w:t xml:space="preserve"> - </w:t>
+            </w:r>
+            <w:proofErr w:type="spellStart"/>
+            <w:r>
+              <w:rPr>
+                <w:rFonts w:asciiTheme="minorEastAsia" w:hAnsiTheme="minorEastAsia" w:cs="HanWangFangSongMedium"/>
+                <w:color w:val="000000"/>
+                <w:kern w:val="0"/>
+                <w:szCs w:val="24"/>
+              </w:rPr>
+              <w:t>系統描述</w:t>
+            </w:r>
+            <w:proofErr w:type="spellEnd"/>
+          </w:p>
+        </w:tc>
+        <w:tc>
+          <w:tcPr>
+            <w:tcW w:w="1842" w:type="dxa"/>
+            <w:tcBorders>
+              <w:top w:val="nil"/>
+              <w:left w:val="nil"/>
+              <w:bottom w:val="single" w:sz="4" w:space="0" w:color="CDCDCD"/>
+              <w:right w:val="single" w:sz="4" w:space="0" w:color="CDCDCD"/>
+            </w:tcBorders>
+            <w:shd w:val="clear" w:color="000000" w:fill="FFFFFF"/>
+            <w:noWrap/>
+            <w:hideMark/>
+          </w:tcPr>
+          <w:p>
+            <w:pPr>
+              <w:widowControl/>
+              <w:rPr>
+                <w:rFonts w:asciiTheme="minorEastAsia" w:hAnsiTheme="minorEastAsia" w:cs="Times New Roman"/>
+                <w:color w:val="000000"/>
+                <w:kern w:val="0"/>
+                <w:szCs w:val="24"/>
+              </w:rPr>
+            </w:pPr>
+            <w:proofErr w:type="spellStart"/>
+            <w:r>
+              <w:rPr>
+                <w:rFonts w:asciiTheme="minorEastAsia" w:hAnsiTheme="minorEastAsia" w:cs="HanWangFangSongMedium"/>
+                <w:color w:val="000000"/>
+                <w:kern w:val="0"/>
+                <w:szCs w:val="24"/>
+              </w:rPr>
+              <w:t>文件產出</w:t>
+            </w:r>
+            <w:proofErr w:type="spellEnd"/>
+          </w:p>
+        </w:tc>
+      </w:tr>
+      <w:tr>
+        <w:trPr>
+          <w:trHeight w:val="320"/>
+        </w:trPr>
+        <w:tc>
+          <w:tcPr>
+            <w:tcW w:w="582" w:type="dxa"/>
+            <w:vMerge w:val="restart"/>
+            <w:tcBorders>
+              <w:top w:val="nil"/>
+              <w:left w:val="single" w:sz="4" w:space="0" w:color="CDCDCD"/>
+              <w:right w:val="single" w:sz="4" w:space="0" w:color="CDCDCD"/>
+            </w:tcBorders>
+            <w:shd w:val="clear" w:color="000000" w:fill="E6E6E6"/>
+            <w:hideMark/>
+          </w:tcPr>
+          <w:p>
+            <w:pPr>
+              <w:widowControl/>
+              <w:jc w:val="center"/>
+              <w:rPr>
+                <w:rFonts w:asciiTheme="minorEastAsia" w:hAnsiTheme="minorEastAsia" w:cs="Times New Roman"/>
+                <w:b/>
+                <w:bCs/>
+                <w:color w:val="000000"/>
+                <w:kern w:val="0"/>
+                <w:szCs w:val="24"/>
+              </w:rPr>
+            </w:pPr>
+            <w:r>
+              <w:rPr>
+                <w:rFonts w:asciiTheme="minorEastAsia" w:hAnsiTheme="minorEastAsia" w:cs="Times New Roman"/>
+                <w:b/>
+                <w:bCs/>
+                <w:color w:val="000000"/>
+                <w:kern w:val="0"/>
+                <w:szCs w:val="24"/>
+              </w:rPr>
+              <w:t>3</w:t>
+            </w:r>
+          </w:p>
+          <w:p>
+            <w:pPr>
+              <w:widowControl/>
+              <w:jc w:val="center"/>
+              <w:rPr>
+                <w:rFonts w:asciiTheme="minorEastAsia" w:hAnsiTheme="minorEastAsia" w:cs="Times New Roman"/>
+                <w:b/>
+                <w:bCs/>
+                <w:color w:val="000000"/>
+                <w:kern w:val="0"/>
+                <w:szCs w:val="24"/>
+              </w:rPr>
+            </w:pPr>
+          </w:p>
+          <w:p>
+            <w:pPr>
+              <w:jc w:val="center"/>
+              <w:rPr>
+                <w:rFonts w:asciiTheme="minorEastAsia" w:hAnsiTheme="minorEastAsia" w:cs="Times New Roman"/>
+                <w:b/>
+                <w:bCs/>
+                <w:color w:val="000000"/>
+                <w:kern w:val="0"/>
+                <w:szCs w:val="24"/>
+              </w:rPr>
+            </w:pPr>
+          </w:p>
+        </w:tc>
+        <w:tc>
+          <w:tcPr>
+            <w:tcW w:w="1701" w:type="dxa"/>
+            <w:vMerge w:val="restart"/>
+            <w:tcBorders>
+              <w:top w:val="nil"/>
+              <w:left w:val="nil"/>
+              <w:right w:val="single" w:sz="4" w:space="0" w:color="CDCDCD"/>
+            </w:tcBorders>
+            <w:shd w:val="clear" w:color="000000" w:fill="FFFFFF"/>
+            <w:noWrap/>
+            <w:hideMark/>
+          </w:tcPr>
+          <w:p>
+            <w:pPr>
+              <w:widowControl/>
+              <w:jc w:val="center"/>
+              <w:rPr>
+                <w:rFonts w:asciiTheme="minorEastAsia" w:hAnsiTheme="minorEastAsia" w:cs="Times New Roman"/>
+                <w:color w:val="000000"/>
+                <w:kern w:val="0"/>
+                <w:szCs w:val="24"/>
+              </w:rPr>
+            </w:pPr>
+            <w:proofErr w:type="gramStart"/>
+            <w:r>
+              <w:rPr>
+                <w:rFonts w:asciiTheme="minorEastAsia" w:hAnsiTheme="minorEastAsia" w:cs="Times New Roman"/>
+                <w:color w:val="000000"/>
+                <w:kern w:val="0"/>
+                <w:szCs w:val="24"/>
+              </w:rPr>
+              <w:t>s1</w:t>
+            </w:r>
+            <w:proofErr w:type="gramEnd"/>
+            <w:r>
+              <w:rPr>
+                <w:rFonts w:asciiTheme="minorEastAsia" w:hAnsiTheme="minorEastAsia" w:cs="Times New Roman"/>
+                <w:color w:val="000000"/>
+                <w:kern w:val="0"/>
+                <w:szCs w:val="24"/>
+              </w:rPr>
+              <w:t>-release doc</w:t>
+            </w:r>
+          </w:p>
+          <w:p>
+            <w:pPr>
+              <w:widowControl/>
+              <w:jc w:val="center"/>
+              <w:rPr>
+                <w:rFonts w:asciiTheme="minorEastAsia" w:hAnsiTheme="minorEastAsia" w:cs="Times New Roman"/>
+                <w:color w:val="000000"/>
+                <w:kern w:val="0"/>
+                <w:szCs w:val="24"/>
+              </w:rPr>
+            </w:pPr>
+          </w:p>
+          <w:p>
+            <w:pPr>
+              <w:jc w:val="center"/>
+              <w:rPr>
+                <w:rFonts w:asciiTheme="minorEastAsia" w:hAnsiTheme="minorEastAsia" w:cs="Times New Roman"/>
+                <w:color w:val="000000"/>
+                <w:kern w:val="0"/>
+                <w:szCs w:val="24"/>
+              </w:rPr>
+            </w:pPr>
+          </w:p>
+        </w:tc>
+        <w:tc>
+          <w:tcPr>
+            <w:tcW w:w="1560" w:type="dxa"/>
+            <w:vMerge w:val="restart"/>
+            <w:tcBorders>
+              <w:top w:val="nil"/>
+              <w:left w:val="nil"/>
+              <w:right w:val="single" w:sz="4" w:space="0" w:color="CDCDCD"/>
+            </w:tcBorders>
+            <w:shd w:val="clear" w:color="000000" w:fill="FFFFFF"/>
+            <w:noWrap/>
+            <w:hideMark/>
+          </w:tcPr>
+          <w:p>
+            <w:pPr>
+              <w:widowControl/>
+              <w:jc w:val="center"/>
+              <w:rPr>
+                <w:rFonts w:asciiTheme="minorEastAsia" w:hAnsiTheme="minorEastAsia" w:cs="Times New Roman"/>
+                <w:color w:val="000000"/>
+                <w:kern w:val="0"/>
+                <w:szCs w:val="24"/>
+              </w:rPr>
+            </w:pPr>
+            <w:r>
+              <w:rPr>
+                <w:rFonts w:asciiTheme="minorEastAsia" w:hAnsiTheme="minorEastAsia" w:cs="Times New Roman"/>
+                <w:color w:val="000000"/>
+                <w:kern w:val="0"/>
+                <w:szCs w:val="24"/>
+              </w:rPr>
+              <w:t>10/28/13</w:t>
+            </w:r>
+          </w:p>
+          <w:p>
+            <w:pPr>
+              <w:widowControl/>
+              <w:jc w:val="center"/>
+              <w:rPr>
+                <w:rFonts w:asciiTheme="minorEastAsia" w:hAnsiTheme="minorEastAsia" w:cs="Times New Roman"/>
+                <w:color w:val="000000"/>
+                <w:kern w:val="0"/>
+                <w:szCs w:val="24"/>
+              </w:rPr>
+            </w:pPr>
+          </w:p>
+          <w:p>
+            <w:pPr>
+              <w:jc w:val="center"/>
+              <w:rPr>
+                <w:rFonts w:asciiTheme="minorEastAsia" w:hAnsiTheme="minorEastAsia" w:cs="Times New Roman"/>
+                <w:color w:val="000000"/>
+                <w:kern w:val="0"/>
+                <w:szCs w:val="24"/>
+              </w:rPr>
+            </w:pPr>
+          </w:p>
+        </w:tc>
+        <w:tc>
+          <w:tcPr>
+            <w:tcW w:w="2835" w:type="dxa"/>
+            <w:tcBorders>
+              <w:top w:val="nil"/>
+              <w:left w:val="nil"/>
+              <w:bottom w:val="single" w:sz="4" w:space="0" w:color="CDCDCD"/>
+              <w:right w:val="single" w:sz="4" w:space="0" w:color="CDCDCD"/>
+            </w:tcBorders>
+            <w:shd w:val="clear" w:color="000000" w:fill="FFFFFF"/>
+            <w:noWrap/>
+            <w:hideMark/>
+          </w:tcPr>
+          <w:p>
+            <w:pPr>
+              <w:widowControl/>
+              <w:rPr>
+                <w:rFonts w:asciiTheme="minorEastAsia" w:hAnsiTheme="minorEastAsia" w:cs="Times New Roman"/>
+                <w:color w:val="000000"/>
+                <w:kern w:val="0"/>
+                <w:szCs w:val="24"/>
+              </w:rPr>
+            </w:pPr>
+            <w:proofErr w:type="spellStart"/>
+            <w:r>
+              <w:rPr>
+                <w:rFonts w:asciiTheme="minorEastAsia" w:hAnsiTheme="minorEastAsia" w:cs="HanWangFangSongMedium"/>
+                <w:color w:val="000000"/>
+                <w:kern w:val="0"/>
+                <w:szCs w:val="24"/>
+              </w:rPr>
+              <w:t>企劃書</w:t>
+            </w:r>
+            <w:proofErr w:type="spellEnd"/>
+            <w:r>
+              <w:rPr>
+                <w:rFonts w:asciiTheme="minorEastAsia" w:hAnsiTheme="minorEastAsia" w:cs="Times New Roman"/>
+                <w:color w:val="000000"/>
+                <w:kern w:val="0"/>
+                <w:szCs w:val="24"/>
+              </w:rPr>
+              <w:t xml:space="preserve"> - </w:t>
+            </w:r>
+            <w:proofErr w:type="spellStart"/>
+            <w:r>
+              <w:rPr>
+                <w:rFonts w:asciiTheme="minorEastAsia" w:hAnsiTheme="minorEastAsia" w:cs="HanWangFangSongMedium"/>
+                <w:color w:val="000000"/>
+                <w:kern w:val="0"/>
+                <w:szCs w:val="24"/>
+              </w:rPr>
+              <w:t>組織管理</w:t>
+            </w:r>
+            <w:proofErr w:type="spellEnd"/>
+          </w:p>
+        </w:tc>
+        <w:tc>
+          <w:tcPr>
+            <w:tcW w:w="1842" w:type="dxa"/>
+            <w:tcBorders>
+              <w:top w:val="nil"/>
+              <w:left w:val="nil"/>
+              <w:bottom w:val="single" w:sz="4" w:space="0" w:color="CDCDCD"/>
+              <w:right w:val="single" w:sz="4" w:space="0" w:color="CDCDCD"/>
+            </w:tcBorders>
+            <w:shd w:val="clear" w:color="000000" w:fill="FFFFFF"/>
+            <w:noWrap/>
+            <w:hideMark/>
+          </w:tcPr>
+          <w:p>
+            <w:pPr>
+              <w:widowControl/>
+              <w:rPr>
+                <w:rFonts w:asciiTheme="minorEastAsia" w:hAnsiTheme="minorEastAsia" w:cs="Times New Roman"/>
+                <w:color w:val="000000"/>
+                <w:kern w:val="0"/>
+                <w:szCs w:val="24"/>
+              </w:rPr>
+            </w:pPr>
+            <w:proofErr w:type="spellStart"/>
+            <w:r>
+              <w:rPr>
+                <w:rFonts w:asciiTheme="minorEastAsia" w:hAnsiTheme="minorEastAsia" w:cs="HanWangFangSongMedium"/>
+                <w:color w:val="000000"/>
+                <w:kern w:val="0"/>
+                <w:szCs w:val="24"/>
+              </w:rPr>
+              <w:t>文件產出</w:t>
+            </w:r>
+            <w:proofErr w:type="spellEnd"/>
+          </w:p>
+        </w:tc>
+      </w:tr>
+      <w:tr>
+        <w:trPr>
+          <w:trHeight w:val="320"/>
+        </w:trPr>
+        <w:tc>
+          <w:tcPr>
+            <w:tcW w:w="582" w:type="dxa"/>
+            <w:vMerge/>
+            <w:tcBorders>
+              <w:left w:val="single" w:sz="4" w:space="0" w:color="CDCDCD"/>
+              <w:right w:val="single" w:sz="4" w:space="0" w:color="CDCDCD"/>
+            </w:tcBorders>
+            <w:shd w:val="clear" w:color="000000" w:fill="E6E6E6"/>
+            <w:hideMark/>
+          </w:tcPr>
+          <w:p>
+            <w:pPr>
+              <w:jc w:val="center"/>
+              <w:rPr>
+                <w:rFonts w:asciiTheme="minorEastAsia" w:hAnsiTheme="minorEastAsia" w:cs="Times New Roman"/>
+                <w:b/>
+                <w:bCs/>
+                <w:color w:val="000000"/>
+                <w:kern w:val="0"/>
+                <w:szCs w:val="24"/>
+              </w:rPr>
+            </w:pPr>
+          </w:p>
+        </w:tc>
+        <w:tc>
+          <w:tcPr>
+            <w:tcW w:w="1701" w:type="dxa"/>
+            <w:vMerge/>
+            <w:tcBorders>
+              <w:left w:val="nil"/>
+              <w:right w:val="single" w:sz="4" w:space="0" w:color="CDCDCD"/>
+            </w:tcBorders>
+            <w:shd w:val="clear" w:color="000000" w:fill="FFFFFF"/>
+            <w:noWrap/>
+            <w:hideMark/>
+          </w:tcPr>
+          <w:p>
+            <w:pPr>
+              <w:jc w:val="center"/>
+              <w:rPr>
+                <w:rFonts w:asciiTheme="minorEastAsia" w:hAnsiTheme="minorEastAsia" w:cs="Times New Roman"/>
+                <w:color w:val="000000"/>
+                <w:kern w:val="0"/>
+                <w:szCs w:val="24"/>
+              </w:rPr>
+            </w:pPr>
+          </w:p>
+        </w:tc>
+        <w:tc>
+          <w:tcPr>
+            <w:tcW w:w="1560" w:type="dxa"/>
+            <w:vMerge/>
+            <w:tcBorders>
+              <w:left w:val="nil"/>
+              <w:right w:val="single" w:sz="4" w:space="0" w:color="CDCDCD"/>
+            </w:tcBorders>
+            <w:shd w:val="clear" w:color="000000" w:fill="FFFFFF"/>
+            <w:noWrap/>
+            <w:hideMark/>
+          </w:tcPr>
+          <w:p>
+            <w:pPr>
+              <w:jc w:val="center"/>
+              <w:rPr>
+                <w:rFonts w:asciiTheme="minorEastAsia" w:hAnsiTheme="minorEastAsia" w:cs="Times New Roman"/>
+                <w:color w:val="000000"/>
+                <w:kern w:val="0"/>
+                <w:szCs w:val="24"/>
+              </w:rPr>
+            </w:pPr>
+          </w:p>
+        </w:tc>
+        <w:tc>
+          <w:tcPr>
+            <w:tcW w:w="2835" w:type="dxa"/>
+            <w:tcBorders>
+              <w:top w:val="nil"/>
+              <w:left w:val="nil"/>
+              <w:bottom w:val="single" w:sz="4" w:space="0" w:color="CDCDCD"/>
+              <w:right w:val="single" w:sz="4" w:space="0" w:color="CDCDCD"/>
+            </w:tcBorders>
+            <w:shd w:val="clear" w:color="000000" w:fill="FFFFFF"/>
+            <w:noWrap/>
+            <w:hideMark/>
+          </w:tcPr>
+          <w:p>
+            <w:pPr>
+              <w:widowControl/>
+              <w:rPr>
+                <w:rFonts w:asciiTheme="minorEastAsia" w:hAnsiTheme="minorEastAsia" w:cs="Times New Roman"/>
+                <w:color w:val="000000"/>
+                <w:kern w:val="0"/>
+                <w:szCs w:val="24"/>
+              </w:rPr>
+            </w:pPr>
+            <w:proofErr w:type="spellStart"/>
+            <w:r>
+              <w:rPr>
+                <w:rFonts w:asciiTheme="minorEastAsia" w:hAnsiTheme="minorEastAsia" w:cs="HanWangFangSongMedium"/>
+                <w:color w:val="000000"/>
+                <w:kern w:val="0"/>
+                <w:szCs w:val="24"/>
+              </w:rPr>
+              <w:t>企劃書</w:t>
+            </w:r>
+            <w:proofErr w:type="spellEnd"/>
+            <w:r>
+              <w:rPr>
+                <w:rFonts w:asciiTheme="minorEastAsia" w:hAnsiTheme="minorEastAsia" w:cs="Times New Roman"/>
+                <w:color w:val="000000"/>
+                <w:kern w:val="0"/>
+                <w:szCs w:val="24"/>
+              </w:rPr>
+              <w:t xml:space="preserve"> - </w:t>
+            </w:r>
+            <w:proofErr w:type="spellStart"/>
+            <w:r>
+              <w:rPr>
+                <w:rFonts w:asciiTheme="minorEastAsia" w:hAnsiTheme="minorEastAsia" w:cs="HanWangFangSongMedium"/>
+                <w:color w:val="000000"/>
+                <w:kern w:val="0"/>
+                <w:szCs w:val="24"/>
+              </w:rPr>
+              <w:t>時程規劃與驗收</w:t>
+            </w:r>
+            <w:proofErr w:type="spellEnd"/>
+          </w:p>
+        </w:tc>
+        <w:tc>
+          <w:tcPr>
+            <w:tcW w:w="1842" w:type="dxa"/>
+            <w:tcBorders>
+              <w:top w:val="nil"/>
+              <w:left w:val="nil"/>
+              <w:bottom w:val="single" w:sz="4" w:space="0" w:color="CDCDCD"/>
+              <w:right w:val="single" w:sz="4" w:space="0" w:color="CDCDCD"/>
+            </w:tcBorders>
+            <w:shd w:val="clear" w:color="000000" w:fill="FFFFFF"/>
+            <w:noWrap/>
+            <w:hideMark/>
+          </w:tcPr>
+          <w:p>
+            <w:pPr>
+              <w:widowControl/>
+              <w:rPr>
+                <w:rFonts w:asciiTheme="minorEastAsia" w:hAnsiTheme="minorEastAsia" w:cs="Times New Roman"/>
+                <w:color w:val="000000"/>
+                <w:kern w:val="0"/>
+                <w:szCs w:val="24"/>
+              </w:rPr>
+            </w:pPr>
+            <w:proofErr w:type="spellStart"/>
+            <w:r>
+              <w:rPr>
+                <w:rFonts w:asciiTheme="minorEastAsia" w:hAnsiTheme="minorEastAsia" w:cs="HanWangFangSongMedium"/>
+                <w:color w:val="000000"/>
+                <w:kern w:val="0"/>
+                <w:szCs w:val="24"/>
+              </w:rPr>
+              <w:t>文件產出</w:t>
+            </w:r>
+            <w:proofErr w:type="spellEnd"/>
+          </w:p>
+        </w:tc>
+      </w:tr>
+      <w:tr>
+        <w:trPr>
+          <w:trHeight w:val="320"/>
+        </w:trPr>
+        <w:tc>
+          <w:tcPr>
+            <w:tcW w:w="582" w:type="dxa"/>
+            <w:vMerge/>
+            <w:tcBorders>
+              <w:left w:val="single" w:sz="4" w:space="0" w:color="CDCDCD"/>
+              <w:bottom w:val="single" w:sz="4" w:space="0" w:color="CDCDCD"/>
+              <w:right w:val="single" w:sz="4" w:space="0" w:color="CDCDCD"/>
+            </w:tcBorders>
+            <w:shd w:val="clear" w:color="000000" w:fill="E6E6E6"/>
+            <w:hideMark/>
+          </w:tcPr>
+          <w:p>
+            <w:pPr>
+              <w:widowControl/>
+              <w:jc w:val="center"/>
+              <w:rPr>
+                <w:rFonts w:asciiTheme="minorEastAsia" w:hAnsiTheme="minorEastAsia" w:cs="Times New Roman"/>
+                <w:b/>
+                <w:bCs/>
+                <w:color w:val="000000"/>
+                <w:kern w:val="0"/>
+                <w:szCs w:val="24"/>
+              </w:rPr>
+            </w:pPr>
+          </w:p>
+        </w:tc>
+        <w:tc>
+          <w:tcPr>
+            <w:tcW w:w="1701" w:type="dxa"/>
+            <w:vMerge/>
+            <w:tcBorders>
+              <w:left w:val="nil"/>
+              <w:bottom w:val="single" w:sz="4" w:space="0" w:color="CDCDCD"/>
+              <w:right w:val="single" w:sz="4" w:space="0" w:color="CDCDCD"/>
+            </w:tcBorders>
+            <w:shd w:val="clear" w:color="000000" w:fill="FFFFFF"/>
+            <w:noWrap/>
+            <w:hideMark/>
+          </w:tcPr>
+          <w:p>
+            <w:pPr>
+              <w:widowControl/>
+              <w:jc w:val="center"/>
+              <w:rPr>
+                <w:rFonts w:asciiTheme="minorEastAsia" w:hAnsiTheme="minorEastAsia" w:cs="Times New Roman"/>
+                <w:color w:val="000000"/>
+                <w:kern w:val="0"/>
+                <w:szCs w:val="24"/>
+              </w:rPr>
+            </w:pPr>
+          </w:p>
+        </w:tc>
+        <w:tc>
+          <w:tcPr>
+            <w:tcW w:w="1560" w:type="dxa"/>
+            <w:vMerge/>
+            <w:tcBorders>
+              <w:left w:val="nil"/>
+              <w:bottom w:val="single" w:sz="4" w:space="0" w:color="CDCDCD"/>
+              <w:right w:val="single" w:sz="4" w:space="0" w:color="CDCDCD"/>
+            </w:tcBorders>
+            <w:shd w:val="clear" w:color="000000" w:fill="FFFFFF"/>
+            <w:noWrap/>
+            <w:hideMark/>
+          </w:tcPr>
+          <w:p>
+            <w:pPr>
+              <w:widowControl/>
+              <w:jc w:val="center"/>
+              <w:rPr>
+                <w:rFonts w:asciiTheme="minorEastAsia" w:hAnsiTheme="minorEastAsia" w:cs="Times New Roman"/>
+                <w:color w:val="000000"/>
+                <w:kern w:val="0"/>
+                <w:szCs w:val="24"/>
+              </w:rPr>
+            </w:pPr>
+          </w:p>
+        </w:tc>
+        <w:tc>
+          <w:tcPr>
+            <w:tcW w:w="2835" w:type="dxa"/>
+            <w:tcBorders>
+              <w:top w:val="nil"/>
+              <w:left w:val="nil"/>
+              <w:bottom w:val="single" w:sz="4" w:space="0" w:color="CDCDCD"/>
+              <w:right w:val="single" w:sz="4" w:space="0" w:color="CDCDCD"/>
+            </w:tcBorders>
+            <w:shd w:val="clear" w:color="000000" w:fill="FFFFFF"/>
+            <w:noWrap/>
+            <w:hideMark/>
+          </w:tcPr>
+          <w:p>
+            <w:pPr>
+              <w:widowControl/>
+              <w:rPr>
+                <w:rFonts w:asciiTheme="minorEastAsia" w:hAnsiTheme="minorEastAsia" w:cs="Times New Roman"/>
+                <w:color w:val="000000"/>
+                <w:kern w:val="0"/>
+                <w:szCs w:val="24"/>
+              </w:rPr>
+            </w:pPr>
+            <w:proofErr w:type="spellStart"/>
+            <w:r>
+              <w:rPr>
+                <w:rFonts w:asciiTheme="minorEastAsia" w:hAnsiTheme="minorEastAsia" w:cs="HanWangFangSongMedium"/>
+                <w:color w:val="000000"/>
+                <w:kern w:val="0"/>
+                <w:szCs w:val="24"/>
+              </w:rPr>
+              <w:t>完整企劃書</w:t>
+            </w:r>
+            <w:proofErr w:type="spellEnd"/>
+          </w:p>
+        </w:tc>
+        <w:tc>
+          <w:tcPr>
+            <w:tcW w:w="1842" w:type="dxa"/>
+            <w:tcBorders>
+              <w:top w:val="nil"/>
+              <w:left w:val="nil"/>
+              <w:bottom w:val="single" w:sz="4" w:space="0" w:color="CDCDCD"/>
+              <w:right w:val="single" w:sz="4" w:space="0" w:color="CDCDCD"/>
+            </w:tcBorders>
+            <w:shd w:val="clear" w:color="000000" w:fill="FFFFFF"/>
+            <w:noWrap/>
+            <w:hideMark/>
+          </w:tcPr>
+          <w:p>
+            <w:pPr>
+              <w:widowControl/>
+              <w:rPr>
+                <w:rFonts w:asciiTheme="minorEastAsia" w:hAnsiTheme="minorEastAsia" w:cs="Times New Roman"/>
+                <w:color w:val="000000"/>
+                <w:kern w:val="0"/>
+                <w:szCs w:val="24"/>
+              </w:rPr>
+            </w:pPr>
+            <w:proofErr w:type="spellStart"/>
+            <w:r>
+              <w:rPr>
+                <w:rFonts w:asciiTheme="minorEastAsia" w:hAnsiTheme="minorEastAsia" w:cs="HanWangFangSongMedium"/>
+                <w:color w:val="000000"/>
+                <w:kern w:val="0"/>
+                <w:szCs w:val="24"/>
+              </w:rPr>
+              <w:t>文件產出</w:t>
+            </w:r>
+            <w:proofErr w:type="spellEnd"/>
+          </w:p>
+        </w:tc>
+      </w:tr>
+      <w:tr>
+        <w:trPr>
+          <w:trHeight w:val="320"/>
+        </w:trPr>
+        <w:tc>
+          <w:tcPr>
+            <w:tcW w:w="582" w:type="dxa"/>
+            <w:vMerge w:val="restart"/>
+            <w:tcBorders>
+              <w:top w:val="nil"/>
+              <w:left w:val="single" w:sz="4" w:space="0" w:color="CDCDCD"/>
+              <w:right w:val="single" w:sz="4" w:space="0" w:color="CDCDCD"/>
+            </w:tcBorders>
+            <w:shd w:val="clear" w:color="000000" w:fill="E6E6E6"/>
+            <w:hideMark/>
+          </w:tcPr>
+          <w:p>
+            <w:pPr>
+              <w:widowControl/>
+              <w:jc w:val="center"/>
+              <w:rPr>
+                <w:rFonts w:asciiTheme="minorEastAsia" w:hAnsiTheme="minorEastAsia" w:cs="Times New Roman"/>
+                <w:b/>
+                <w:bCs/>
+                <w:color w:val="000000"/>
+                <w:kern w:val="0"/>
+                <w:szCs w:val="24"/>
+              </w:rPr>
+            </w:pPr>
+            <w:r>
+              <w:rPr>
+                <w:rFonts w:asciiTheme="minorEastAsia" w:hAnsiTheme="minorEastAsia" w:cs="Times New Roman"/>
+                <w:b/>
+                <w:bCs/>
+                <w:color w:val="000000"/>
+                <w:kern w:val="0"/>
+                <w:szCs w:val="24"/>
+              </w:rPr>
+              <w:t>4</w:t>
+            </w:r>
+          </w:p>
+          <w:p>
+            <w:pPr>
+              <w:widowControl/>
+              <w:jc w:val="center"/>
+              <w:rPr>
+                <w:rFonts w:asciiTheme="minorEastAsia" w:hAnsiTheme="minorEastAsia" w:cs="Times New Roman"/>
+                <w:b/>
+                <w:bCs/>
+                <w:color w:val="000000"/>
+                <w:kern w:val="0"/>
+                <w:szCs w:val="24"/>
+              </w:rPr>
+            </w:pPr>
+          </w:p>
+          <w:p>
+            <w:pPr>
+              <w:widowControl/>
+              <w:jc w:val="center"/>
+              <w:rPr>
+                <w:rFonts w:asciiTheme="minorEastAsia" w:hAnsiTheme="minorEastAsia" w:cs="Times New Roman"/>
+                <w:b/>
+                <w:bCs/>
+                <w:color w:val="000000"/>
+                <w:kern w:val="0"/>
+                <w:szCs w:val="24"/>
+              </w:rPr>
+            </w:pPr>
+          </w:p>
+          <w:p>
+            <w:pPr>
+              <w:widowControl/>
+              <w:jc w:val="center"/>
+              <w:rPr>
+                <w:rFonts w:asciiTheme="minorEastAsia" w:hAnsiTheme="minorEastAsia" w:cs="Times New Roman"/>
+                <w:b/>
+                <w:bCs/>
+                <w:color w:val="000000"/>
+                <w:kern w:val="0"/>
+                <w:szCs w:val="24"/>
+              </w:rPr>
+            </w:pPr>
+          </w:p>
+          <w:p>
+            <w:pPr>
+              <w:jc w:val="center"/>
+              <w:rPr>
+                <w:rFonts w:asciiTheme="minorEastAsia" w:hAnsiTheme="minorEastAsia" w:cs="Times New Roman"/>
+                <w:b/>
+                <w:bCs/>
+                <w:color w:val="000000"/>
+                <w:kern w:val="0"/>
+                <w:szCs w:val="24"/>
+              </w:rPr>
+            </w:pPr>
+          </w:p>
+        </w:tc>
+        <w:tc>
+          <w:tcPr>
+            <w:tcW w:w="1701" w:type="dxa"/>
+            <w:vMerge w:val="restart"/>
+            <w:tcBorders>
+              <w:top w:val="nil"/>
+              <w:left w:val="nil"/>
+              <w:right w:val="single" w:sz="4" w:space="0" w:color="CDCDCD"/>
+            </w:tcBorders>
+            <w:shd w:val="clear" w:color="000000" w:fill="FFFFFF"/>
+            <w:noWrap/>
+            <w:hideMark/>
+          </w:tcPr>
+          <w:p>
+            <w:pPr>
+              <w:widowControl/>
+              <w:jc w:val="center"/>
+              <w:rPr>
+                <w:rFonts w:asciiTheme="minorEastAsia" w:hAnsiTheme="minorEastAsia" w:cs="Times New Roman"/>
+                <w:color w:val="000000"/>
+                <w:kern w:val="0"/>
+                <w:szCs w:val="24"/>
+              </w:rPr>
+            </w:pPr>
+            <w:proofErr w:type="gramStart"/>
+            <w:r>
+              <w:rPr>
+                <w:rFonts w:asciiTheme="minorEastAsia" w:hAnsiTheme="minorEastAsia" w:cs="Times New Roman"/>
+                <w:color w:val="000000"/>
+                <w:kern w:val="0"/>
+                <w:szCs w:val="24"/>
+              </w:rPr>
+              <w:t>s1</w:t>
+            </w:r>
+            <w:proofErr w:type="gramEnd"/>
+            <w:r>
+              <w:rPr>
+                <w:rFonts w:asciiTheme="minorEastAsia" w:hAnsiTheme="minorEastAsia" w:cs="Times New Roman"/>
+                <w:color w:val="000000"/>
+                <w:kern w:val="0"/>
+                <w:szCs w:val="24"/>
+              </w:rPr>
+              <w:t>-release site</w:t>
+            </w:r>
+          </w:p>
+          <w:p>
+            <w:pPr>
+              <w:widowControl/>
+              <w:jc w:val="center"/>
+              <w:rPr>
+                <w:rFonts w:asciiTheme="minorEastAsia" w:hAnsiTheme="minorEastAsia" w:cs="Times New Roman"/>
+                <w:color w:val="000000"/>
+                <w:kern w:val="0"/>
+                <w:szCs w:val="24"/>
+              </w:rPr>
+            </w:pPr>
+          </w:p>
+          <w:p>
+            <w:pPr>
+              <w:widowControl/>
+              <w:jc w:val="center"/>
+              <w:rPr>
+                <w:rFonts w:asciiTheme="minorEastAsia" w:hAnsiTheme="minorEastAsia" w:cs="Times New Roman"/>
+                <w:color w:val="000000"/>
+                <w:kern w:val="0"/>
+                <w:szCs w:val="24"/>
+              </w:rPr>
+            </w:pPr>
+          </w:p>
+          <w:p>
+            <w:pPr>
+              <w:widowControl/>
+              <w:jc w:val="center"/>
+              <w:rPr>
+                <w:rFonts w:asciiTheme="minorEastAsia" w:hAnsiTheme="minorEastAsia" w:cs="Times New Roman"/>
+                <w:color w:val="000000"/>
+                <w:kern w:val="0"/>
+                <w:szCs w:val="24"/>
+              </w:rPr>
+            </w:pPr>
+          </w:p>
+          <w:p>
+            <w:pPr>
+              <w:jc w:val="center"/>
+              <w:rPr>
+                <w:rFonts w:asciiTheme="minorEastAsia" w:hAnsiTheme="minorEastAsia" w:cs="Times New Roman"/>
+                <w:color w:val="000000"/>
+                <w:kern w:val="0"/>
+                <w:szCs w:val="24"/>
+              </w:rPr>
+            </w:pPr>
+          </w:p>
+        </w:tc>
+        <w:tc>
+          <w:tcPr>
+            <w:tcW w:w="1560" w:type="dxa"/>
+            <w:vMerge w:val="restart"/>
+            <w:tcBorders>
+              <w:top w:val="nil"/>
+              <w:left w:val="nil"/>
+              <w:right w:val="single" w:sz="4" w:space="0" w:color="CDCDCD"/>
+            </w:tcBorders>
+            <w:shd w:val="clear" w:color="000000" w:fill="FFFFFF"/>
+            <w:noWrap/>
+            <w:hideMark/>
+          </w:tcPr>
+          <w:p>
+            <w:pPr>
+              <w:widowControl/>
+              <w:jc w:val="center"/>
+              <w:rPr>
+                <w:rFonts w:asciiTheme="minorEastAsia" w:hAnsiTheme="minorEastAsia" w:cs="Times New Roman"/>
+                <w:color w:val="000000"/>
+                <w:kern w:val="0"/>
+                <w:szCs w:val="24"/>
+              </w:rPr>
+            </w:pPr>
+            <w:r>
+              <w:rPr>
+                <w:rFonts w:asciiTheme="minorEastAsia" w:hAnsiTheme="minorEastAsia" w:cs="Times New Roman"/>
+                <w:color w:val="000000"/>
+                <w:kern w:val="0"/>
+                <w:szCs w:val="24"/>
+              </w:rPr>
+              <w:t>10/30/13</w:t>
+            </w:r>
+          </w:p>
+          <w:p>
+            <w:pPr>
+              <w:widowControl/>
+              <w:jc w:val="center"/>
+              <w:rPr>
+                <w:rFonts w:asciiTheme="minorEastAsia" w:hAnsiTheme="minorEastAsia" w:cs="Times New Roman"/>
+                <w:color w:val="000000"/>
+                <w:kern w:val="0"/>
+                <w:szCs w:val="24"/>
+              </w:rPr>
+            </w:pPr>
+          </w:p>
+          <w:p>
+            <w:pPr>
+              <w:widowControl/>
+              <w:jc w:val="center"/>
+              <w:rPr>
+                <w:rFonts w:asciiTheme="minorEastAsia" w:hAnsiTheme="minorEastAsia" w:cs="Times New Roman"/>
+                <w:color w:val="000000"/>
+                <w:kern w:val="0"/>
+                <w:szCs w:val="24"/>
+              </w:rPr>
+            </w:pPr>
+          </w:p>
+          <w:p>
+            <w:pPr>
+              <w:widowControl/>
+              <w:jc w:val="center"/>
+              <w:rPr>
+                <w:rFonts w:asciiTheme="minorEastAsia" w:hAnsiTheme="minorEastAsia" w:cs="Times New Roman"/>
+                <w:color w:val="000000"/>
+                <w:kern w:val="0"/>
+                <w:szCs w:val="24"/>
+              </w:rPr>
+            </w:pPr>
+          </w:p>
+          <w:p>
+            <w:pPr>
+              <w:jc w:val="center"/>
+              <w:rPr>
+                <w:rFonts w:asciiTheme="minorEastAsia" w:hAnsiTheme="minorEastAsia" w:cs="Times New Roman"/>
+                <w:color w:val="000000"/>
+                <w:kern w:val="0"/>
+                <w:szCs w:val="24"/>
+              </w:rPr>
+            </w:pPr>
+          </w:p>
+        </w:tc>
+        <w:tc>
+          <w:tcPr>
+            <w:tcW w:w="2835" w:type="dxa"/>
+            <w:tcBorders>
+              <w:top w:val="nil"/>
+              <w:left w:val="nil"/>
+              <w:bottom w:val="single" w:sz="4" w:space="0" w:color="CDCDCD"/>
+              <w:right w:val="single" w:sz="4" w:space="0" w:color="CDCDCD"/>
+            </w:tcBorders>
+            <w:shd w:val="clear" w:color="000000" w:fill="FFFFFF"/>
+            <w:noWrap/>
+            <w:hideMark/>
+          </w:tcPr>
+          <w:p>
+            <w:pPr>
+              <w:widowControl/>
+              <w:rPr>
+                <w:rFonts w:asciiTheme="minorEastAsia" w:hAnsiTheme="minorEastAsia" w:cs="Times New Roman"/>
+                <w:color w:val="000000"/>
+                <w:kern w:val="0"/>
+                <w:szCs w:val="24"/>
+              </w:rPr>
+            </w:pPr>
+            <w:proofErr w:type="spellStart"/>
+            <w:r>
+              <w:rPr>
+                <w:rFonts w:asciiTheme="minorEastAsia" w:hAnsiTheme="minorEastAsia" w:cs="HanWangFangSongMedium"/>
+                <w:color w:val="000000"/>
+                <w:kern w:val="0"/>
+                <w:szCs w:val="24"/>
+              </w:rPr>
+              <w:t>資料庫建置</w:t>
+            </w:r>
+            <w:proofErr w:type="spellEnd"/>
+          </w:p>
+        </w:tc>
+        <w:tc>
+          <w:tcPr>
+            <w:tcW w:w="1842" w:type="dxa"/>
+            <w:tcBorders>
+              <w:top w:val="nil"/>
+              <w:left w:val="nil"/>
+              <w:bottom w:val="single" w:sz="4" w:space="0" w:color="CDCDCD"/>
+              <w:right w:val="single" w:sz="4" w:space="0" w:color="CDCDCD"/>
+            </w:tcBorders>
+            <w:shd w:val="clear" w:color="000000" w:fill="FFFFFF"/>
+            <w:noWrap/>
+            <w:hideMark/>
+          </w:tcPr>
+          <w:p>
+            <w:pPr>
+              <w:widowControl/>
+              <w:rPr>
+                <w:rFonts w:asciiTheme="minorEastAsia" w:hAnsiTheme="minorEastAsia" w:cs="Times New Roman"/>
+                <w:color w:val="000000"/>
+                <w:kern w:val="0"/>
+                <w:szCs w:val="24"/>
+              </w:rPr>
+            </w:pPr>
+            <w:r>
+              <w:rPr>
+                <w:rFonts w:asciiTheme="minorEastAsia" w:hAnsiTheme="minorEastAsia" w:cs="Times New Roman" w:hint="eastAsia"/>
+                <w:color w:val="000000"/>
+                <w:kern w:val="0"/>
+                <w:szCs w:val="24"/>
+              </w:rPr>
+              <w:t>建置資料庫與</w:t>
+            </w:r>
+            <w:proofErr w:type="spellStart"/>
+            <w:r>
+              <w:rPr>
+                <w:rFonts w:asciiTheme="minorEastAsia" w:hAnsiTheme="minorEastAsia" w:cs="Times New Roman" w:hint="eastAsia"/>
+                <w:color w:val="000000"/>
+                <w:kern w:val="0"/>
+                <w:szCs w:val="24"/>
+              </w:rPr>
+              <w:t>phpmyadmin</w:t>
+            </w:r>
+            <w:proofErr w:type="spellEnd"/>
+            <w:r>
+              <w:rPr>
+                <w:rFonts w:asciiTheme="minorEastAsia" w:hAnsiTheme="minorEastAsia" w:cs="Times New Roman" w:hint="eastAsia"/>
+                <w:color w:val="000000"/>
+                <w:kern w:val="0"/>
+                <w:szCs w:val="24"/>
+              </w:rPr>
+              <w:t>中</w:t>
+            </w:r>
+          </w:p>
+        </w:tc>
+      </w:tr>
+      <w:tr>
+        <w:trPr>
+          <w:trHeight w:val="320"/>
+        </w:trPr>
+        <w:tc>
+          <w:tcPr>
+            <w:tcW w:w="582" w:type="dxa"/>
+            <w:vMerge/>
+            <w:tcBorders>
+              <w:left w:val="single" w:sz="4" w:space="0" w:color="CDCDCD"/>
+              <w:right w:val="single" w:sz="4" w:space="0" w:color="CDCDCD"/>
+            </w:tcBorders>
+            <w:shd w:val="clear" w:color="000000" w:fill="E6E6E6"/>
+            <w:hideMark/>
+          </w:tcPr>
+          <w:p>
+            <w:pPr>
+              <w:rPr>
+                <w:rFonts w:asciiTheme="minorEastAsia" w:hAnsiTheme="minorEastAsia" w:cs="Times New Roman"/>
+                <w:b/>
+                <w:bCs/>
+                <w:color w:val="000000"/>
+                <w:kern w:val="0"/>
+                <w:szCs w:val="24"/>
+              </w:rPr>
+            </w:pPr>
+          </w:p>
+        </w:tc>
+        <w:tc>
+          <w:tcPr>
+            <w:tcW w:w="1701" w:type="dxa"/>
+            <w:vMerge/>
+            <w:tcBorders>
+              <w:left w:val="nil"/>
+              <w:right w:val="single" w:sz="4" w:space="0" w:color="CDCDCD"/>
+            </w:tcBorders>
+            <w:shd w:val="clear" w:color="000000" w:fill="FFFFFF"/>
+            <w:noWrap/>
+            <w:hideMark/>
+          </w:tcPr>
+          <w:p>
+            <w:pPr>
+              <w:rPr>
+                <w:rFonts w:asciiTheme="minorEastAsia" w:hAnsiTheme="minorEastAsia" w:cs="Times New Roman"/>
+                <w:color w:val="000000"/>
+                <w:kern w:val="0"/>
+                <w:szCs w:val="24"/>
+              </w:rPr>
+            </w:pPr>
+          </w:p>
+        </w:tc>
+        <w:tc>
+          <w:tcPr>
+            <w:tcW w:w="1560" w:type="dxa"/>
+            <w:vMerge/>
+            <w:tcBorders>
+              <w:left w:val="nil"/>
+              <w:right w:val="single" w:sz="4" w:space="0" w:color="CDCDCD"/>
+            </w:tcBorders>
+            <w:shd w:val="clear" w:color="000000" w:fill="FFFFFF"/>
+            <w:noWrap/>
+            <w:hideMark/>
+          </w:tcPr>
+          <w:p>
+            <w:pPr>
+              <w:rPr>
+                <w:rFonts w:asciiTheme="minorEastAsia" w:hAnsiTheme="minorEastAsia" w:cs="Times New Roman"/>
+                <w:color w:val="000000"/>
+                <w:kern w:val="0"/>
+                <w:szCs w:val="24"/>
+              </w:rPr>
+            </w:pPr>
+          </w:p>
+        </w:tc>
+        <w:tc>
+          <w:tcPr>
+            <w:tcW w:w="2835" w:type="dxa"/>
+            <w:tcBorders>
+              <w:top w:val="nil"/>
+              <w:left w:val="nil"/>
+              <w:bottom w:val="single" w:sz="4" w:space="0" w:color="CDCDCD"/>
+              <w:right w:val="single" w:sz="4" w:space="0" w:color="CDCDCD"/>
+            </w:tcBorders>
+            <w:shd w:val="clear" w:color="000000" w:fill="FFFFFF"/>
+            <w:noWrap/>
+            <w:hideMark/>
+          </w:tcPr>
+          <w:p>
+            <w:pPr>
+              <w:widowControl/>
+              <w:rPr>
+                <w:rFonts w:asciiTheme="minorEastAsia" w:hAnsiTheme="minorEastAsia" w:cs="Times New Roman"/>
+                <w:color w:val="000000"/>
+                <w:kern w:val="0"/>
+                <w:szCs w:val="24"/>
+              </w:rPr>
+            </w:pPr>
+            <w:r>
+              <w:rPr>
+                <w:rFonts w:asciiTheme="minorEastAsia" w:hAnsiTheme="minorEastAsia" w:cs="Times New Roman"/>
+                <w:color w:val="000000"/>
+                <w:kern w:val="0"/>
+                <w:szCs w:val="24"/>
+              </w:rPr>
+              <w:t xml:space="preserve">Rails </w:t>
+            </w:r>
+            <w:r>
+              <w:rPr>
+                <w:rFonts w:asciiTheme="minorEastAsia" w:hAnsiTheme="minorEastAsia" w:cs="Times New Roman" w:hint="eastAsia"/>
+                <w:color w:val="000000"/>
+                <w:kern w:val="0"/>
+                <w:szCs w:val="24"/>
+              </w:rPr>
+              <w:t>建置</w:t>
+            </w:r>
+          </w:p>
+        </w:tc>
+        <w:tc>
+          <w:tcPr>
+            <w:tcW w:w="1842" w:type="dxa"/>
+            <w:tcBorders>
+              <w:top w:val="nil"/>
+              <w:left w:val="nil"/>
+              <w:bottom w:val="single" w:sz="4" w:space="0" w:color="CDCDCD"/>
+              <w:right w:val="single" w:sz="4" w:space="0" w:color="CDCDCD"/>
+            </w:tcBorders>
+            <w:shd w:val="clear" w:color="000000" w:fill="FFFFFF"/>
+            <w:noWrap/>
+            <w:hideMark/>
+          </w:tcPr>
+          <w:p>
+            <w:pPr>
+              <w:widowControl/>
+              <w:rPr>
+                <w:rFonts w:asciiTheme="minorEastAsia" w:hAnsiTheme="minorEastAsia" w:cs="Times New Roman"/>
+                <w:color w:val="000000"/>
+                <w:kern w:val="0"/>
+                <w:szCs w:val="24"/>
+              </w:rPr>
+            </w:pPr>
+            <w:r>
+              <w:rPr>
+                <w:rFonts w:asciiTheme="minorEastAsia" w:hAnsiTheme="minorEastAsia" w:cs="Times New Roman" w:hint="eastAsia"/>
+                <w:color w:val="000000"/>
+                <w:kern w:val="0"/>
+                <w:szCs w:val="24"/>
+              </w:rPr>
+              <w:t>通過測試</w:t>
+            </w:r>
+          </w:p>
+        </w:tc>
+      </w:tr>
+      <w:tr>
+        <w:trPr>
+          <w:trHeight w:val="320"/>
+        </w:trPr>
+        <w:tc>
+          <w:tcPr>
+            <w:tcW w:w="582" w:type="dxa"/>
+            <w:vMerge/>
+            <w:tcBorders>
+              <w:left w:val="single" w:sz="4" w:space="0" w:color="CDCDCD"/>
+              <w:right w:val="single" w:sz="4" w:space="0" w:color="CDCDCD"/>
+            </w:tcBorders>
+            <w:shd w:val="clear" w:color="000000" w:fill="E6E6E6"/>
+            <w:hideMark/>
+          </w:tcPr>
+          <w:p>
+            <w:pPr>
+              <w:rPr>
+                <w:rFonts w:asciiTheme="minorEastAsia" w:hAnsiTheme="minorEastAsia" w:cs="Times New Roman"/>
+                <w:b/>
+                <w:bCs/>
+                <w:color w:val="000000"/>
+                <w:kern w:val="0"/>
+                <w:szCs w:val="24"/>
+              </w:rPr>
+            </w:pPr>
+          </w:p>
+        </w:tc>
+        <w:tc>
+          <w:tcPr>
+            <w:tcW w:w="1701" w:type="dxa"/>
+            <w:vMerge/>
+            <w:tcBorders>
+              <w:left w:val="nil"/>
+              <w:right w:val="single" w:sz="4" w:space="0" w:color="CDCDCD"/>
+            </w:tcBorders>
+            <w:shd w:val="clear" w:color="000000" w:fill="FFFFFF"/>
+            <w:noWrap/>
+            <w:hideMark/>
+          </w:tcPr>
+          <w:p>
+            <w:pPr>
+              <w:rPr>
+                <w:rFonts w:asciiTheme="minorEastAsia" w:hAnsiTheme="minorEastAsia" w:cs="Times New Roman"/>
+                <w:color w:val="000000"/>
+                <w:kern w:val="0"/>
+                <w:szCs w:val="24"/>
+              </w:rPr>
+            </w:pPr>
+          </w:p>
+        </w:tc>
+        <w:tc>
+          <w:tcPr>
+            <w:tcW w:w="1560" w:type="dxa"/>
+            <w:vMerge/>
+            <w:tcBorders>
+              <w:left w:val="nil"/>
+              <w:right w:val="single" w:sz="4" w:space="0" w:color="CDCDCD"/>
+            </w:tcBorders>
+            <w:shd w:val="clear" w:color="000000" w:fill="FFFFFF"/>
+            <w:noWrap/>
+            <w:hideMark/>
+          </w:tcPr>
+          <w:p>
+            <w:pPr>
+              <w:rPr>
+                <w:rFonts w:asciiTheme="minorEastAsia" w:hAnsiTheme="minorEastAsia" w:cs="Times New Roman"/>
+                <w:color w:val="000000"/>
+                <w:kern w:val="0"/>
+                <w:szCs w:val="24"/>
+              </w:rPr>
+            </w:pPr>
+          </w:p>
+        </w:tc>
+        <w:tc>
+          <w:tcPr>
+            <w:tcW w:w="2835" w:type="dxa"/>
+            <w:tcBorders>
+              <w:top w:val="nil"/>
+              <w:left w:val="nil"/>
+              <w:bottom w:val="single" w:sz="4" w:space="0" w:color="CDCDCD"/>
+              <w:right w:val="single" w:sz="4" w:space="0" w:color="CDCDCD"/>
+            </w:tcBorders>
+            <w:shd w:val="clear" w:color="000000" w:fill="FFFFFF"/>
+            <w:noWrap/>
+            <w:hideMark/>
+          </w:tcPr>
+          <w:p>
+            <w:pPr>
+              <w:widowControl/>
+              <w:rPr>
+                <w:rFonts w:asciiTheme="minorEastAsia" w:hAnsiTheme="minorEastAsia" w:cs="Times New Roman"/>
+                <w:color w:val="000000"/>
+                <w:kern w:val="0"/>
+                <w:szCs w:val="24"/>
+              </w:rPr>
+            </w:pPr>
+            <w:proofErr w:type="spellStart"/>
+            <w:r>
+              <w:rPr>
+                <w:rFonts w:asciiTheme="minorEastAsia" w:hAnsiTheme="minorEastAsia" w:cs="HanWangFangSongMedium"/>
+                <w:color w:val="000000"/>
+                <w:kern w:val="0"/>
+                <w:szCs w:val="24"/>
+              </w:rPr>
+              <w:t>使用者登入登出頁面</w:t>
+            </w:r>
+            <w:proofErr w:type="spellEnd"/>
+          </w:p>
+        </w:tc>
+        <w:tc>
+          <w:tcPr>
+            <w:tcW w:w="1842" w:type="dxa"/>
+            <w:tcBorders>
+              <w:top w:val="nil"/>
+              <w:left w:val="nil"/>
+              <w:bottom w:val="single" w:sz="4" w:space="0" w:color="CDCDCD"/>
+              <w:right w:val="single" w:sz="4" w:space="0" w:color="CDCDCD"/>
+            </w:tcBorders>
+            <w:shd w:val="clear" w:color="000000" w:fill="FFFFFF"/>
+            <w:noWrap/>
+            <w:hideMark/>
+          </w:tcPr>
+          <w:p>
+            <w:pPr>
+              <w:widowControl/>
+              <w:rPr>
+                <w:rFonts w:asciiTheme="minorEastAsia" w:hAnsiTheme="minorEastAsia" w:cs="Times New Roman"/>
+                <w:color w:val="000000"/>
+                <w:kern w:val="0"/>
+                <w:szCs w:val="24"/>
+              </w:rPr>
+            </w:pPr>
+            <w:r>
+              <w:rPr>
+                <w:rFonts w:asciiTheme="minorEastAsia" w:hAnsiTheme="minorEastAsia" w:cs="Times New Roman"/>
+                <w:color w:val="000000"/>
+                <w:kern w:val="0"/>
+                <w:szCs w:val="24"/>
+              </w:rPr>
+              <w:t>code</w:t>
+            </w:r>
+            <w:r>
+              <w:rPr>
+                <w:rFonts w:asciiTheme="minorEastAsia" w:hAnsiTheme="minorEastAsia" w:cs="Times New Roman" w:hint="eastAsia"/>
+                <w:color w:val="000000"/>
+                <w:kern w:val="0"/>
+                <w:szCs w:val="24"/>
+              </w:rPr>
+              <w:t>產出，并通過測試</w:t>
+            </w:r>
+          </w:p>
+        </w:tc>
+      </w:tr>
+      <w:tr>
+        <w:trPr>
+          <w:trHeight w:val="320"/>
+        </w:trPr>
+        <w:tc>
+          <w:tcPr>
+            <w:tcW w:w="582" w:type="dxa"/>
+            <w:vMerge/>
+            <w:tcBorders>
+              <w:left w:val="single" w:sz="4" w:space="0" w:color="CDCDCD"/>
+              <w:right w:val="single" w:sz="4" w:space="0" w:color="CDCDCD"/>
+            </w:tcBorders>
+            <w:shd w:val="clear" w:color="000000" w:fill="E6E6E6"/>
+            <w:hideMark/>
+          </w:tcPr>
+          <w:p>
+            <w:pPr>
+              <w:rPr>
+                <w:rFonts w:asciiTheme="minorEastAsia" w:hAnsiTheme="minorEastAsia" w:cs="Times New Roman"/>
+                <w:b/>
+                <w:bCs/>
+                <w:color w:val="000000"/>
+                <w:kern w:val="0"/>
+                <w:szCs w:val="24"/>
+              </w:rPr>
+            </w:pPr>
+          </w:p>
+        </w:tc>
+        <w:tc>
+          <w:tcPr>
+            <w:tcW w:w="1701" w:type="dxa"/>
+            <w:vMerge/>
+            <w:tcBorders>
+              <w:left w:val="nil"/>
+              <w:right w:val="single" w:sz="4" w:space="0" w:color="CDCDCD"/>
+            </w:tcBorders>
+            <w:shd w:val="clear" w:color="000000" w:fill="FFFFFF"/>
+            <w:noWrap/>
+            <w:hideMark/>
+          </w:tcPr>
+          <w:p>
+            <w:pPr>
+              <w:rPr>
+                <w:rFonts w:asciiTheme="minorEastAsia" w:hAnsiTheme="minorEastAsia" w:cs="Times New Roman"/>
+                <w:color w:val="000000"/>
+                <w:kern w:val="0"/>
+                <w:szCs w:val="24"/>
+              </w:rPr>
+            </w:pPr>
+          </w:p>
+        </w:tc>
+        <w:tc>
+          <w:tcPr>
+            <w:tcW w:w="1560" w:type="dxa"/>
+            <w:vMerge/>
+            <w:tcBorders>
+              <w:left w:val="nil"/>
+              <w:right w:val="single" w:sz="4" w:space="0" w:color="CDCDCD"/>
+            </w:tcBorders>
+            <w:shd w:val="clear" w:color="000000" w:fill="FFFFFF"/>
+            <w:noWrap/>
+            <w:hideMark/>
+          </w:tcPr>
+          <w:p>
+            <w:pPr>
+              <w:rPr>
+                <w:rFonts w:asciiTheme="minorEastAsia" w:hAnsiTheme="minorEastAsia" w:cs="Times New Roman"/>
+                <w:color w:val="000000"/>
+                <w:kern w:val="0"/>
+                <w:szCs w:val="24"/>
+              </w:rPr>
+            </w:pPr>
+          </w:p>
+        </w:tc>
+        <w:tc>
+          <w:tcPr>
+            <w:tcW w:w="2835" w:type="dxa"/>
+            <w:tcBorders>
+              <w:top w:val="nil"/>
+              <w:left w:val="nil"/>
+              <w:bottom w:val="single" w:sz="4" w:space="0" w:color="CDCDCD"/>
+              <w:right w:val="single" w:sz="4" w:space="0" w:color="CDCDCD"/>
+            </w:tcBorders>
+            <w:shd w:val="clear" w:color="000000" w:fill="FFFFFF"/>
+            <w:noWrap/>
+            <w:hideMark/>
+          </w:tcPr>
+          <w:p>
+            <w:pPr>
+              <w:widowControl/>
+              <w:rPr>
+                <w:rFonts w:asciiTheme="minorEastAsia" w:hAnsiTheme="minorEastAsia" w:cs="Times New Roman"/>
+                <w:color w:val="000000"/>
+                <w:kern w:val="0"/>
+                <w:szCs w:val="24"/>
+              </w:rPr>
+            </w:pPr>
+            <w:proofErr w:type="spellStart"/>
+            <w:r>
+              <w:rPr>
+                <w:rFonts w:asciiTheme="minorEastAsia" w:hAnsiTheme="minorEastAsia" w:cs="HanWangFangSongMedium"/>
+                <w:color w:val="000000"/>
+                <w:kern w:val="0"/>
+                <w:szCs w:val="24"/>
+              </w:rPr>
+              <w:t>使用者登入</w:t>
+            </w:r>
+            <w:proofErr w:type="spellEnd"/>
+          </w:p>
+        </w:tc>
+        <w:tc>
+          <w:tcPr>
+            <w:tcW w:w="1842" w:type="dxa"/>
+            <w:tcBorders>
+              <w:top w:val="nil"/>
+              <w:left w:val="nil"/>
+              <w:bottom w:val="single" w:sz="4" w:space="0" w:color="CDCDCD"/>
+              <w:right w:val="single" w:sz="4" w:space="0" w:color="CDCDCD"/>
+            </w:tcBorders>
+            <w:shd w:val="clear" w:color="000000" w:fill="FFFFFF"/>
+            <w:noWrap/>
+            <w:hideMark/>
+          </w:tcPr>
+          <w:p>
+            <w:pPr>
+              <w:widowControl/>
+              <w:rPr>
+                <w:rFonts w:asciiTheme="minorEastAsia" w:hAnsiTheme="minorEastAsia" w:cs="Times New Roman"/>
+                <w:color w:val="000000"/>
+                <w:kern w:val="0"/>
+                <w:szCs w:val="24"/>
+              </w:rPr>
+            </w:pPr>
+            <w:r>
+              <w:rPr>
+                <w:rFonts w:asciiTheme="minorEastAsia" w:hAnsiTheme="minorEastAsia" w:cs="Times New Roman"/>
+                <w:color w:val="000000"/>
+                <w:kern w:val="0"/>
+                <w:szCs w:val="24"/>
+              </w:rPr>
+              <w:t>code</w:t>
+            </w:r>
+            <w:r>
+              <w:rPr>
+                <w:rFonts w:asciiTheme="minorEastAsia" w:hAnsiTheme="minorEastAsia" w:cs="Times New Roman" w:hint="eastAsia"/>
+                <w:color w:val="000000"/>
+                <w:kern w:val="0"/>
+                <w:szCs w:val="24"/>
+              </w:rPr>
+              <w:t>產出，并通過測試</w:t>
+            </w:r>
+          </w:p>
+        </w:tc>
+      </w:tr>
+      <w:tr>
+        <w:trPr>
+          <w:trHeight w:val="320"/>
+        </w:trPr>
+        <w:tc>
+          <w:tcPr>
+            <w:tcW w:w="582" w:type="dxa"/>
+            <w:vMerge/>
+            <w:tcBorders>
+              <w:left w:val="single" w:sz="4" w:space="0" w:color="CDCDCD"/>
+              <w:bottom w:val="single" w:sz="4" w:space="0" w:color="CDCDCD"/>
+              <w:right w:val="single" w:sz="4" w:space="0" w:color="CDCDCD"/>
+            </w:tcBorders>
+            <w:shd w:val="clear" w:color="000000" w:fill="E6E6E6"/>
+            <w:hideMark/>
+          </w:tcPr>
+          <w:p>
+            <w:pPr>
+              <w:widowControl/>
+              <w:rPr>
+                <w:rFonts w:asciiTheme="minorEastAsia" w:hAnsiTheme="minorEastAsia" w:cs="Times New Roman"/>
+                <w:b/>
+                <w:bCs/>
+                <w:color w:val="000000"/>
+                <w:kern w:val="0"/>
+                <w:szCs w:val="24"/>
+              </w:rPr>
+            </w:pPr>
+          </w:p>
+        </w:tc>
+        <w:tc>
+          <w:tcPr>
+            <w:tcW w:w="1701" w:type="dxa"/>
+            <w:vMerge/>
+            <w:tcBorders>
+              <w:left w:val="nil"/>
+              <w:bottom w:val="single" w:sz="4" w:space="0" w:color="CDCDCD"/>
+              <w:right w:val="single" w:sz="4" w:space="0" w:color="CDCDCD"/>
+            </w:tcBorders>
+            <w:shd w:val="clear" w:color="000000" w:fill="FFFFFF"/>
+            <w:noWrap/>
+            <w:hideMark/>
+          </w:tcPr>
+          <w:p>
+            <w:pPr>
+              <w:widowControl/>
+              <w:rPr>
+                <w:rFonts w:asciiTheme="minorEastAsia" w:hAnsiTheme="minorEastAsia" w:cs="Times New Roman"/>
+                <w:color w:val="000000"/>
+                <w:kern w:val="0"/>
+                <w:szCs w:val="24"/>
+              </w:rPr>
+            </w:pPr>
+          </w:p>
+        </w:tc>
+        <w:tc>
+          <w:tcPr>
+            <w:tcW w:w="1560" w:type="dxa"/>
+            <w:vMerge/>
+            <w:tcBorders>
+              <w:left w:val="nil"/>
+              <w:bottom w:val="single" w:sz="4" w:space="0" w:color="CDCDCD"/>
+              <w:right w:val="single" w:sz="4" w:space="0" w:color="CDCDCD"/>
+            </w:tcBorders>
+            <w:shd w:val="clear" w:color="000000" w:fill="FFFFFF"/>
+            <w:noWrap/>
+            <w:hideMark/>
+          </w:tcPr>
+          <w:p>
+            <w:pPr>
+              <w:widowControl/>
+              <w:rPr>
+                <w:rFonts w:asciiTheme="minorEastAsia" w:hAnsiTheme="minorEastAsia" w:cs="Times New Roman"/>
+                <w:color w:val="000000"/>
+                <w:kern w:val="0"/>
+                <w:szCs w:val="24"/>
+              </w:rPr>
+            </w:pPr>
+          </w:p>
+        </w:tc>
+        <w:tc>
+          <w:tcPr>
+            <w:tcW w:w="2835" w:type="dxa"/>
+            <w:tcBorders>
+              <w:top w:val="nil"/>
+              <w:left w:val="nil"/>
+              <w:bottom w:val="single" w:sz="4" w:space="0" w:color="CDCDCD"/>
+              <w:right w:val="single" w:sz="4" w:space="0" w:color="CDCDCD"/>
+            </w:tcBorders>
+            <w:shd w:val="clear" w:color="000000" w:fill="FFFFFF"/>
+            <w:noWrap/>
+            <w:hideMark/>
+          </w:tcPr>
+          <w:p>
+            <w:pPr>
+              <w:widowControl/>
+              <w:rPr>
+                <w:rFonts w:asciiTheme="minorEastAsia" w:hAnsiTheme="minorEastAsia" w:cs="Times New Roman"/>
+                <w:color w:val="000000"/>
+                <w:kern w:val="0"/>
+                <w:szCs w:val="24"/>
+              </w:rPr>
+            </w:pPr>
+            <w:proofErr w:type="spellStart"/>
+            <w:r>
+              <w:rPr>
+                <w:rFonts w:asciiTheme="minorEastAsia" w:hAnsiTheme="minorEastAsia" w:cs="HanWangFangSongMedium"/>
+                <w:color w:val="000000"/>
+                <w:kern w:val="0"/>
+                <w:szCs w:val="24"/>
+              </w:rPr>
+              <w:t>個人資訊編輯</w:t>
+            </w:r>
+            <w:proofErr w:type="spellEnd"/>
+          </w:p>
+        </w:tc>
+        <w:tc>
+          <w:tcPr>
+            <w:tcW w:w="1842" w:type="dxa"/>
+            <w:tcBorders>
+              <w:top w:val="nil"/>
+              <w:left w:val="nil"/>
+              <w:bottom w:val="single" w:sz="4" w:space="0" w:color="CDCDCD"/>
+              <w:right w:val="single" w:sz="4" w:space="0" w:color="CDCDCD"/>
+            </w:tcBorders>
+            <w:shd w:val="clear" w:color="000000" w:fill="FFFFFF"/>
+            <w:noWrap/>
+            <w:hideMark/>
+          </w:tcPr>
+          <w:p>
+            <w:pPr>
+              <w:widowControl/>
+              <w:rPr>
+                <w:rFonts w:asciiTheme="minorEastAsia" w:hAnsiTheme="minorEastAsia" w:cs="Times New Roman"/>
+                <w:color w:val="000000"/>
+                <w:kern w:val="0"/>
+                <w:szCs w:val="24"/>
+              </w:rPr>
+            </w:pPr>
+            <w:r>
+              <w:rPr>
+                <w:rFonts w:asciiTheme="minorEastAsia" w:hAnsiTheme="minorEastAsia" w:cs="Times New Roman"/>
+                <w:color w:val="000000"/>
+                <w:kern w:val="0"/>
+                <w:szCs w:val="24"/>
+              </w:rPr>
+              <w:t>code</w:t>
+            </w:r>
+            <w:r>
+              <w:rPr>
+                <w:rFonts w:asciiTheme="minorEastAsia" w:hAnsiTheme="minorEastAsia" w:cs="Times New Roman" w:hint="eastAsia"/>
+                <w:color w:val="000000"/>
+                <w:kern w:val="0"/>
+                <w:szCs w:val="24"/>
+              </w:rPr>
+              <w:t>產出，并通過測試</w:t>
+            </w:r>
+          </w:p>
+        </w:tc>
+      </w:tr>
+    </w:tbl>
     <w:p/>
     <w:p/>
     <w:p>
@@ -6817,6 +10701,7 @@
   <w:style w:type="character" w:default="1" w:styleId="a0">
     <w:name w:val="Default Paragraph Font"/>
     <w:uiPriority w:val="1"/>
+    <w:semiHidden/>
     <w:unhideWhenUsed/>
   </w:style>
   <w:style w:type="table" w:default="1" w:styleId="a1">
@@ -7389,7 +11274,7 @@
   <a:extraClrSchemeLst/>
   <a:extLst>
     <a:ext uri="{05A4C25C-085E-4340-85A3-A5531E510DB2}">
-      <thm15:themeFamily xmlns:thm15="http://schemas.microsoft.com/office/thememl/2012/main" xmlns="" name="Office Theme" id="{62F939B6-93AF-4DB8-9C6B-D6C7DFDC589F}" vid="{4A3C46E8-61CC-4603-A589-7422A47A8E4A}"/>
+      <thm15:themeFamily xmlns="" xmlns:thm15="http://schemas.microsoft.com/office/thememl/2012/main" name="Office Theme" id="{62F939B6-93AF-4DB8-9C6B-D6C7DFDC589F}" vid="{4A3C46E8-61CC-4603-A589-7422A47A8E4A}"/>
     </a:ext>
   </a:extLst>
 </a:theme>

</xml_diff>